<commit_message>
added a basic illustration of how TikZ code is eingebaut
</commit_message>
<xml_diff>
--- a/Skeleton.docx
+++ b/Skeleton.docx
@@ -262,7 +262,7 @@
       <w:pPr>
         <w:pStyle w:val="ListParagraph"/>
         <w:numPr>
-          <w:ilvl w:val="1"/>
+          <w:ilvl w:val="0"/>
           <w:numId w:val="1"/>
         </w:numPr>
         <w:rPr>
@@ -281,7 +281,7 @@
           <w:szCs w:val="32"/>
           <w:lang w:val="en-US"/>
         </w:rPr>
-        <w:t xml:space="preserve">Top of my head: integration within latex from </w:t>
+        <w:t xml:space="preserve">Some examples of </w:t>
       </w:r>
       <w:proofErr w:type="spellStart"/>
       <w:r>
@@ -291,7 +291,7 @@
           <w:szCs w:val="32"/>
           <w:lang w:val="en-US"/>
         </w:rPr>
-        <w:t>softwares</w:t>
+        <w:t>TikZ</w:t>
       </w:r>
       <w:proofErr w:type="spellEnd"/>
       <w:r>
@@ -301,36 +301,7 @@
           <w:szCs w:val="32"/>
           <w:lang w:val="en-US"/>
         </w:rPr>
-        <w:t xml:space="preserve"> like Inkscape is not as seamless as </w:t>
-      </w:r>
-      <w:proofErr w:type="spellStart"/>
-      <w:r>
-        <w:rPr>
-          <w:rFonts w:ascii="Times New Roman" w:hAnsi="Times New Roman" w:cs="Times New Roman"/>
-          <w:sz w:val="32"/>
-          <w:szCs w:val="32"/>
-          <w:lang w:val="en-US"/>
-        </w:rPr>
-        <w:t>TikZ</w:t>
-      </w:r>
-      <w:proofErr w:type="spellEnd"/>
-      <w:r>
-        <w:rPr>
-          <w:rFonts w:ascii="Times New Roman" w:hAnsi="Times New Roman" w:cs="Times New Roman"/>
-          <w:sz w:val="32"/>
-          <w:szCs w:val="32"/>
-          <w:lang w:val="en-US"/>
-        </w:rPr>
-        <w:t xml:space="preserve"> (common sense actually)</w:t>
-      </w:r>
-      <w:r>
-        <w:rPr>
-          <w:rFonts w:ascii="Times New Roman" w:hAnsi="Times New Roman" w:cs="Times New Roman"/>
-          <w:sz w:val="32"/>
-          <w:szCs w:val="32"/>
-          <w:lang w:val="en-US"/>
-        </w:rPr>
-        <w:t xml:space="preserve"> [won’t be illustrated]</w:t>
+        <w:t xml:space="preserve"> figures I am quite proud of from my career till now </w:t>
       </w:r>
     </w:p>
     <w:p>
@@ -356,27 +327,7 @@
           <w:szCs w:val="32"/>
           <w:lang w:val="en-US"/>
         </w:rPr>
-        <w:t xml:space="preserve">Some examples of </w:t>
-      </w:r>
-      <w:proofErr w:type="spellStart"/>
-      <w:r>
-        <w:rPr>
-          <w:rFonts w:ascii="Times New Roman" w:hAnsi="Times New Roman" w:cs="Times New Roman"/>
-          <w:sz w:val="32"/>
-          <w:szCs w:val="32"/>
-          <w:lang w:val="en-US"/>
-        </w:rPr>
-        <w:t>TikZ</w:t>
-      </w:r>
-      <w:proofErr w:type="spellEnd"/>
-      <w:r>
-        <w:rPr>
-          <w:rFonts w:ascii="Times New Roman" w:hAnsi="Times New Roman" w:cs="Times New Roman"/>
-          <w:sz w:val="32"/>
-          <w:szCs w:val="32"/>
-          <w:lang w:val="en-US"/>
-        </w:rPr>
-        <w:t xml:space="preserve"> figures I am quite proud of from my career till now </w:t>
+        <w:t>Important packages everyone should know about</w:t>
       </w:r>
     </w:p>
     <w:p>
@@ -402,7 +353,27 @@
           <w:szCs w:val="32"/>
           <w:lang w:val="en-US"/>
         </w:rPr>
-        <w:t>Important packages everyone should know about</w:t>
+        <w:t xml:space="preserve">Special cases -&gt; block diagrams, </w:t>
+      </w:r>
+      <w:proofErr w:type="spellStart"/>
+      <w:r>
+        <w:rPr>
+          <w:rFonts w:ascii="Times New Roman" w:hAnsi="Times New Roman" w:cs="Times New Roman"/>
+          <w:sz w:val="32"/>
+          <w:szCs w:val="32"/>
+          <w:lang w:val="en-US"/>
+        </w:rPr>
+        <w:t>matlab</w:t>
+      </w:r>
+      <w:proofErr w:type="spellEnd"/>
+      <w:r>
+        <w:rPr>
+          <w:rFonts w:ascii="Times New Roman" w:hAnsi="Times New Roman" w:cs="Times New Roman"/>
+          <w:sz w:val="32"/>
+          <w:szCs w:val="32"/>
+          <w:lang w:val="en-US"/>
+        </w:rPr>
+        <w:t xml:space="preserve"> plots</w:t>
       </w:r>
     </w:p>
     <w:p>
@@ -433,6 +404,52 @@
     </w:p>
     <w:p>
       <w:pPr>
+        <w:pStyle w:val="ListParagraph"/>
+        <w:numPr>
+          <w:ilvl w:val="0"/>
+          <w:numId w:val="1"/>
+        </w:numPr>
+        <w:rPr>
+          <w:rFonts w:ascii="Times New Roman" w:hAnsi="Times New Roman" w:cs="Times New Roman"/>
+          <w:b/>
+          <w:bCs/>
+          <w:sz w:val="32"/>
+          <w:szCs w:val="32"/>
+          <w:lang w:val="en-US"/>
+        </w:rPr>
+      </w:pPr>
+      <w:r>
+        <w:rPr>
+          <w:rFonts w:ascii="Times New Roman" w:hAnsi="Times New Roman" w:cs="Times New Roman"/>
+          <w:sz w:val="32"/>
+          <w:szCs w:val="32"/>
+          <w:lang w:val="en-US"/>
+        </w:rPr>
+        <w:t xml:space="preserve">Discussion (what do others use, workflow, suggestions with using </w:t>
+      </w:r>
+      <w:proofErr w:type="spellStart"/>
+      <w:r>
+        <w:rPr>
+          <w:rFonts w:ascii="Times New Roman" w:hAnsi="Times New Roman" w:cs="Times New Roman"/>
+          <w:sz w:val="32"/>
+          <w:szCs w:val="32"/>
+          <w:lang w:val="en-US"/>
+        </w:rPr>
+        <w:t>TikZ</w:t>
+      </w:r>
+      <w:proofErr w:type="spellEnd"/>
+      <w:r>
+        <w:rPr>
+          <w:rFonts w:ascii="Times New Roman" w:hAnsi="Times New Roman" w:cs="Times New Roman"/>
+          <w:sz w:val="32"/>
+          <w:szCs w:val="32"/>
+          <w:lang w:val="en-US"/>
+        </w:rPr>
+        <w:t>)</w:t>
+      </w:r>
+    </w:p>
+    <w:p>
+      <w:pPr>
         <w:rPr>
           <w:rFonts w:ascii="Times New Roman" w:hAnsi="Times New Roman" w:cs="Times New Roman"/>
           <w:b/>
@@ -768,8 +785,39 @@
           <w:szCs w:val="32"/>
           <w:lang w:val="en-US"/>
         </w:rPr>
-        <w:t>Normal view: 134%</w:t>
-      </w:r>
+        <w:t>.</w:t>
+      </w:r>
+      <w:proofErr w:type="spellStart"/>
+      <w:r>
+        <w:rPr>
+          <w:rFonts w:ascii="Times New Roman" w:hAnsi="Times New Roman" w:cs="Times New Roman"/>
+          <w:sz w:val="32"/>
+          <w:szCs w:val="32"/>
+          <w:lang w:val="en-US"/>
+        </w:rPr>
+        <w:t>png</w:t>
+      </w:r>
+      <w:proofErr w:type="spellEnd"/>
+      <w:r>
+        <w:rPr>
+          <w:rFonts w:ascii="Times New Roman" w:hAnsi="Times New Roman" w:cs="Times New Roman"/>
+          <w:sz w:val="32"/>
+          <w:szCs w:val="32"/>
+          <w:lang w:val="en-US"/>
+        </w:rPr>
+        <w:t xml:space="preserve"> vs .</w:t>
+      </w:r>
+      <w:proofErr w:type="spellStart"/>
+      <w:r>
+        <w:rPr>
+          <w:rFonts w:ascii="Times New Roman" w:hAnsi="Times New Roman" w:cs="Times New Roman"/>
+          <w:sz w:val="32"/>
+          <w:szCs w:val="32"/>
+          <w:lang w:val="en-US"/>
+        </w:rPr>
+        <w:t>svg</w:t>
+      </w:r>
+      <w:proofErr w:type="spellEnd"/>
     </w:p>
     <w:p>
       <w:pPr>
@@ -794,8 +842,1009 @@
           <w:szCs w:val="32"/>
           <w:lang w:val="en-US"/>
         </w:rPr>
+        <w:t>Normal view: 134%</w:t>
+      </w:r>
+    </w:p>
+    <w:p>
+      <w:pPr>
+        <w:pStyle w:val="ListParagraph"/>
+        <w:numPr>
+          <w:ilvl w:val="1"/>
+          <w:numId w:val="3"/>
+        </w:numPr>
+        <w:rPr>
+          <w:rFonts w:ascii="Times New Roman" w:hAnsi="Times New Roman" w:cs="Times New Roman"/>
+          <w:b/>
+          <w:bCs/>
+          <w:sz w:val="32"/>
+          <w:szCs w:val="32"/>
+          <w:lang w:val="en-US"/>
+        </w:rPr>
+      </w:pPr>
+      <w:r>
+        <w:rPr>
+          <w:rFonts w:ascii="Times New Roman" w:hAnsi="Times New Roman" w:cs="Times New Roman"/>
+          <w:sz w:val="32"/>
+          <w:szCs w:val="32"/>
+          <w:lang w:val="en-US"/>
+        </w:rPr>
         <w:t xml:space="preserve">Zoomed View: </w:t>
       </w:r>
+      <w:r>
+        <w:rPr>
+          <w:rFonts w:ascii="Times New Roman" w:hAnsi="Times New Roman" w:cs="Times New Roman"/>
+          <w:sz w:val="32"/>
+          <w:szCs w:val="32"/>
+          <w:lang w:val="en-US"/>
+        </w:rPr>
+        <w:t>400%</w:t>
+      </w:r>
+    </w:p>
+    <w:p>
+      <w:pPr>
+        <w:rPr>
+          <w:rFonts w:ascii="Times New Roman" w:hAnsi="Times New Roman" w:cs="Times New Roman"/>
+          <w:b/>
+          <w:bCs/>
+          <w:sz w:val="32"/>
+          <w:szCs w:val="32"/>
+          <w:lang w:val="en-US"/>
+        </w:rPr>
+      </w:pPr>
+      <w:proofErr w:type="spellStart"/>
+      <w:r>
+        <w:rPr>
+          <w:rFonts w:ascii="Times New Roman" w:hAnsi="Times New Roman" w:cs="Times New Roman"/>
+          <w:b/>
+          <w:bCs/>
+          <w:sz w:val="32"/>
+          <w:szCs w:val="32"/>
+          <w:lang w:val="en-US"/>
+        </w:rPr>
+        <w:t>TikZ</w:t>
+      </w:r>
+      <w:proofErr w:type="spellEnd"/>
+      <w:r>
+        <w:rPr>
+          <w:rFonts w:ascii="Times New Roman" w:hAnsi="Times New Roman" w:cs="Times New Roman"/>
+          <w:b/>
+          <w:bCs/>
+          <w:sz w:val="32"/>
+          <w:szCs w:val="32"/>
+          <w:lang w:val="en-US"/>
+        </w:rPr>
+        <w:t>:</w:t>
+      </w:r>
+    </w:p>
+    <w:p>
+      <w:pPr>
+        <w:pStyle w:val="ListParagraph"/>
+        <w:numPr>
+          <w:ilvl w:val="0"/>
+          <w:numId w:val="5"/>
+        </w:numPr>
+        <w:rPr>
+          <w:rFonts w:ascii="Times New Roman" w:hAnsi="Times New Roman" w:cs="Times New Roman"/>
+          <w:b/>
+          <w:bCs/>
+          <w:sz w:val="32"/>
+          <w:szCs w:val="32"/>
+          <w:lang w:val="en-US"/>
+        </w:rPr>
+      </w:pPr>
+      <w:r>
+        <w:rPr>
+          <w:rFonts w:ascii="Times New Roman" w:hAnsi="Times New Roman" w:cs="Times New Roman"/>
+          <w:sz w:val="32"/>
+          <w:szCs w:val="32"/>
+          <w:lang w:val="en-US"/>
+        </w:rPr>
+        <w:lastRenderedPageBreak/>
+        <w:t>Concept: implementing vector graphics with the help of code</w:t>
+      </w:r>
+    </w:p>
+    <w:p>
+      <w:pPr>
+        <w:pStyle w:val="ListParagraph"/>
+        <w:numPr>
+          <w:ilvl w:val="0"/>
+          <w:numId w:val="5"/>
+        </w:numPr>
+        <w:rPr>
+          <w:rFonts w:ascii="Times New Roman" w:hAnsi="Times New Roman" w:cs="Times New Roman"/>
+          <w:b/>
+          <w:bCs/>
+          <w:sz w:val="32"/>
+          <w:szCs w:val="32"/>
+          <w:lang w:val="en-US"/>
+        </w:rPr>
+      </w:pPr>
+      <w:r>
+        <w:rPr>
+          <w:rFonts w:ascii="Times New Roman" w:hAnsi="Times New Roman" w:cs="Times New Roman"/>
+          <w:sz w:val="32"/>
+          <w:szCs w:val="32"/>
+          <w:lang w:val="en-US"/>
+        </w:rPr>
+        <w:t>Code syntax: Latex</w:t>
+      </w:r>
+    </w:p>
+    <w:p>
+      <w:pPr>
+        <w:pStyle w:val="ListParagraph"/>
+        <w:numPr>
+          <w:ilvl w:val="0"/>
+          <w:numId w:val="5"/>
+        </w:numPr>
+        <w:rPr>
+          <w:rFonts w:ascii="Times New Roman" w:hAnsi="Times New Roman" w:cs="Times New Roman"/>
+          <w:b/>
+          <w:bCs/>
+          <w:sz w:val="32"/>
+          <w:szCs w:val="32"/>
+          <w:lang w:val="en-US"/>
+        </w:rPr>
+      </w:pPr>
+      <w:r>
+        <w:rPr>
+          <w:rFonts w:ascii="Times New Roman" w:hAnsi="Times New Roman" w:cs="Times New Roman"/>
+          <w:sz w:val="32"/>
+          <w:szCs w:val="32"/>
+          <w:lang w:val="en-US"/>
+        </w:rPr>
+        <w:t xml:space="preserve">Code file: </w:t>
+      </w:r>
+      <w:proofErr w:type="spellStart"/>
+      <w:r>
+        <w:rPr>
+          <w:rFonts w:ascii="Times New Roman" w:hAnsi="Times New Roman" w:cs="Times New Roman"/>
+          <w:sz w:val="32"/>
+          <w:szCs w:val="32"/>
+          <w:lang w:val="en-US"/>
+        </w:rPr>
+        <w:t>figSource.tex</w:t>
+      </w:r>
+      <w:proofErr w:type="spellEnd"/>
+      <w:r>
+        <w:rPr>
+          <w:rFonts w:ascii="Times New Roman" w:hAnsi="Times New Roman" w:cs="Times New Roman"/>
+          <w:sz w:val="32"/>
+          <w:szCs w:val="32"/>
+          <w:lang w:val="en-US"/>
+        </w:rPr>
+        <w:t xml:space="preserve"> -&gt; integrated directly into the Latex document with \input{</w:t>
+      </w:r>
+      <w:proofErr w:type="spellStart"/>
+      <w:r>
+        <w:rPr>
+          <w:rFonts w:ascii="Times New Roman" w:hAnsi="Times New Roman" w:cs="Times New Roman"/>
+          <w:sz w:val="32"/>
+          <w:szCs w:val="32"/>
+          <w:lang w:val="en-US"/>
+        </w:rPr>
+        <w:t>figSource.tex</w:t>
+      </w:r>
+      <w:proofErr w:type="spellEnd"/>
+      <w:r>
+        <w:rPr>
+          <w:rFonts w:ascii="Times New Roman" w:hAnsi="Times New Roman" w:cs="Times New Roman"/>
+          <w:sz w:val="32"/>
+          <w:szCs w:val="32"/>
+          <w:lang w:val="en-US"/>
+        </w:rPr>
+        <w:t>}</w:t>
+      </w:r>
+    </w:p>
+    <w:p>
+      <w:pPr>
+        <w:pStyle w:val="ListParagraph"/>
+        <w:numPr>
+          <w:ilvl w:val="0"/>
+          <w:numId w:val="5"/>
+        </w:numPr>
+        <w:rPr>
+          <w:rFonts w:ascii="Times New Roman" w:hAnsi="Times New Roman" w:cs="Times New Roman"/>
+          <w:b/>
+          <w:bCs/>
+          <w:sz w:val="32"/>
+          <w:szCs w:val="32"/>
+          <w:lang w:val="en-US"/>
+        </w:rPr>
+      </w:pPr>
+      <w:r>
+        <w:rPr>
+          <w:rFonts w:ascii="Times New Roman" w:hAnsi="Times New Roman" w:cs="Times New Roman"/>
+          <w:sz w:val="32"/>
+          <w:szCs w:val="32"/>
+          <w:lang w:val="en-US"/>
+        </w:rPr>
+        <w:t>\</w:t>
+      </w:r>
+      <w:proofErr w:type="spellStart"/>
+      <w:r>
+        <w:rPr>
+          <w:rFonts w:ascii="Times New Roman" w:hAnsi="Times New Roman" w:cs="Times New Roman"/>
+          <w:sz w:val="32"/>
+          <w:szCs w:val="32"/>
+          <w:lang w:val="en-US"/>
+        </w:rPr>
+        <w:t>usepackage</w:t>
+      </w:r>
+      <w:proofErr w:type="spellEnd"/>
+      <w:r>
+        <w:rPr>
+          <w:rFonts w:ascii="Times New Roman" w:hAnsi="Times New Roman" w:cs="Times New Roman"/>
+          <w:sz w:val="32"/>
+          <w:szCs w:val="32"/>
+          <w:lang w:val="en-US"/>
+        </w:rPr>
+        <w:t>{</w:t>
+      </w:r>
+      <w:proofErr w:type="spellStart"/>
+      <w:r>
+        <w:rPr>
+          <w:rFonts w:ascii="Times New Roman" w:hAnsi="Times New Roman" w:cs="Times New Roman"/>
+          <w:sz w:val="32"/>
+          <w:szCs w:val="32"/>
+          <w:lang w:val="en-US"/>
+        </w:rPr>
+        <w:t>tikz</w:t>
+      </w:r>
+      <w:proofErr w:type="spellEnd"/>
+      <w:r>
+        <w:rPr>
+          <w:rFonts w:ascii="Times New Roman" w:hAnsi="Times New Roman" w:cs="Times New Roman"/>
+          <w:sz w:val="32"/>
+          <w:szCs w:val="32"/>
+          <w:lang w:val="en-US"/>
+        </w:rPr>
+        <w:t xml:space="preserve">}-&gt; accessing the </w:t>
+      </w:r>
+      <w:proofErr w:type="spellStart"/>
+      <w:r>
+        <w:rPr>
+          <w:rFonts w:ascii="Times New Roman" w:hAnsi="Times New Roman" w:cs="Times New Roman"/>
+          <w:sz w:val="32"/>
+          <w:szCs w:val="32"/>
+          <w:lang w:val="en-US"/>
+        </w:rPr>
+        <w:t>TikZ</w:t>
+      </w:r>
+      <w:proofErr w:type="spellEnd"/>
+      <w:r>
+        <w:rPr>
+          <w:rFonts w:ascii="Times New Roman" w:hAnsi="Times New Roman" w:cs="Times New Roman"/>
+          <w:sz w:val="32"/>
+          <w:szCs w:val="32"/>
+          <w:lang w:val="en-US"/>
+        </w:rPr>
+        <w:t xml:space="preserve"> package</w:t>
+      </w:r>
+    </w:p>
+    <w:p>
+      <w:pPr>
+        <w:pStyle w:val="ListParagraph"/>
+        <w:numPr>
+          <w:ilvl w:val="0"/>
+          <w:numId w:val="5"/>
+        </w:numPr>
+        <w:rPr>
+          <w:rFonts w:ascii="Times New Roman" w:hAnsi="Times New Roman" w:cs="Times New Roman"/>
+          <w:b/>
+          <w:bCs/>
+          <w:sz w:val="32"/>
+          <w:szCs w:val="32"/>
+          <w:lang w:val="en-US"/>
+        </w:rPr>
+      </w:pPr>
+      <w:r>
+        <w:rPr>
+          <w:rFonts w:ascii="Times New Roman" w:hAnsi="Times New Roman" w:cs="Times New Roman"/>
+          <w:sz w:val="32"/>
+          <w:szCs w:val="32"/>
+          <w:lang w:val="en-US"/>
+        </w:rPr>
+        <w:t>\begin{</w:t>
+      </w:r>
+      <w:proofErr w:type="spellStart"/>
+      <w:r>
+        <w:rPr>
+          <w:rFonts w:ascii="Times New Roman" w:hAnsi="Times New Roman" w:cs="Times New Roman"/>
+          <w:sz w:val="32"/>
+          <w:szCs w:val="32"/>
+          <w:lang w:val="en-US"/>
+        </w:rPr>
+        <w:t>tikzpicture</w:t>
+      </w:r>
+      <w:proofErr w:type="spellEnd"/>
+      <w:r>
+        <w:rPr>
+          <w:rFonts w:ascii="Times New Roman" w:hAnsi="Times New Roman" w:cs="Times New Roman"/>
+          <w:sz w:val="32"/>
+          <w:szCs w:val="32"/>
+          <w:lang w:val="en-US"/>
+        </w:rPr>
+        <w:t>} &lt;Code Body&gt; \end{</w:t>
+      </w:r>
+      <w:proofErr w:type="spellStart"/>
+      <w:r>
+        <w:rPr>
+          <w:rFonts w:ascii="Times New Roman" w:hAnsi="Times New Roman" w:cs="Times New Roman"/>
+          <w:sz w:val="32"/>
+          <w:szCs w:val="32"/>
+          <w:lang w:val="en-US"/>
+        </w:rPr>
+        <w:t>tikzpicture</w:t>
+      </w:r>
+      <w:proofErr w:type="spellEnd"/>
+      <w:r>
+        <w:rPr>
+          <w:rFonts w:ascii="Times New Roman" w:hAnsi="Times New Roman" w:cs="Times New Roman"/>
+          <w:sz w:val="32"/>
+          <w:szCs w:val="32"/>
+          <w:lang w:val="en-US"/>
+        </w:rPr>
+        <w:t>}</w:t>
+      </w:r>
+    </w:p>
+    <w:p>
+      <w:pPr>
+        <w:pStyle w:val="ListParagraph"/>
+        <w:numPr>
+          <w:ilvl w:val="0"/>
+          <w:numId w:val="5"/>
+        </w:numPr>
+        <w:rPr>
+          <w:rFonts w:ascii="Times New Roman" w:hAnsi="Times New Roman" w:cs="Times New Roman"/>
+          <w:b/>
+          <w:bCs/>
+          <w:sz w:val="32"/>
+          <w:szCs w:val="32"/>
+          <w:lang w:val="en-US"/>
+        </w:rPr>
+      </w:pPr>
+      <w:proofErr w:type="spellStart"/>
+      <w:r>
+        <w:rPr>
+          <w:rFonts w:ascii="Times New Roman" w:hAnsi="Times New Roman" w:cs="Times New Roman"/>
+          <w:sz w:val="32"/>
+          <w:szCs w:val="32"/>
+          <w:lang w:val="en-US"/>
+        </w:rPr>
+        <w:t>TikZ</w:t>
+      </w:r>
+      <w:proofErr w:type="spellEnd"/>
+      <w:r>
+        <w:rPr>
+          <w:rFonts w:ascii="Times New Roman" w:hAnsi="Times New Roman" w:cs="Times New Roman"/>
+          <w:sz w:val="32"/>
+          <w:szCs w:val="32"/>
+          <w:lang w:val="en-US"/>
+        </w:rPr>
+        <w:t xml:space="preserve"> official documentation </w:t>
+      </w:r>
+      <w:r>
+        <w:rPr>
+          <w:rFonts w:ascii="Times New Roman" w:hAnsi="Times New Roman" w:cs="Times New Roman"/>
+          <w:sz w:val="32"/>
+          <w:szCs w:val="32"/>
+          <w:lang w:val="en-US"/>
+        </w:rPr>
+        <w:t>link</w:t>
+      </w:r>
+    </w:p>
+    <w:p>
+      <w:pPr>
+        <w:rPr>
+          <w:rFonts w:ascii="Times New Roman" w:hAnsi="Times New Roman" w:cs="Times New Roman"/>
+          <w:b/>
+          <w:bCs/>
+          <w:sz w:val="32"/>
+          <w:szCs w:val="32"/>
+          <w:lang w:val="en-US"/>
+        </w:rPr>
+      </w:pPr>
+      <w:r>
+        <w:rPr>
+          <w:rFonts w:ascii="Times New Roman" w:hAnsi="Times New Roman" w:cs="Times New Roman"/>
+          <w:b/>
+          <w:bCs/>
+          <w:sz w:val="32"/>
+          <w:szCs w:val="32"/>
+          <w:lang w:val="en-US"/>
+        </w:rPr>
+        <w:t xml:space="preserve">Other Vectoral Graphical </w:t>
+      </w:r>
+      <w:proofErr w:type="spellStart"/>
+      <w:r>
+        <w:rPr>
+          <w:rFonts w:ascii="Times New Roman" w:hAnsi="Times New Roman" w:cs="Times New Roman"/>
+          <w:b/>
+          <w:bCs/>
+          <w:sz w:val="32"/>
+          <w:szCs w:val="32"/>
+          <w:lang w:val="en-US"/>
+        </w:rPr>
+        <w:t>Softwares</w:t>
+      </w:r>
+      <w:proofErr w:type="spellEnd"/>
+    </w:p>
+    <w:p>
+      <w:pPr>
+        <w:pStyle w:val="ListParagraph"/>
+        <w:numPr>
+          <w:ilvl w:val="0"/>
+          <w:numId w:val="6"/>
+        </w:numPr>
+        <w:rPr>
+          <w:rFonts w:ascii="Times New Roman" w:hAnsi="Times New Roman" w:cs="Times New Roman"/>
+          <w:b/>
+          <w:bCs/>
+          <w:sz w:val="32"/>
+          <w:szCs w:val="32"/>
+          <w:lang w:val="en-US"/>
+        </w:rPr>
+      </w:pPr>
+      <w:r>
+        <w:rPr>
+          <w:rFonts w:ascii="Times New Roman" w:hAnsi="Times New Roman" w:cs="Times New Roman"/>
+          <w:sz w:val="32"/>
+          <w:szCs w:val="32"/>
+          <w:lang w:val="en-US"/>
+        </w:rPr>
+        <w:t>Inkscape</w:t>
+      </w:r>
+    </w:p>
+    <w:p>
+      <w:pPr>
+        <w:pStyle w:val="ListParagraph"/>
+        <w:numPr>
+          <w:ilvl w:val="0"/>
+          <w:numId w:val="6"/>
+        </w:numPr>
+        <w:rPr>
+          <w:rFonts w:ascii="Times New Roman" w:hAnsi="Times New Roman" w:cs="Times New Roman"/>
+          <w:b/>
+          <w:bCs/>
+          <w:sz w:val="32"/>
+          <w:szCs w:val="32"/>
+          <w:lang w:val="en-US"/>
+        </w:rPr>
+      </w:pPr>
+      <w:r>
+        <w:rPr>
+          <w:rFonts w:ascii="Times New Roman" w:hAnsi="Times New Roman" w:cs="Times New Roman"/>
+          <w:sz w:val="32"/>
+          <w:szCs w:val="32"/>
+          <w:lang w:val="en-US"/>
+        </w:rPr>
+        <w:t>Illustrator</w:t>
+      </w:r>
+    </w:p>
+    <w:p>
+      <w:pPr>
+        <w:pStyle w:val="ListParagraph"/>
+        <w:numPr>
+          <w:ilvl w:val="0"/>
+          <w:numId w:val="6"/>
+        </w:numPr>
+        <w:rPr>
+          <w:rFonts w:ascii="Times New Roman" w:hAnsi="Times New Roman" w:cs="Times New Roman"/>
+          <w:sz w:val="32"/>
+          <w:szCs w:val="32"/>
+          <w:lang w:val="en-US"/>
+        </w:rPr>
+      </w:pPr>
+      <w:r>
+        <w:rPr>
+          <w:rFonts w:ascii="Times New Roman" w:hAnsi="Times New Roman" w:cs="Times New Roman"/>
+          <w:sz w:val="32"/>
+          <w:szCs w:val="32"/>
+          <w:lang w:val="en-US"/>
+        </w:rPr>
+        <w:t xml:space="preserve">Some advantages of </w:t>
+      </w:r>
+      <w:proofErr w:type="spellStart"/>
+      <w:r>
+        <w:rPr>
+          <w:rFonts w:ascii="Times New Roman" w:hAnsi="Times New Roman" w:cs="Times New Roman"/>
+          <w:sz w:val="32"/>
+          <w:szCs w:val="32"/>
+          <w:lang w:val="en-US"/>
+        </w:rPr>
+        <w:t>TikZ</w:t>
+      </w:r>
+      <w:proofErr w:type="spellEnd"/>
+    </w:p>
+    <w:p>
+      <w:pPr>
+        <w:pStyle w:val="ListParagraph"/>
+        <w:numPr>
+          <w:ilvl w:val="1"/>
+          <w:numId w:val="6"/>
+        </w:numPr>
+        <w:rPr>
+          <w:rFonts w:ascii="Times New Roman" w:hAnsi="Times New Roman" w:cs="Times New Roman"/>
+          <w:sz w:val="32"/>
+          <w:szCs w:val="32"/>
+          <w:lang w:val="en-US"/>
+        </w:rPr>
+      </w:pPr>
+      <w:r>
+        <w:rPr>
+          <w:rFonts w:ascii="Times New Roman" w:hAnsi="Times New Roman" w:cs="Times New Roman"/>
+          <w:sz w:val="32"/>
+          <w:szCs w:val="32"/>
+          <w:lang w:val="en-US"/>
+        </w:rPr>
+        <w:t>Biggest</w:t>
+      </w:r>
+      <w:r>
+        <w:rPr>
+          <w:rFonts w:ascii="Times New Roman" w:hAnsi="Times New Roman" w:cs="Times New Roman"/>
+          <w:sz w:val="32"/>
+          <w:szCs w:val="32"/>
+          <w:lang w:val="en-US"/>
+        </w:rPr>
+        <w:t xml:space="preserve"> advantage of </w:t>
+      </w:r>
+      <w:proofErr w:type="spellStart"/>
+      <w:r>
+        <w:rPr>
+          <w:rFonts w:ascii="Times New Roman" w:hAnsi="Times New Roman" w:cs="Times New Roman"/>
+          <w:sz w:val="32"/>
+          <w:szCs w:val="32"/>
+          <w:lang w:val="en-US"/>
+        </w:rPr>
+        <w:t>TikZ</w:t>
+      </w:r>
+      <w:proofErr w:type="spellEnd"/>
+      <w:r>
+        <w:rPr>
+          <w:rFonts w:ascii="Times New Roman" w:hAnsi="Times New Roman" w:cs="Times New Roman"/>
+          <w:sz w:val="32"/>
+          <w:szCs w:val="32"/>
+          <w:lang w:val="en-US"/>
+        </w:rPr>
+        <w:t>: is much more deeply integrated than any other tools -&gt; because it is essentially LaTeX</w:t>
+      </w:r>
+    </w:p>
+    <w:p>
+      <w:pPr>
+        <w:pStyle w:val="ListParagraph"/>
+        <w:numPr>
+          <w:ilvl w:val="2"/>
+          <w:numId w:val="6"/>
+        </w:numPr>
+        <w:rPr>
+          <w:rFonts w:ascii="Times New Roman" w:hAnsi="Times New Roman" w:cs="Times New Roman"/>
+          <w:sz w:val="32"/>
+          <w:szCs w:val="32"/>
+          <w:lang w:val="en-US"/>
+        </w:rPr>
+      </w:pPr>
+      <w:r>
+        <w:rPr>
+          <w:rFonts w:ascii="Times New Roman" w:hAnsi="Times New Roman" w:cs="Times New Roman"/>
+          <w:sz w:val="32"/>
+          <w:szCs w:val="32"/>
+          <w:lang w:val="en-US"/>
+        </w:rPr>
+        <w:t>Example: Maintaining consistent fonts and format between figures and document text (</w:t>
+      </w:r>
+      <w:proofErr w:type="spellStart"/>
+      <w:r>
+        <w:rPr>
+          <w:rFonts w:ascii="Times New Roman" w:hAnsi="Times New Roman" w:cs="Times New Roman"/>
+          <w:sz w:val="32"/>
+          <w:szCs w:val="32"/>
+          <w:lang w:val="en-US"/>
+        </w:rPr>
+        <w:t>eg.</w:t>
+      </w:r>
+      <w:proofErr w:type="spellEnd"/>
+      <w:r>
+        <w:rPr>
+          <w:rFonts w:ascii="Times New Roman" w:hAnsi="Times New Roman" w:cs="Times New Roman"/>
+          <w:sz w:val="32"/>
+          <w:szCs w:val="32"/>
+          <w:lang w:val="en-US"/>
+        </w:rPr>
+        <w:t xml:space="preserve"> during creating exam questions) </w:t>
+      </w:r>
+      <w:r>
+        <w:rPr>
+          <w:rFonts w:ascii="Times New Roman" w:hAnsi="Times New Roman" w:cs="Times New Roman"/>
+          <w:sz w:val="32"/>
+          <w:szCs w:val="32"/>
+          <w:lang w:val="en-US"/>
+        </w:rPr>
+        <w:t>-&gt; provide a pictorial example?</w:t>
+      </w:r>
+    </w:p>
+    <w:p>
+      <w:pPr>
+        <w:pStyle w:val="ListParagraph"/>
+        <w:numPr>
+          <w:ilvl w:val="1"/>
+          <w:numId w:val="6"/>
+        </w:numPr>
+        <w:rPr>
+          <w:rFonts w:ascii="Times New Roman" w:hAnsi="Times New Roman" w:cs="Times New Roman"/>
+          <w:sz w:val="32"/>
+          <w:szCs w:val="32"/>
+          <w:lang w:val="en-US"/>
+        </w:rPr>
+      </w:pPr>
+      <w:r>
+        <w:rPr>
+          <w:rFonts w:ascii="Times New Roman" w:hAnsi="Times New Roman" w:cs="Times New Roman"/>
+          <w:sz w:val="32"/>
+          <w:szCs w:val="32"/>
+          <w:lang w:val="en-US"/>
+        </w:rPr>
+        <w:t>Trivial usage in Version Control s</w:t>
+      </w:r>
+      <w:r>
+        <w:rPr>
+          <w:rFonts w:ascii="Times New Roman" w:hAnsi="Times New Roman" w:cs="Times New Roman"/>
+          <w:sz w:val="32"/>
+          <w:szCs w:val="32"/>
+          <w:lang w:val="en-US"/>
+        </w:rPr>
+        <w:t>ystems (</w:t>
+      </w:r>
+      <w:r>
+        <w:rPr>
+          <w:rFonts w:ascii="Times New Roman" w:hAnsi="Times New Roman" w:cs="Times New Roman"/>
+          <w:sz w:val="32"/>
+          <w:szCs w:val="32"/>
+          <w:lang w:val="en-US"/>
+        </w:rPr>
+        <w:t xml:space="preserve">human </w:t>
+      </w:r>
+      <w:r>
+        <w:rPr>
+          <w:rFonts w:ascii="Times New Roman" w:hAnsi="Times New Roman" w:cs="Times New Roman"/>
+          <w:sz w:val="32"/>
+          <w:szCs w:val="32"/>
+          <w:lang w:val="en-US"/>
+        </w:rPr>
+        <w:t>readable diffs</w:t>
+      </w:r>
+      <w:r>
+        <w:rPr>
+          <w:rFonts w:ascii="Times New Roman" w:hAnsi="Times New Roman" w:cs="Times New Roman"/>
+          <w:sz w:val="32"/>
+          <w:szCs w:val="32"/>
+          <w:lang w:val="en-US"/>
+        </w:rPr>
+        <w:t xml:space="preserve"> vs XML/Binary file diffs for other </w:t>
+      </w:r>
+      <w:proofErr w:type="spellStart"/>
+      <w:r>
+        <w:rPr>
+          <w:rFonts w:ascii="Times New Roman" w:hAnsi="Times New Roman" w:cs="Times New Roman"/>
+          <w:sz w:val="32"/>
+          <w:szCs w:val="32"/>
+          <w:lang w:val="en-US"/>
+        </w:rPr>
+        <w:t>softwares</w:t>
+      </w:r>
+      <w:proofErr w:type="spellEnd"/>
+      <w:r>
+        <w:rPr>
+          <w:rFonts w:ascii="Times New Roman" w:hAnsi="Times New Roman" w:cs="Times New Roman"/>
+          <w:sz w:val="32"/>
+          <w:szCs w:val="32"/>
+          <w:lang w:val="en-US"/>
+        </w:rPr>
+        <w:t>/SVG files</w:t>
+      </w:r>
+      <w:r>
+        <w:rPr>
+          <w:rFonts w:ascii="Times New Roman" w:hAnsi="Times New Roman" w:cs="Times New Roman"/>
+          <w:sz w:val="32"/>
+          <w:szCs w:val="32"/>
+          <w:lang w:val="en-US"/>
+        </w:rPr>
+        <w:t>)</w:t>
+      </w:r>
+    </w:p>
+    <w:p>
+      <w:pPr>
+        <w:rPr>
+          <w:rFonts w:ascii="Times New Roman" w:hAnsi="Times New Roman" w:cs="Times New Roman"/>
+          <w:b/>
+          <w:bCs/>
+          <w:sz w:val="32"/>
+          <w:szCs w:val="32"/>
+          <w:lang w:val="en-US"/>
+        </w:rPr>
+      </w:pPr>
+    </w:p>
+    <w:p>
+      <w:pPr>
+        <w:rPr>
+          <w:rFonts w:ascii="Times New Roman" w:hAnsi="Times New Roman" w:cs="Times New Roman"/>
+          <w:b/>
+          <w:bCs/>
+          <w:sz w:val="32"/>
+          <w:szCs w:val="32"/>
+          <w:lang w:val="en-US"/>
+        </w:rPr>
+      </w:pPr>
+      <w:r>
+        <w:rPr>
+          <w:rFonts w:ascii="Times New Roman" w:hAnsi="Times New Roman" w:cs="Times New Roman"/>
+          <w:b/>
+          <w:bCs/>
+          <w:sz w:val="32"/>
+          <w:szCs w:val="32"/>
+          <w:lang w:val="en-US"/>
+        </w:rPr>
+        <w:t>Important Links</w:t>
+      </w:r>
+    </w:p>
+    <w:p>
+      <w:pPr>
+        <w:pStyle w:val="ListParagraph"/>
+        <w:numPr>
+          <w:ilvl w:val="0"/>
+          <w:numId w:val="4"/>
+        </w:numPr>
+        <w:rPr>
+          <w:rFonts w:ascii="Times New Roman" w:hAnsi="Times New Roman" w:cs="Times New Roman"/>
+          <w:b/>
+          <w:bCs/>
+          <w:sz w:val="32"/>
+          <w:szCs w:val="32"/>
+          <w:lang w:val="en-US"/>
+        </w:rPr>
+      </w:pPr>
+      <w:proofErr w:type="spellStart"/>
+      <w:r>
+        <w:rPr>
+          <w:rFonts w:ascii="Times New Roman" w:hAnsi="Times New Roman" w:cs="Times New Roman"/>
+          <w:sz w:val="32"/>
+          <w:szCs w:val="32"/>
+          <w:lang w:val="en-US"/>
+        </w:rPr>
+        <w:t>TikZ</w:t>
+      </w:r>
+      <w:proofErr w:type="spellEnd"/>
+      <w:r>
+        <w:rPr>
+          <w:rFonts w:ascii="Times New Roman" w:hAnsi="Times New Roman" w:cs="Times New Roman"/>
+          <w:sz w:val="32"/>
+          <w:szCs w:val="32"/>
+          <w:lang w:val="en-US"/>
+        </w:rPr>
+        <w:t xml:space="preserve"> official documentation: </w:t>
+      </w:r>
+      <w:hyperlink r:id="rId5" w:history="1">
+        <w:r>
+          <w:rPr>
+            <w:rStyle w:val="Hyperlink"/>
+            <w:rFonts w:ascii="Times New Roman" w:hAnsi="Times New Roman" w:cs="Times New Roman"/>
+            <w:sz w:val="32"/>
+            <w:szCs w:val="32"/>
+            <w:lang w:val="en-US"/>
+          </w:rPr>
+          <w:t>https://tikz.dev/</w:t>
+        </w:r>
+      </w:hyperlink>
+    </w:p>
+    <w:p>
+      <w:pPr>
+        <w:pStyle w:val="ListParagraph"/>
+        <w:numPr>
+          <w:ilvl w:val="0"/>
+          <w:numId w:val="4"/>
+        </w:numPr>
+        <w:rPr>
+          <w:rFonts w:ascii="Times New Roman" w:hAnsi="Times New Roman" w:cs="Times New Roman"/>
+          <w:b/>
+          <w:bCs/>
+          <w:sz w:val="32"/>
+          <w:szCs w:val="32"/>
+          <w:lang w:val="en-US"/>
+        </w:rPr>
+      </w:pPr>
+      <w:proofErr w:type="spellStart"/>
+      <w:r>
+        <w:rPr>
+          <w:rFonts w:ascii="Times New Roman" w:hAnsi="Times New Roman" w:cs="Times New Roman"/>
+          <w:sz w:val="32"/>
+          <w:szCs w:val="32"/>
+          <w:lang w:val="en-US"/>
+        </w:rPr>
+        <w:t>TikZ</w:t>
+      </w:r>
+      <w:proofErr w:type="spellEnd"/>
+      <w:r>
+        <w:rPr>
+          <w:rFonts w:ascii="Times New Roman" w:hAnsi="Times New Roman" w:cs="Times New Roman"/>
+          <w:sz w:val="32"/>
+          <w:szCs w:val="32"/>
+          <w:lang w:val="en-US"/>
+        </w:rPr>
+        <w:t xml:space="preserve"> based Website: </w:t>
+      </w:r>
+      <w:hyperlink r:id="rId6" w:history="1">
+        <w:r>
+          <w:rPr>
+            <w:rStyle w:val="Hyperlink"/>
+            <w:rFonts w:ascii="Times New Roman" w:hAnsi="Times New Roman" w:cs="Times New Roman"/>
+            <w:sz w:val="32"/>
+            <w:szCs w:val="32"/>
+            <w:lang w:val="en-US"/>
+          </w:rPr>
+          <w:t>https://tikz.net/</w:t>
+        </w:r>
+      </w:hyperlink>
+    </w:p>
+    <w:p>
+      <w:pPr>
+        <w:pStyle w:val="ListParagraph"/>
+        <w:numPr>
+          <w:ilvl w:val="0"/>
+          <w:numId w:val="4"/>
+        </w:numPr>
+        <w:rPr>
+          <w:rFonts w:ascii="Times New Roman" w:hAnsi="Times New Roman" w:cs="Times New Roman"/>
+          <w:b/>
+          <w:bCs/>
+          <w:sz w:val="32"/>
+          <w:szCs w:val="32"/>
+          <w:lang w:val="nl-NL"/>
+        </w:rPr>
+      </w:pPr>
+      <w:proofErr w:type="spellStart"/>
+      <w:r>
+        <w:rPr>
+          <w:rFonts w:ascii="Times New Roman" w:hAnsi="Times New Roman" w:cs="Times New Roman"/>
+          <w:sz w:val="32"/>
+          <w:szCs w:val="32"/>
+          <w:lang w:val="nl-NL"/>
+        </w:rPr>
+        <w:t>Overleaf</w:t>
+      </w:r>
+      <w:proofErr w:type="spellEnd"/>
+      <w:r>
+        <w:rPr>
+          <w:rFonts w:ascii="Times New Roman" w:hAnsi="Times New Roman" w:cs="Times New Roman"/>
+          <w:sz w:val="32"/>
+          <w:szCs w:val="32"/>
+          <w:lang w:val="nl-NL"/>
+        </w:rPr>
+        <w:t xml:space="preserve"> </w:t>
+      </w:r>
+      <w:proofErr w:type="spellStart"/>
+      <w:r>
+        <w:rPr>
+          <w:rFonts w:ascii="Times New Roman" w:hAnsi="Times New Roman" w:cs="Times New Roman"/>
+          <w:sz w:val="32"/>
+          <w:szCs w:val="32"/>
+          <w:lang w:val="nl-NL"/>
+        </w:rPr>
+        <w:t>TikZ</w:t>
+      </w:r>
+      <w:proofErr w:type="spellEnd"/>
+      <w:r>
+        <w:rPr>
+          <w:rFonts w:ascii="Times New Roman" w:hAnsi="Times New Roman" w:cs="Times New Roman"/>
+          <w:sz w:val="32"/>
+          <w:szCs w:val="32"/>
+          <w:lang w:val="nl-NL"/>
+        </w:rPr>
+        <w:t>:</w:t>
+      </w:r>
+      <w:r>
+        <w:rPr>
+          <w:rFonts w:ascii="Times New Roman" w:hAnsi="Times New Roman" w:cs="Times New Roman"/>
+          <w:sz w:val="32"/>
+          <w:szCs w:val="32"/>
+          <w:lang w:val="nl-NL"/>
+        </w:rPr>
+        <w:t xml:space="preserve"> </w:t>
+      </w:r>
+      <w:hyperlink r:id="rId7" w:history="1">
+        <w:r>
+          <w:rPr>
+            <w:rStyle w:val="Hyperlink"/>
+            <w:rFonts w:ascii="Times New Roman" w:hAnsi="Times New Roman" w:cs="Times New Roman"/>
+            <w:sz w:val="32"/>
+            <w:szCs w:val="32"/>
+            <w:lang w:val="nl-NL"/>
+          </w:rPr>
+          <w:t>https://www.overleaf.com/learn/latex/TikZ_package</w:t>
+        </w:r>
+      </w:hyperlink>
+    </w:p>
+    <w:p>
+      <w:pPr>
+        <w:pStyle w:val="ListParagraph"/>
+        <w:numPr>
+          <w:ilvl w:val="0"/>
+          <w:numId w:val="4"/>
+        </w:numPr>
+        <w:rPr>
+          <w:rFonts w:ascii="Times New Roman" w:hAnsi="Times New Roman" w:cs="Times New Roman"/>
+          <w:b/>
+          <w:bCs/>
+          <w:sz w:val="32"/>
+          <w:szCs w:val="32"/>
+          <w:lang w:val="en-US"/>
+        </w:rPr>
+      </w:pPr>
+      <w:r>
+        <w:rPr>
+          <w:rFonts w:ascii="Times New Roman" w:hAnsi="Times New Roman" w:cs="Times New Roman"/>
+          <w:sz w:val="32"/>
+          <w:szCs w:val="32"/>
+          <w:lang w:val="en-US"/>
+        </w:rPr>
+        <w:t xml:space="preserve">Repository consisting of numerous </w:t>
+      </w:r>
+      <w:proofErr w:type="spellStart"/>
+      <w:r>
+        <w:rPr>
+          <w:rFonts w:ascii="Times New Roman" w:hAnsi="Times New Roman" w:cs="Times New Roman"/>
+          <w:sz w:val="32"/>
+          <w:szCs w:val="32"/>
+          <w:lang w:val="en-US"/>
+        </w:rPr>
+        <w:t>TikZ</w:t>
+      </w:r>
+      <w:proofErr w:type="spellEnd"/>
+      <w:r>
+        <w:rPr>
+          <w:rFonts w:ascii="Times New Roman" w:hAnsi="Times New Roman" w:cs="Times New Roman"/>
+          <w:sz w:val="32"/>
+          <w:szCs w:val="32"/>
+          <w:lang w:val="en-US"/>
+        </w:rPr>
+        <w:t xml:space="preserve"> e</w:t>
+      </w:r>
+      <w:r>
+        <w:rPr>
+          <w:rFonts w:ascii="Times New Roman" w:hAnsi="Times New Roman" w:cs="Times New Roman"/>
+          <w:sz w:val="32"/>
+          <w:szCs w:val="32"/>
+          <w:lang w:val="en-US"/>
+        </w:rPr>
+        <w:t xml:space="preserve">xamples: </w:t>
+      </w:r>
+      <w:hyperlink r:id="rId8" w:history="1">
+        <w:r>
+          <w:rPr>
+            <w:rStyle w:val="Hyperlink"/>
+            <w:rFonts w:ascii="Times New Roman" w:hAnsi="Times New Roman" w:cs="Times New Roman"/>
+            <w:sz w:val="32"/>
+            <w:szCs w:val="32"/>
+            <w:lang w:val="en-US"/>
+          </w:rPr>
+          <w:t>https://github.com/f0nzie/tikz_favorites</w:t>
+        </w:r>
+      </w:hyperlink>
+    </w:p>
+    <w:p>
+      <w:pPr>
+        <w:pStyle w:val="ListParagraph"/>
+        <w:numPr>
+          <w:ilvl w:val="0"/>
+          <w:numId w:val="4"/>
+        </w:numPr>
+        <w:rPr>
+          <w:rFonts w:ascii="Times New Roman" w:hAnsi="Times New Roman" w:cs="Times New Roman"/>
+          <w:b/>
+          <w:bCs/>
+          <w:sz w:val="32"/>
+          <w:szCs w:val="32"/>
+          <w:lang w:val="en-US"/>
+        </w:rPr>
+      </w:pPr>
     </w:p>
     <w:sectPr>
       <w:pgSz w:w="11906" w:h="16838"/>
@@ -923,6 +1972,119 @@
     </w:lvl>
   </w:abstractNum>
   <w:abstractNum w:abstractNumId="1" w15:restartNumberingAfterBreak="0">
+    <w:nsid w:val="31664C74"/>
+    <w:multiLevelType w:val="hybridMultilevel"/>
+    <w:tmpl w:val="8D7AF09A"/>
+    <w:lvl w:ilvl="0" w:tplc="04070001">
+      <w:start w:val="1"/>
+      <w:numFmt w:val="bullet"/>
+      <w:lvlText w:val=""/>
+      <w:lvlJc w:val="left"/>
+      <w:pPr>
+        <w:ind w:left="720" w:hanging="360"/>
+      </w:pPr>
+      <w:rPr>
+        <w:rFonts w:ascii="Symbol" w:hAnsi="Symbol" w:hint="default"/>
+      </w:rPr>
+    </w:lvl>
+    <w:lvl w:ilvl="1" w:tplc="04070003" w:tentative="1">
+      <w:start w:val="1"/>
+      <w:numFmt w:val="bullet"/>
+      <w:lvlText w:val="o"/>
+      <w:lvlJc w:val="left"/>
+      <w:pPr>
+        <w:ind w:left="1440" w:hanging="360"/>
+      </w:pPr>
+      <w:rPr>
+        <w:rFonts w:ascii="Courier New" w:hAnsi="Courier New" w:cs="Courier New" w:hint="default"/>
+      </w:rPr>
+    </w:lvl>
+    <w:lvl w:ilvl="2" w:tplc="04070005" w:tentative="1">
+      <w:start w:val="1"/>
+      <w:numFmt w:val="bullet"/>
+      <w:lvlText w:val=""/>
+      <w:lvlJc w:val="left"/>
+      <w:pPr>
+        <w:ind w:left="2160" w:hanging="360"/>
+      </w:pPr>
+      <w:rPr>
+        <w:rFonts w:ascii="Wingdings" w:hAnsi="Wingdings" w:hint="default"/>
+      </w:rPr>
+    </w:lvl>
+    <w:lvl w:ilvl="3" w:tplc="04070001" w:tentative="1">
+      <w:start w:val="1"/>
+      <w:numFmt w:val="bullet"/>
+      <w:lvlText w:val=""/>
+      <w:lvlJc w:val="left"/>
+      <w:pPr>
+        <w:ind w:left="2880" w:hanging="360"/>
+      </w:pPr>
+      <w:rPr>
+        <w:rFonts w:ascii="Symbol" w:hAnsi="Symbol" w:hint="default"/>
+      </w:rPr>
+    </w:lvl>
+    <w:lvl w:ilvl="4" w:tplc="04070003" w:tentative="1">
+      <w:start w:val="1"/>
+      <w:numFmt w:val="bullet"/>
+      <w:lvlText w:val="o"/>
+      <w:lvlJc w:val="left"/>
+      <w:pPr>
+        <w:ind w:left="3600" w:hanging="360"/>
+      </w:pPr>
+      <w:rPr>
+        <w:rFonts w:ascii="Courier New" w:hAnsi="Courier New" w:cs="Courier New" w:hint="default"/>
+      </w:rPr>
+    </w:lvl>
+    <w:lvl w:ilvl="5" w:tplc="04070005" w:tentative="1">
+      <w:start w:val="1"/>
+      <w:numFmt w:val="bullet"/>
+      <w:lvlText w:val=""/>
+      <w:lvlJc w:val="left"/>
+      <w:pPr>
+        <w:ind w:left="4320" w:hanging="360"/>
+      </w:pPr>
+      <w:rPr>
+        <w:rFonts w:ascii="Wingdings" w:hAnsi="Wingdings" w:hint="default"/>
+      </w:rPr>
+    </w:lvl>
+    <w:lvl w:ilvl="6" w:tplc="04070001" w:tentative="1">
+      <w:start w:val="1"/>
+      <w:numFmt w:val="bullet"/>
+      <w:lvlText w:val=""/>
+      <w:lvlJc w:val="left"/>
+      <w:pPr>
+        <w:ind w:left="5040" w:hanging="360"/>
+      </w:pPr>
+      <w:rPr>
+        <w:rFonts w:ascii="Symbol" w:hAnsi="Symbol" w:hint="default"/>
+      </w:rPr>
+    </w:lvl>
+    <w:lvl w:ilvl="7" w:tplc="04070003" w:tentative="1">
+      <w:start w:val="1"/>
+      <w:numFmt w:val="bullet"/>
+      <w:lvlText w:val="o"/>
+      <w:lvlJc w:val="left"/>
+      <w:pPr>
+        <w:ind w:left="5760" w:hanging="360"/>
+      </w:pPr>
+      <w:rPr>
+        <w:rFonts w:ascii="Courier New" w:hAnsi="Courier New" w:cs="Courier New" w:hint="default"/>
+      </w:rPr>
+    </w:lvl>
+    <w:lvl w:ilvl="8" w:tplc="04070005" w:tentative="1">
+      <w:start w:val="1"/>
+      <w:numFmt w:val="bullet"/>
+      <w:lvlText w:val=""/>
+      <w:lvlJc w:val="left"/>
+      <w:pPr>
+        <w:ind w:left="6480" w:hanging="360"/>
+      </w:pPr>
+      <w:rPr>
+        <w:rFonts w:ascii="Wingdings" w:hAnsi="Wingdings" w:hint="default"/>
+      </w:rPr>
+    </w:lvl>
+  </w:abstractNum>
+  <w:abstractNum w:abstractNumId="2" w15:restartNumberingAfterBreak="0">
     <w:nsid w:val="562C1856"/>
     <w:multiLevelType w:val="hybridMultilevel"/>
     <w:tmpl w:val="941EB15A"/>
@@ -1035,7 +2197,7 @@
       </w:rPr>
     </w:lvl>
   </w:abstractNum>
-  <w:abstractNum w:abstractNumId="2" w15:restartNumberingAfterBreak="0">
+  <w:abstractNum w:abstractNumId="3" w15:restartNumberingAfterBreak="0">
     <w:nsid w:val="689C7968"/>
     <w:multiLevelType w:val="hybridMultilevel"/>
     <w:tmpl w:val="D5CA3E72"/>
@@ -1064,6 +2226,232 @@
       </w:rPr>
     </w:lvl>
     <w:lvl w:ilvl="2" w:tplc="04070005" w:tentative="1">
+      <w:start w:val="1"/>
+      <w:numFmt w:val="bullet"/>
+      <w:lvlText w:val=""/>
+      <w:lvlJc w:val="left"/>
+      <w:pPr>
+        <w:ind w:left="2160" w:hanging="360"/>
+      </w:pPr>
+      <w:rPr>
+        <w:rFonts w:ascii="Wingdings" w:hAnsi="Wingdings" w:hint="default"/>
+      </w:rPr>
+    </w:lvl>
+    <w:lvl w:ilvl="3" w:tplc="04070001" w:tentative="1">
+      <w:start w:val="1"/>
+      <w:numFmt w:val="bullet"/>
+      <w:lvlText w:val=""/>
+      <w:lvlJc w:val="left"/>
+      <w:pPr>
+        <w:ind w:left="2880" w:hanging="360"/>
+      </w:pPr>
+      <w:rPr>
+        <w:rFonts w:ascii="Symbol" w:hAnsi="Symbol" w:hint="default"/>
+      </w:rPr>
+    </w:lvl>
+    <w:lvl w:ilvl="4" w:tplc="04070003" w:tentative="1">
+      <w:start w:val="1"/>
+      <w:numFmt w:val="bullet"/>
+      <w:lvlText w:val="o"/>
+      <w:lvlJc w:val="left"/>
+      <w:pPr>
+        <w:ind w:left="3600" w:hanging="360"/>
+      </w:pPr>
+      <w:rPr>
+        <w:rFonts w:ascii="Courier New" w:hAnsi="Courier New" w:cs="Courier New" w:hint="default"/>
+      </w:rPr>
+    </w:lvl>
+    <w:lvl w:ilvl="5" w:tplc="04070005" w:tentative="1">
+      <w:start w:val="1"/>
+      <w:numFmt w:val="bullet"/>
+      <w:lvlText w:val=""/>
+      <w:lvlJc w:val="left"/>
+      <w:pPr>
+        <w:ind w:left="4320" w:hanging="360"/>
+      </w:pPr>
+      <w:rPr>
+        <w:rFonts w:ascii="Wingdings" w:hAnsi="Wingdings" w:hint="default"/>
+      </w:rPr>
+    </w:lvl>
+    <w:lvl w:ilvl="6" w:tplc="04070001" w:tentative="1">
+      <w:start w:val="1"/>
+      <w:numFmt w:val="bullet"/>
+      <w:lvlText w:val=""/>
+      <w:lvlJc w:val="left"/>
+      <w:pPr>
+        <w:ind w:left="5040" w:hanging="360"/>
+      </w:pPr>
+      <w:rPr>
+        <w:rFonts w:ascii="Symbol" w:hAnsi="Symbol" w:hint="default"/>
+      </w:rPr>
+    </w:lvl>
+    <w:lvl w:ilvl="7" w:tplc="04070003" w:tentative="1">
+      <w:start w:val="1"/>
+      <w:numFmt w:val="bullet"/>
+      <w:lvlText w:val="o"/>
+      <w:lvlJc w:val="left"/>
+      <w:pPr>
+        <w:ind w:left="5760" w:hanging="360"/>
+      </w:pPr>
+      <w:rPr>
+        <w:rFonts w:ascii="Courier New" w:hAnsi="Courier New" w:cs="Courier New" w:hint="default"/>
+      </w:rPr>
+    </w:lvl>
+    <w:lvl w:ilvl="8" w:tplc="04070005" w:tentative="1">
+      <w:start w:val="1"/>
+      <w:numFmt w:val="bullet"/>
+      <w:lvlText w:val=""/>
+      <w:lvlJc w:val="left"/>
+      <w:pPr>
+        <w:ind w:left="6480" w:hanging="360"/>
+      </w:pPr>
+      <w:rPr>
+        <w:rFonts w:ascii="Wingdings" w:hAnsi="Wingdings" w:hint="default"/>
+      </w:rPr>
+    </w:lvl>
+  </w:abstractNum>
+  <w:abstractNum w:abstractNumId="4" w15:restartNumberingAfterBreak="0">
+    <w:nsid w:val="6BEA3E14"/>
+    <w:multiLevelType w:val="hybridMultilevel"/>
+    <w:tmpl w:val="83F60A3E"/>
+    <w:lvl w:ilvl="0" w:tplc="04070001">
+      <w:start w:val="1"/>
+      <w:numFmt w:val="bullet"/>
+      <w:lvlText w:val=""/>
+      <w:lvlJc w:val="left"/>
+      <w:pPr>
+        <w:ind w:left="720" w:hanging="360"/>
+      </w:pPr>
+      <w:rPr>
+        <w:rFonts w:ascii="Symbol" w:hAnsi="Symbol" w:hint="default"/>
+      </w:rPr>
+    </w:lvl>
+    <w:lvl w:ilvl="1" w:tplc="04070003" w:tentative="1">
+      <w:start w:val="1"/>
+      <w:numFmt w:val="bullet"/>
+      <w:lvlText w:val="o"/>
+      <w:lvlJc w:val="left"/>
+      <w:pPr>
+        <w:ind w:left="1440" w:hanging="360"/>
+      </w:pPr>
+      <w:rPr>
+        <w:rFonts w:ascii="Courier New" w:hAnsi="Courier New" w:cs="Courier New" w:hint="default"/>
+      </w:rPr>
+    </w:lvl>
+    <w:lvl w:ilvl="2" w:tplc="04070005" w:tentative="1">
+      <w:start w:val="1"/>
+      <w:numFmt w:val="bullet"/>
+      <w:lvlText w:val=""/>
+      <w:lvlJc w:val="left"/>
+      <w:pPr>
+        <w:ind w:left="2160" w:hanging="360"/>
+      </w:pPr>
+      <w:rPr>
+        <w:rFonts w:ascii="Wingdings" w:hAnsi="Wingdings" w:hint="default"/>
+      </w:rPr>
+    </w:lvl>
+    <w:lvl w:ilvl="3" w:tplc="04070001" w:tentative="1">
+      <w:start w:val="1"/>
+      <w:numFmt w:val="bullet"/>
+      <w:lvlText w:val=""/>
+      <w:lvlJc w:val="left"/>
+      <w:pPr>
+        <w:ind w:left="2880" w:hanging="360"/>
+      </w:pPr>
+      <w:rPr>
+        <w:rFonts w:ascii="Symbol" w:hAnsi="Symbol" w:hint="default"/>
+      </w:rPr>
+    </w:lvl>
+    <w:lvl w:ilvl="4" w:tplc="04070003" w:tentative="1">
+      <w:start w:val="1"/>
+      <w:numFmt w:val="bullet"/>
+      <w:lvlText w:val="o"/>
+      <w:lvlJc w:val="left"/>
+      <w:pPr>
+        <w:ind w:left="3600" w:hanging="360"/>
+      </w:pPr>
+      <w:rPr>
+        <w:rFonts w:ascii="Courier New" w:hAnsi="Courier New" w:cs="Courier New" w:hint="default"/>
+      </w:rPr>
+    </w:lvl>
+    <w:lvl w:ilvl="5" w:tplc="04070005" w:tentative="1">
+      <w:start w:val="1"/>
+      <w:numFmt w:val="bullet"/>
+      <w:lvlText w:val=""/>
+      <w:lvlJc w:val="left"/>
+      <w:pPr>
+        <w:ind w:left="4320" w:hanging="360"/>
+      </w:pPr>
+      <w:rPr>
+        <w:rFonts w:ascii="Wingdings" w:hAnsi="Wingdings" w:hint="default"/>
+      </w:rPr>
+    </w:lvl>
+    <w:lvl w:ilvl="6" w:tplc="04070001" w:tentative="1">
+      <w:start w:val="1"/>
+      <w:numFmt w:val="bullet"/>
+      <w:lvlText w:val=""/>
+      <w:lvlJc w:val="left"/>
+      <w:pPr>
+        <w:ind w:left="5040" w:hanging="360"/>
+      </w:pPr>
+      <w:rPr>
+        <w:rFonts w:ascii="Symbol" w:hAnsi="Symbol" w:hint="default"/>
+      </w:rPr>
+    </w:lvl>
+    <w:lvl w:ilvl="7" w:tplc="04070003" w:tentative="1">
+      <w:start w:val="1"/>
+      <w:numFmt w:val="bullet"/>
+      <w:lvlText w:val="o"/>
+      <w:lvlJc w:val="left"/>
+      <w:pPr>
+        <w:ind w:left="5760" w:hanging="360"/>
+      </w:pPr>
+      <w:rPr>
+        <w:rFonts w:ascii="Courier New" w:hAnsi="Courier New" w:cs="Courier New" w:hint="default"/>
+      </w:rPr>
+    </w:lvl>
+    <w:lvl w:ilvl="8" w:tplc="04070005" w:tentative="1">
+      <w:start w:val="1"/>
+      <w:numFmt w:val="bullet"/>
+      <w:lvlText w:val=""/>
+      <w:lvlJc w:val="left"/>
+      <w:pPr>
+        <w:ind w:left="6480" w:hanging="360"/>
+      </w:pPr>
+      <w:rPr>
+        <w:rFonts w:ascii="Wingdings" w:hAnsi="Wingdings" w:hint="default"/>
+      </w:rPr>
+    </w:lvl>
+  </w:abstractNum>
+  <w:abstractNum w:abstractNumId="5" w15:restartNumberingAfterBreak="0">
+    <w:nsid w:val="748432E8"/>
+    <w:multiLevelType w:val="hybridMultilevel"/>
+    <w:tmpl w:val="6C72E7F8"/>
+    <w:lvl w:ilvl="0" w:tplc="04070001">
+      <w:start w:val="1"/>
+      <w:numFmt w:val="bullet"/>
+      <w:lvlText w:val=""/>
+      <w:lvlJc w:val="left"/>
+      <w:pPr>
+        <w:ind w:left="720" w:hanging="360"/>
+      </w:pPr>
+      <w:rPr>
+        <w:rFonts w:ascii="Symbol" w:hAnsi="Symbol" w:hint="default"/>
+      </w:rPr>
+    </w:lvl>
+    <w:lvl w:ilvl="1" w:tplc="04070003">
+      <w:start w:val="1"/>
+      <w:numFmt w:val="bullet"/>
+      <w:lvlText w:val="o"/>
+      <w:lvlJc w:val="left"/>
+      <w:pPr>
+        <w:ind w:left="1440" w:hanging="360"/>
+      </w:pPr>
+      <w:rPr>
+        <w:rFonts w:ascii="Courier New" w:hAnsi="Courier New" w:cs="Courier New" w:hint="default"/>
+      </w:rPr>
+    </w:lvl>
+    <w:lvl w:ilvl="2" w:tplc="04070005">
       <w:start w:val="1"/>
       <w:numFmt w:val="bullet"/>
       <w:lvlText w:val=""/>
@@ -1152,10 +2540,19 @@
     <w:abstractNumId w:val="0"/>
   </w:num>
   <w:num w:numId="2" w16cid:durableId="1842044816">
+    <w:abstractNumId w:val="3"/>
+  </w:num>
+  <w:num w:numId="3" w16cid:durableId="1700619933">
     <w:abstractNumId w:val="2"/>
   </w:num>
-  <w:num w:numId="3" w16cid:durableId="1700619933">
+  <w:num w:numId="4" w16cid:durableId="2086804395">
     <w:abstractNumId w:val="1"/>
+  </w:num>
+  <w:num w:numId="5" w16cid:durableId="1966888668">
+    <w:abstractNumId w:val="4"/>
+  </w:num>
+  <w:num w:numId="6" w16cid:durableId="722601109">
+    <w:abstractNumId w:val="5"/>
   </w:num>
 </w:numbering>
 </file>
@@ -2076,6 +3473,29 @@
       <w:spacing w:val="5"/>
     </w:rPr>
   </w:style>
+  <w:style w:type="character" w:styleId="Hyperlink">
+    <w:name w:val="Hyperlink"/>
+    <w:basedOn w:val="DefaultParagraphFont"/>
+    <w:uiPriority w:val="99"/>
+    <w:unhideWhenUsed/>
+    <w:rsid w:val="007C4E61"/>
+    <w:rPr>
+      <w:color w:val="467886" w:themeColor="hyperlink"/>
+      <w:u w:val="single"/>
+    </w:rPr>
+  </w:style>
+  <w:style w:type="character" w:styleId="UnresolvedMention">
+    <w:name w:val="Unresolved Mention"/>
+    <w:basedOn w:val="DefaultParagraphFont"/>
+    <w:uiPriority w:val="99"/>
+    <w:semiHidden/>
+    <w:unhideWhenUsed/>
+    <w:rsid w:val="007C4E61"/>
+    <w:rPr>
+      <w:color w:val="605E5C"/>
+      <w:shd w:val="clear" w:color="auto" w:fill="E1DFDD"/>
+    </w:rPr>
+  </w:style>
 </w:styles>
 </file>
 

</xml_diff>

<commit_message>
started compiling fav examples from self created TikZ figures
</commit_message>
<xml_diff>
--- a/Skeleton.docx
+++ b/Skeleton.docx
@@ -107,25 +107,14 @@
           <w:lang w:val="en-US"/>
         </w:rPr>
       </w:pPr>
-      <w:proofErr w:type="spellStart"/>
-      <w:r>
-        <w:rPr>
-          <w:rFonts w:ascii="Times New Roman" w:hAnsi="Times New Roman" w:cs="Times New Roman"/>
-          <w:sz w:val="32"/>
-          <w:szCs w:val="32"/>
-          <w:lang w:val="en-US"/>
-        </w:rPr>
-        <w:t>TikZ</w:t>
-      </w:r>
-      <w:proofErr w:type="spellEnd"/>
-      <w:r>
-        <w:rPr>
-          <w:rFonts w:ascii="Times New Roman" w:hAnsi="Times New Roman" w:cs="Times New Roman"/>
-          <w:sz w:val="32"/>
-          <w:szCs w:val="32"/>
-          <w:lang w:val="en-US"/>
-        </w:rPr>
-        <w:t xml:space="preserve"> -&gt; a medium of getting well integrated vector graphics within LaTeX</w:t>
+      <w:r>
+        <w:rPr>
+          <w:rFonts w:ascii="Times New Roman" w:hAnsi="Times New Roman" w:cs="Times New Roman"/>
+          <w:sz w:val="32"/>
+          <w:szCs w:val="32"/>
+          <w:lang w:val="en-US"/>
+        </w:rPr>
+        <w:t>TikZ -&gt; a medium of getting well integrated vector graphics within LaTeX</w:t>
       </w:r>
     </w:p>
     <w:p>
@@ -151,27 +140,7 @@
           <w:szCs w:val="32"/>
           <w:lang w:val="en-US"/>
         </w:rPr>
-        <w:t xml:space="preserve">Why </w:t>
-      </w:r>
-      <w:proofErr w:type="spellStart"/>
-      <w:r>
-        <w:rPr>
-          <w:rFonts w:ascii="Times New Roman" w:hAnsi="Times New Roman" w:cs="Times New Roman"/>
-          <w:sz w:val="32"/>
-          <w:szCs w:val="32"/>
-          <w:lang w:val="en-US"/>
-        </w:rPr>
-        <w:t>TikZ</w:t>
-      </w:r>
-      <w:proofErr w:type="spellEnd"/>
-      <w:r>
-        <w:rPr>
-          <w:rFonts w:ascii="Times New Roman" w:hAnsi="Times New Roman" w:cs="Times New Roman"/>
-          <w:sz w:val="32"/>
-          <w:szCs w:val="32"/>
-          <w:lang w:val="en-US"/>
-        </w:rPr>
-        <w:t xml:space="preserve"> over other vector graphic</w:t>
+        <w:t>Why TikZ over other vector graphic</w:t>
       </w:r>
       <w:r>
         <w:rPr>
@@ -189,27 +158,7 @@
           <w:szCs w:val="32"/>
           <w:lang w:val="en-US"/>
         </w:rPr>
-        <w:t xml:space="preserve"> </w:t>
-      </w:r>
-      <w:proofErr w:type="spellStart"/>
-      <w:r>
-        <w:rPr>
-          <w:rFonts w:ascii="Times New Roman" w:hAnsi="Times New Roman" w:cs="Times New Roman"/>
-          <w:sz w:val="32"/>
-          <w:szCs w:val="32"/>
-          <w:lang w:val="en-US"/>
-        </w:rPr>
-        <w:t>softwares</w:t>
-      </w:r>
-      <w:proofErr w:type="spellEnd"/>
-      <w:r>
-        <w:rPr>
-          <w:rFonts w:ascii="Times New Roman" w:hAnsi="Times New Roman" w:cs="Times New Roman"/>
-          <w:sz w:val="32"/>
-          <w:szCs w:val="32"/>
-          <w:lang w:val="en-US"/>
-        </w:rPr>
-        <w:t xml:space="preserve"> (Inkscape etc.) &lt;- what this presentation doesn’t try to answer</w:t>
+        <w:t xml:space="preserve"> softwares (Inkscape etc.) &lt;- what this presentation doesn’t try to answer</w:t>
       </w:r>
     </w:p>
     <w:p>
@@ -235,27 +184,7 @@
           <w:szCs w:val="32"/>
           <w:lang w:val="en-US"/>
         </w:rPr>
-        <w:t xml:space="preserve">Reason: never used anything other than </w:t>
-      </w:r>
-      <w:proofErr w:type="spellStart"/>
-      <w:r>
-        <w:rPr>
-          <w:rFonts w:ascii="Times New Roman" w:hAnsi="Times New Roman" w:cs="Times New Roman"/>
-          <w:sz w:val="32"/>
-          <w:szCs w:val="32"/>
-          <w:lang w:val="en-US"/>
-        </w:rPr>
-        <w:t>TikZ</w:t>
-      </w:r>
-      <w:proofErr w:type="spellEnd"/>
-      <w:r>
-        <w:rPr>
-          <w:rFonts w:ascii="Times New Roman" w:hAnsi="Times New Roman" w:cs="Times New Roman"/>
-          <w:sz w:val="32"/>
-          <w:szCs w:val="32"/>
-          <w:lang w:val="en-US"/>
-        </w:rPr>
-        <w:t xml:space="preserve"> </w:t>
+        <w:t xml:space="preserve">Reason: never used anything other than TikZ </w:t>
       </w:r>
     </w:p>
     <w:p>
@@ -281,27 +210,7 @@
           <w:szCs w:val="32"/>
           <w:lang w:val="en-US"/>
         </w:rPr>
-        <w:t xml:space="preserve">Some examples of </w:t>
-      </w:r>
-      <w:proofErr w:type="spellStart"/>
-      <w:r>
-        <w:rPr>
-          <w:rFonts w:ascii="Times New Roman" w:hAnsi="Times New Roman" w:cs="Times New Roman"/>
-          <w:sz w:val="32"/>
-          <w:szCs w:val="32"/>
-          <w:lang w:val="en-US"/>
-        </w:rPr>
-        <w:t>TikZ</w:t>
-      </w:r>
-      <w:proofErr w:type="spellEnd"/>
-      <w:r>
-        <w:rPr>
-          <w:rFonts w:ascii="Times New Roman" w:hAnsi="Times New Roman" w:cs="Times New Roman"/>
-          <w:sz w:val="32"/>
-          <w:szCs w:val="32"/>
-          <w:lang w:val="en-US"/>
-        </w:rPr>
-        <w:t xml:space="preserve"> figures I am quite proud of from my career till now </w:t>
+        <w:t xml:space="preserve">Some examples of TikZ figures I am quite proud of from my career till now </w:t>
       </w:r>
     </w:p>
     <w:p>
@@ -353,27 +262,7 @@
           <w:szCs w:val="32"/>
           <w:lang w:val="en-US"/>
         </w:rPr>
-        <w:t xml:space="preserve">Special cases -&gt; block diagrams, </w:t>
-      </w:r>
-      <w:proofErr w:type="spellStart"/>
-      <w:r>
-        <w:rPr>
-          <w:rFonts w:ascii="Times New Roman" w:hAnsi="Times New Roman" w:cs="Times New Roman"/>
-          <w:sz w:val="32"/>
-          <w:szCs w:val="32"/>
-          <w:lang w:val="en-US"/>
-        </w:rPr>
-        <w:t>matlab</w:t>
-      </w:r>
-      <w:proofErr w:type="spellEnd"/>
-      <w:r>
-        <w:rPr>
-          <w:rFonts w:ascii="Times New Roman" w:hAnsi="Times New Roman" w:cs="Times New Roman"/>
-          <w:sz w:val="32"/>
-          <w:szCs w:val="32"/>
-          <w:lang w:val="en-US"/>
-        </w:rPr>
-        <w:t xml:space="preserve"> plots</w:t>
+        <w:t>Special cases -&gt; block diagrams, matlab plots</w:t>
       </w:r>
     </w:p>
     <w:p>
@@ -425,27 +314,7 @@
           <w:szCs w:val="32"/>
           <w:lang w:val="en-US"/>
         </w:rPr>
-        <w:t xml:space="preserve">Discussion (what do others use, workflow, suggestions with using </w:t>
-      </w:r>
-      <w:proofErr w:type="spellStart"/>
-      <w:r>
-        <w:rPr>
-          <w:rFonts w:ascii="Times New Roman" w:hAnsi="Times New Roman" w:cs="Times New Roman"/>
-          <w:sz w:val="32"/>
-          <w:szCs w:val="32"/>
-          <w:lang w:val="en-US"/>
-        </w:rPr>
-        <w:t>TikZ</w:t>
-      </w:r>
-      <w:proofErr w:type="spellEnd"/>
-      <w:r>
-        <w:rPr>
-          <w:rFonts w:ascii="Times New Roman" w:hAnsi="Times New Roman" w:cs="Times New Roman"/>
-          <w:sz w:val="32"/>
-          <w:szCs w:val="32"/>
-          <w:lang w:val="en-US"/>
-        </w:rPr>
-        <w:t>)</w:t>
+        <w:t>Discussion (what do others use, workflow, suggestions with using TikZ)</w:t>
       </w:r>
     </w:p>
     <w:p>
@@ -684,27 +553,7 @@
           <w:szCs w:val="32"/>
           <w:lang w:val="en-US"/>
         </w:rPr>
-        <w:t>Raster vs Vector Graphics (.jpeg,.png v/s .</w:t>
-      </w:r>
-      <w:proofErr w:type="spellStart"/>
-      <w:r>
-        <w:rPr>
-          <w:rFonts w:ascii="Times New Roman" w:hAnsi="Times New Roman" w:cs="Times New Roman"/>
-          <w:sz w:val="32"/>
-          <w:szCs w:val="32"/>
-          <w:lang w:val="en-US"/>
-        </w:rPr>
-        <w:t>svg</w:t>
-      </w:r>
-      <w:proofErr w:type="spellEnd"/>
-      <w:r>
-        <w:rPr>
-          <w:rFonts w:ascii="Times New Roman" w:hAnsi="Times New Roman" w:cs="Times New Roman"/>
-          <w:sz w:val="32"/>
-          <w:szCs w:val="32"/>
-          <w:lang w:val="en-US"/>
-        </w:rPr>
-        <w:t>)</w:t>
+        <w:t>Raster vs Vector Graphics (.jpeg,.png v/s .svg)</w:t>
       </w:r>
     </w:p>
     <w:p>
@@ -739,27 +588,7 @@
           <w:szCs w:val="32"/>
           <w:lang w:val="en-US"/>
         </w:rPr>
-        <w:t xml:space="preserve"> (</w:t>
-      </w:r>
-      <w:proofErr w:type="spellStart"/>
-      <w:r>
-        <w:rPr>
-          <w:rFonts w:ascii="Times New Roman" w:hAnsi="Times New Roman" w:cs="Times New Roman"/>
-          <w:sz w:val="32"/>
-          <w:szCs w:val="32"/>
-          <w:lang w:val="en-US"/>
-        </w:rPr>
-        <w:t>mekf</w:t>
-      </w:r>
-      <w:proofErr w:type="spellEnd"/>
-      <w:r>
-        <w:rPr>
-          <w:rFonts w:ascii="Times New Roman" w:hAnsi="Times New Roman" w:cs="Times New Roman"/>
-          <w:sz w:val="32"/>
-          <w:szCs w:val="32"/>
-          <w:lang w:val="en-US"/>
-        </w:rPr>
-        <w:t>)</w:t>
+        <w:t xml:space="preserve"> (mekf)</w:t>
       </w:r>
     </w:p>
     <w:p>
@@ -785,39 +614,8 @@
           <w:szCs w:val="32"/>
           <w:lang w:val="en-US"/>
         </w:rPr>
-        <w:t>.</w:t>
-      </w:r>
-      <w:proofErr w:type="spellStart"/>
-      <w:r>
-        <w:rPr>
-          <w:rFonts w:ascii="Times New Roman" w:hAnsi="Times New Roman" w:cs="Times New Roman"/>
-          <w:sz w:val="32"/>
-          <w:szCs w:val="32"/>
-          <w:lang w:val="en-US"/>
-        </w:rPr>
-        <w:t>png</w:t>
-      </w:r>
-      <w:proofErr w:type="spellEnd"/>
-      <w:r>
-        <w:rPr>
-          <w:rFonts w:ascii="Times New Roman" w:hAnsi="Times New Roman" w:cs="Times New Roman"/>
-          <w:sz w:val="32"/>
-          <w:szCs w:val="32"/>
-          <w:lang w:val="en-US"/>
-        </w:rPr>
-        <w:t xml:space="preserve"> vs .</w:t>
-      </w:r>
-      <w:proofErr w:type="spellStart"/>
-      <w:r>
-        <w:rPr>
-          <w:rFonts w:ascii="Times New Roman" w:hAnsi="Times New Roman" w:cs="Times New Roman"/>
-          <w:sz w:val="32"/>
-          <w:szCs w:val="32"/>
-          <w:lang w:val="en-US"/>
-        </w:rPr>
-        <w:t>svg</w:t>
-      </w:r>
-      <w:proofErr w:type="spellEnd"/>
+        <w:t>.png vs .svg</w:t>
+      </w:r>
     </w:p>
     <w:p>
       <w:pPr>
@@ -891,29 +689,16 @@
           <w:lang w:val="en-US"/>
         </w:rPr>
       </w:pPr>
-      <w:proofErr w:type="spellStart"/>
-      <w:r>
-        <w:rPr>
-          <w:rFonts w:ascii="Times New Roman" w:hAnsi="Times New Roman" w:cs="Times New Roman"/>
-          <w:b/>
-          <w:bCs/>
-          <w:sz w:val="32"/>
-          <w:szCs w:val="32"/>
-          <w:lang w:val="en-US"/>
-        </w:rPr>
-        <w:t>TikZ</w:t>
-      </w:r>
-      <w:proofErr w:type="spellEnd"/>
-      <w:r>
-        <w:rPr>
-          <w:rFonts w:ascii="Times New Roman" w:hAnsi="Times New Roman" w:cs="Times New Roman"/>
-          <w:b/>
-          <w:bCs/>
-          <w:sz w:val="32"/>
-          <w:szCs w:val="32"/>
-          <w:lang w:val="en-US"/>
-        </w:rPr>
-        <w:t>:</w:t>
+      <w:r>
+        <w:rPr>
+          <w:rFonts w:ascii="Times New Roman" w:hAnsi="Times New Roman" w:cs="Times New Roman"/>
+          <w:b/>
+          <w:bCs/>
+          <w:sz w:val="32"/>
+          <w:szCs w:val="32"/>
+          <w:lang w:val="en-US"/>
+        </w:rPr>
+        <w:t>TikZ:</w:t>
       </w:r>
     </w:p>
     <w:p>
@@ -992,47 +777,7 @@
           <w:szCs w:val="32"/>
           <w:lang w:val="en-US"/>
         </w:rPr>
-        <w:t xml:space="preserve">Code file: </w:t>
-      </w:r>
-      <w:proofErr w:type="spellStart"/>
-      <w:r>
-        <w:rPr>
-          <w:rFonts w:ascii="Times New Roman" w:hAnsi="Times New Roman" w:cs="Times New Roman"/>
-          <w:sz w:val="32"/>
-          <w:szCs w:val="32"/>
-          <w:lang w:val="en-US"/>
-        </w:rPr>
-        <w:t>figSource.tex</w:t>
-      </w:r>
-      <w:proofErr w:type="spellEnd"/>
-      <w:r>
-        <w:rPr>
-          <w:rFonts w:ascii="Times New Roman" w:hAnsi="Times New Roman" w:cs="Times New Roman"/>
-          <w:sz w:val="32"/>
-          <w:szCs w:val="32"/>
-          <w:lang w:val="en-US"/>
-        </w:rPr>
-        <w:t xml:space="preserve"> -&gt; integrated directly into the Latex document with \input{</w:t>
-      </w:r>
-      <w:proofErr w:type="spellStart"/>
-      <w:r>
-        <w:rPr>
-          <w:rFonts w:ascii="Times New Roman" w:hAnsi="Times New Roman" w:cs="Times New Roman"/>
-          <w:sz w:val="32"/>
-          <w:szCs w:val="32"/>
-          <w:lang w:val="en-US"/>
-        </w:rPr>
-        <w:t>figSource.tex</w:t>
-      </w:r>
-      <w:proofErr w:type="spellEnd"/>
-      <w:r>
-        <w:rPr>
-          <w:rFonts w:ascii="Times New Roman" w:hAnsi="Times New Roman" w:cs="Times New Roman"/>
-          <w:sz w:val="32"/>
-          <w:szCs w:val="32"/>
-          <w:lang w:val="en-US"/>
-        </w:rPr>
-        <w:t>}</w:t>
+        <w:t>Code file: figSource.tex -&gt; integrated directly into the Latex document with \input{figSource.tex}</w:t>
       </w:r>
     </w:p>
     <w:p>
@@ -1058,67 +803,7 @@
           <w:szCs w:val="32"/>
           <w:lang w:val="en-US"/>
         </w:rPr>
-        <w:t>\</w:t>
-      </w:r>
-      <w:proofErr w:type="spellStart"/>
-      <w:r>
-        <w:rPr>
-          <w:rFonts w:ascii="Times New Roman" w:hAnsi="Times New Roman" w:cs="Times New Roman"/>
-          <w:sz w:val="32"/>
-          <w:szCs w:val="32"/>
-          <w:lang w:val="en-US"/>
-        </w:rPr>
-        <w:t>usepackage</w:t>
-      </w:r>
-      <w:proofErr w:type="spellEnd"/>
-      <w:r>
-        <w:rPr>
-          <w:rFonts w:ascii="Times New Roman" w:hAnsi="Times New Roman" w:cs="Times New Roman"/>
-          <w:sz w:val="32"/>
-          <w:szCs w:val="32"/>
-          <w:lang w:val="en-US"/>
-        </w:rPr>
-        <w:t>{</w:t>
-      </w:r>
-      <w:proofErr w:type="spellStart"/>
-      <w:r>
-        <w:rPr>
-          <w:rFonts w:ascii="Times New Roman" w:hAnsi="Times New Roman" w:cs="Times New Roman"/>
-          <w:sz w:val="32"/>
-          <w:szCs w:val="32"/>
-          <w:lang w:val="en-US"/>
-        </w:rPr>
-        <w:t>tikz</w:t>
-      </w:r>
-      <w:proofErr w:type="spellEnd"/>
-      <w:r>
-        <w:rPr>
-          <w:rFonts w:ascii="Times New Roman" w:hAnsi="Times New Roman" w:cs="Times New Roman"/>
-          <w:sz w:val="32"/>
-          <w:szCs w:val="32"/>
-          <w:lang w:val="en-US"/>
-        </w:rPr>
-        <w:t xml:space="preserve">}-&gt; accessing the </w:t>
-      </w:r>
-      <w:proofErr w:type="spellStart"/>
-      <w:r>
-        <w:rPr>
-          <w:rFonts w:ascii="Times New Roman" w:hAnsi="Times New Roman" w:cs="Times New Roman"/>
-          <w:sz w:val="32"/>
-          <w:szCs w:val="32"/>
-          <w:lang w:val="en-US"/>
-        </w:rPr>
-        <w:t>TikZ</w:t>
-      </w:r>
-      <w:proofErr w:type="spellEnd"/>
-      <w:r>
-        <w:rPr>
-          <w:rFonts w:ascii="Times New Roman" w:hAnsi="Times New Roman" w:cs="Times New Roman"/>
-          <w:sz w:val="32"/>
-          <w:szCs w:val="32"/>
-          <w:lang w:val="en-US"/>
-        </w:rPr>
-        <w:t xml:space="preserve"> package</w:t>
+        <w:t>\usepackage{tikz}-&gt; accessing the TikZ package</w:t>
       </w:r>
     </w:p>
     <w:p>
@@ -1144,47 +829,7 @@
           <w:szCs w:val="32"/>
           <w:lang w:val="en-US"/>
         </w:rPr>
-        <w:t>\begin{</w:t>
-      </w:r>
-      <w:proofErr w:type="spellStart"/>
-      <w:r>
-        <w:rPr>
-          <w:rFonts w:ascii="Times New Roman" w:hAnsi="Times New Roman" w:cs="Times New Roman"/>
-          <w:sz w:val="32"/>
-          <w:szCs w:val="32"/>
-          <w:lang w:val="en-US"/>
-        </w:rPr>
-        <w:t>tikzpicture</w:t>
-      </w:r>
-      <w:proofErr w:type="spellEnd"/>
-      <w:r>
-        <w:rPr>
-          <w:rFonts w:ascii="Times New Roman" w:hAnsi="Times New Roman" w:cs="Times New Roman"/>
-          <w:sz w:val="32"/>
-          <w:szCs w:val="32"/>
-          <w:lang w:val="en-US"/>
-        </w:rPr>
-        <w:t>} &lt;Code Body&gt; \end{</w:t>
-      </w:r>
-      <w:proofErr w:type="spellStart"/>
-      <w:r>
-        <w:rPr>
-          <w:rFonts w:ascii="Times New Roman" w:hAnsi="Times New Roman" w:cs="Times New Roman"/>
-          <w:sz w:val="32"/>
-          <w:szCs w:val="32"/>
-          <w:lang w:val="en-US"/>
-        </w:rPr>
-        <w:t>tikzpicture</w:t>
-      </w:r>
-      <w:proofErr w:type="spellEnd"/>
-      <w:r>
-        <w:rPr>
-          <w:rFonts w:ascii="Times New Roman" w:hAnsi="Times New Roman" w:cs="Times New Roman"/>
-          <w:sz w:val="32"/>
-          <w:szCs w:val="32"/>
-          <w:lang w:val="en-US"/>
-        </w:rPr>
-        <w:t>}</w:t>
+        <w:t>\begin{tikzpicture} &lt;Code Body&gt; \end{tikzpicture}</w:t>
       </w:r>
     </w:p>
     <w:p>
@@ -1203,25 +848,14 @@
           <w:lang w:val="en-US"/>
         </w:rPr>
       </w:pPr>
-      <w:proofErr w:type="spellStart"/>
-      <w:r>
-        <w:rPr>
-          <w:rFonts w:ascii="Times New Roman" w:hAnsi="Times New Roman" w:cs="Times New Roman"/>
-          <w:sz w:val="32"/>
-          <w:szCs w:val="32"/>
-          <w:lang w:val="en-US"/>
-        </w:rPr>
-        <w:t>TikZ</w:t>
-      </w:r>
-      <w:proofErr w:type="spellEnd"/>
-      <w:r>
-        <w:rPr>
-          <w:rFonts w:ascii="Times New Roman" w:hAnsi="Times New Roman" w:cs="Times New Roman"/>
-          <w:sz w:val="32"/>
-          <w:szCs w:val="32"/>
-          <w:lang w:val="en-US"/>
-        </w:rPr>
-        <w:t xml:space="preserve"> official documentation </w:t>
+      <w:r>
+        <w:rPr>
+          <w:rFonts w:ascii="Times New Roman" w:hAnsi="Times New Roman" w:cs="Times New Roman"/>
+          <w:sz w:val="32"/>
+          <w:szCs w:val="32"/>
+          <w:lang w:val="en-US"/>
+        </w:rPr>
+        <w:t xml:space="preserve">TikZ official documentation </w:t>
       </w:r>
       <w:r>
         <w:rPr>
@@ -1253,21 +887,8 @@
           <w:szCs w:val="32"/>
           <w:lang w:val="en-US"/>
         </w:rPr>
-        <w:t xml:space="preserve">Other Vectoral Graphical </w:t>
-      </w:r>
-      <w:proofErr w:type="spellStart"/>
-      <w:r>
-        <w:rPr>
-          <w:rFonts w:ascii="Times New Roman" w:hAnsi="Times New Roman" w:cs="Times New Roman"/>
-          <w:b/>
-          <w:bCs/>
-          <w:sz w:val="32"/>
-          <w:szCs w:val="32"/>
-          <w:lang w:val="en-US"/>
-        </w:rPr>
-        <w:t>Softwares</w:t>
-      </w:r>
-      <w:proofErr w:type="spellEnd"/>
+        <w:t>Other Vectoral Graphical Softwares</w:t>
+      </w:r>
     </w:p>
     <w:p>
       <w:pPr>
@@ -1342,19 +963,8 @@
           <w:szCs w:val="32"/>
           <w:lang w:val="en-US"/>
         </w:rPr>
-        <w:t xml:space="preserve">Some advantages of </w:t>
-      </w:r>
-      <w:proofErr w:type="spellStart"/>
-      <w:r>
-        <w:rPr>
-          <w:rFonts w:ascii="Times New Roman" w:hAnsi="Times New Roman" w:cs="Times New Roman"/>
-          <w:sz w:val="32"/>
-          <w:szCs w:val="32"/>
-          <w:lang w:val="en-US"/>
-        </w:rPr>
-        <w:t>TikZ</w:t>
-      </w:r>
-      <w:proofErr w:type="spellEnd"/>
+        <w:t>Some advantages of TikZ</w:t>
+      </w:r>
     </w:p>
     <w:p>
       <w:pPr>
@@ -1386,27 +996,7 @@
           <w:szCs w:val="32"/>
           <w:lang w:val="en-US"/>
         </w:rPr>
-        <w:t xml:space="preserve"> advantage of </w:t>
-      </w:r>
-      <w:proofErr w:type="spellStart"/>
-      <w:r>
-        <w:rPr>
-          <w:rFonts w:ascii="Times New Roman" w:hAnsi="Times New Roman" w:cs="Times New Roman"/>
-          <w:sz w:val="32"/>
-          <w:szCs w:val="32"/>
-          <w:lang w:val="en-US"/>
-        </w:rPr>
-        <w:t>TikZ</w:t>
-      </w:r>
-      <w:proofErr w:type="spellEnd"/>
-      <w:r>
-        <w:rPr>
-          <w:rFonts w:ascii="Times New Roman" w:hAnsi="Times New Roman" w:cs="Times New Roman"/>
-          <w:sz w:val="32"/>
-          <w:szCs w:val="32"/>
-          <w:lang w:val="en-US"/>
-        </w:rPr>
-        <w:t>: is much more deeply integrated than any other tools -&gt; because it is essentially LaTeX</w:t>
+        <w:t xml:space="preserve"> advantage of TikZ: is much more deeply integrated than any other tools -&gt; because it is essentially LaTeX</w:t>
       </w:r>
     </w:p>
     <w:p>
@@ -1430,27 +1020,7 @@
           <w:szCs w:val="32"/>
           <w:lang w:val="en-US"/>
         </w:rPr>
-        <w:t>Example: Maintaining consistent fonts and format between figures and document text (</w:t>
-      </w:r>
-      <w:proofErr w:type="spellStart"/>
-      <w:r>
-        <w:rPr>
-          <w:rFonts w:ascii="Times New Roman" w:hAnsi="Times New Roman" w:cs="Times New Roman"/>
-          <w:sz w:val="32"/>
-          <w:szCs w:val="32"/>
-          <w:lang w:val="en-US"/>
-        </w:rPr>
-        <w:t>eg.</w:t>
-      </w:r>
-      <w:proofErr w:type="spellEnd"/>
-      <w:r>
-        <w:rPr>
-          <w:rFonts w:ascii="Times New Roman" w:hAnsi="Times New Roman" w:cs="Times New Roman"/>
-          <w:sz w:val="32"/>
-          <w:szCs w:val="32"/>
-          <w:lang w:val="en-US"/>
-        </w:rPr>
-        <w:t xml:space="preserve"> during creating exam questions) </w:t>
+        <w:t xml:space="preserve">Example: Maintaining consistent fonts and format between figures and document text (eg. during creating exam questions) </w:t>
       </w:r>
       <w:r>
         <w:rPr>
@@ -1519,19 +1089,8 @@
           <w:szCs w:val="32"/>
           <w:lang w:val="en-US"/>
         </w:rPr>
-        <w:t xml:space="preserve"> vs XML/Binary file diffs for other </w:t>
-      </w:r>
-      <w:proofErr w:type="spellStart"/>
-      <w:r>
-        <w:rPr>
-          <w:rFonts w:ascii="Times New Roman" w:hAnsi="Times New Roman" w:cs="Times New Roman"/>
-          <w:sz w:val="32"/>
-          <w:szCs w:val="32"/>
-          <w:lang w:val="en-US"/>
-        </w:rPr>
-        <w:t>softwares</w:t>
-      </w:r>
-      <w:proofErr w:type="spellEnd"/>
+        <w:t xml:space="preserve"> vs XML/Binary file diffs for other softwares</w:t>
+      </w:r>
       <w:r>
         <w:rPr>
           <w:rFonts w:ascii="Times New Roman" w:hAnsi="Times New Roman" w:cs="Times New Roman"/>
@@ -1549,6 +1108,15 @@
           <w:lang w:val="en-US"/>
         </w:rPr>
         <w:t>)</w:t>
+      </w:r>
+      <w:r>
+        <w:rPr>
+          <w:rFonts w:ascii="Times New Roman" w:hAnsi="Times New Roman" w:cs="Times New Roman"/>
+          <w:sz w:val="32"/>
+          <w:szCs w:val="32"/>
+          <w:lang w:val="en-US"/>
+        </w:rPr>
+        <w:t xml:space="preserve"> -&gt; GitHub allows visual diffs for .svg files (not as reliable: example provided)</w:t>
       </w:r>
     </w:p>
     <w:p>
@@ -1602,25 +1170,14 @@
           <w:lang w:val="en-US"/>
         </w:rPr>
       </w:pPr>
-      <w:proofErr w:type="spellStart"/>
-      <w:r>
-        <w:rPr>
-          <w:rFonts w:ascii="Times New Roman" w:hAnsi="Times New Roman" w:cs="Times New Roman"/>
-          <w:sz w:val="32"/>
-          <w:szCs w:val="32"/>
-          <w:lang w:val="en-US"/>
-        </w:rPr>
-        <w:t>TikZ</w:t>
-      </w:r>
-      <w:proofErr w:type="spellEnd"/>
-      <w:r>
-        <w:rPr>
-          <w:rFonts w:ascii="Times New Roman" w:hAnsi="Times New Roman" w:cs="Times New Roman"/>
-          <w:sz w:val="32"/>
-          <w:szCs w:val="32"/>
-          <w:lang w:val="en-US"/>
-        </w:rPr>
-        <w:t xml:space="preserve"> official documentation: </w:t>
+      <w:r>
+        <w:rPr>
+          <w:rFonts w:ascii="Times New Roman" w:hAnsi="Times New Roman" w:cs="Times New Roman"/>
+          <w:sz w:val="32"/>
+          <w:szCs w:val="32"/>
+          <w:lang w:val="en-US"/>
+        </w:rPr>
+        <w:t xml:space="preserve">TikZ official documentation: </w:t>
       </w:r>
       <w:hyperlink r:id="rId5" w:history="1">
         <w:r>
@@ -1651,25 +1208,14 @@
           <w:lang w:val="en-US"/>
         </w:rPr>
       </w:pPr>
-      <w:proofErr w:type="spellStart"/>
-      <w:r>
-        <w:rPr>
-          <w:rFonts w:ascii="Times New Roman" w:hAnsi="Times New Roman" w:cs="Times New Roman"/>
-          <w:sz w:val="32"/>
-          <w:szCs w:val="32"/>
-          <w:lang w:val="en-US"/>
-        </w:rPr>
-        <w:t>TikZ</w:t>
-      </w:r>
-      <w:proofErr w:type="spellEnd"/>
-      <w:r>
-        <w:rPr>
-          <w:rFonts w:ascii="Times New Roman" w:hAnsi="Times New Roman" w:cs="Times New Roman"/>
-          <w:sz w:val="32"/>
-          <w:szCs w:val="32"/>
-          <w:lang w:val="en-US"/>
-        </w:rPr>
-        <w:t xml:space="preserve"> based Website: </w:t>
+      <w:r>
+        <w:rPr>
+          <w:rFonts w:ascii="Times New Roman" w:hAnsi="Times New Roman" w:cs="Times New Roman"/>
+          <w:sz w:val="32"/>
+          <w:szCs w:val="32"/>
+          <w:lang w:val="en-US"/>
+        </w:rPr>
+        <w:t xml:space="preserve">TikZ based Website: </w:t>
       </w:r>
       <w:hyperlink r:id="rId6" w:history="1">
         <w:r>
@@ -1700,7 +1246,6 @@
           <w:lang w:val="nl-NL"/>
         </w:rPr>
       </w:pPr>
-      <w:proofErr w:type="spellStart"/>
       <w:r>
         <w:rPr>
           <w:rFonts w:ascii="Times New Roman" w:hAnsi="Times New Roman" w:cs="Times New Roman"/>
@@ -1708,37 +1253,7 @@
           <w:szCs w:val="32"/>
           <w:lang w:val="nl-NL"/>
         </w:rPr>
-        <w:t>Overleaf</w:t>
-      </w:r>
-      <w:proofErr w:type="spellEnd"/>
-      <w:r>
-        <w:rPr>
-          <w:rFonts w:ascii="Times New Roman" w:hAnsi="Times New Roman" w:cs="Times New Roman"/>
-          <w:sz w:val="32"/>
-          <w:szCs w:val="32"/>
-          <w:lang w:val="nl-NL"/>
-        </w:rPr>
-        <w:t xml:space="preserve"> </w:t>
-      </w:r>
-      <w:proofErr w:type="spellStart"/>
-      <w:r>
-        <w:rPr>
-          <w:rFonts w:ascii="Times New Roman" w:hAnsi="Times New Roman" w:cs="Times New Roman"/>
-          <w:sz w:val="32"/>
-          <w:szCs w:val="32"/>
-          <w:lang w:val="nl-NL"/>
-        </w:rPr>
-        <w:t>TikZ</w:t>
-      </w:r>
-      <w:proofErr w:type="spellEnd"/>
-      <w:r>
-        <w:rPr>
-          <w:rFonts w:ascii="Times New Roman" w:hAnsi="Times New Roman" w:cs="Times New Roman"/>
-          <w:sz w:val="32"/>
-          <w:szCs w:val="32"/>
-          <w:lang w:val="nl-NL"/>
-        </w:rPr>
-        <w:t>:</w:t>
+        <w:t>Overleaf TikZ:</w:t>
       </w:r>
       <w:r>
         <w:rPr>
@@ -1785,27 +1300,7 @@
           <w:szCs w:val="32"/>
           <w:lang w:val="en-US"/>
         </w:rPr>
-        <w:t xml:space="preserve">Repository consisting of numerous </w:t>
-      </w:r>
-      <w:proofErr w:type="spellStart"/>
-      <w:r>
-        <w:rPr>
-          <w:rFonts w:ascii="Times New Roman" w:hAnsi="Times New Roman" w:cs="Times New Roman"/>
-          <w:sz w:val="32"/>
-          <w:szCs w:val="32"/>
-          <w:lang w:val="en-US"/>
-        </w:rPr>
-        <w:t>TikZ</w:t>
-      </w:r>
-      <w:proofErr w:type="spellEnd"/>
-      <w:r>
-        <w:rPr>
-          <w:rFonts w:ascii="Times New Roman" w:hAnsi="Times New Roman" w:cs="Times New Roman"/>
-          <w:sz w:val="32"/>
-          <w:szCs w:val="32"/>
-          <w:lang w:val="en-US"/>
-        </w:rPr>
-        <w:t xml:space="preserve"> e</w:t>
+        <w:t>Repository consisting of numerous TikZ e</w:t>
       </w:r>
       <w:r>
         <w:rPr>

</xml_diff>

<commit_message>
documented the referenceFrames example into the PPT and added code comments
</commit_message>
<xml_diff>
--- a/Skeleton.docx
+++ b/Skeleton.docx
@@ -1,6 +1,6 @@
 
 <file path=word/document.xml><?xml version="1.0" encoding="utf-8"?>
-<w:document xmlns:wpc="http://schemas.microsoft.com/office/word/2010/wordprocessingCanvas" xmlns:cx="http://schemas.microsoft.com/office/drawing/2014/chartex" xmlns:cx1="http://schemas.microsoft.com/office/drawing/2015/9/8/chartex" xmlns:cx2="http://schemas.microsoft.com/office/drawing/2015/10/21/chartex" xmlns:cx3="http://schemas.microsoft.com/office/drawing/2016/5/9/chartex" xmlns:cx4="http://schemas.microsoft.com/office/drawing/2016/5/10/chartex" xmlns:cx5="http://schemas.microsoft.com/office/drawing/2016/5/11/chartex" xmlns:cx6="http://schemas.microsoft.com/office/drawing/2016/5/12/chartex" xmlns:cx7="http://schemas.microsoft.com/office/drawing/2016/5/13/chartex" xmlns:cx8="http://schemas.microsoft.com/office/drawing/2016/5/14/chartex" xmlns:mc="http://schemas.openxmlformats.org/markup-compatibility/2006" xmlns:aink="http://schemas.microsoft.com/office/drawing/2016/ink" xmlns:am3d="http://schemas.microsoft.com/office/drawing/2017/model3d" xmlns:o="urn:schemas-microsoft-com:office:office" xmlns:oel="http://schemas.microsoft.com/office/2019/extlst" xmlns:r="http://schemas.openxmlformats.org/officeDocument/2006/relationships" xmlns:m="http://schemas.openxmlformats.org/officeDocument/2006/math" xmlns:v="urn:schemas-microsoft-com:vml" xmlns:wp14="http://schemas.microsoft.com/office/word/2010/wordprocessingDrawing" xmlns:wp="http://schemas.openxmlformats.org/drawingml/2006/wordprocessingDrawing" xmlns:w10="urn:schemas-microsoft-com:office:word" xmlns:w="http://schemas.openxmlformats.org/wordprocessingml/2006/main" xmlns:w14="http://schemas.microsoft.com/office/word/2010/wordml" xmlns:w15="http://schemas.microsoft.com/office/word/2012/wordml" xmlns:w16cex="http://schemas.microsoft.com/office/word/2018/wordml/cex" xmlns:w16cid="http://schemas.microsoft.com/office/word/2016/wordml/cid" xmlns:w16="http://schemas.microsoft.com/office/word/2018/wordml" xmlns:w16du="http://schemas.microsoft.com/office/word/2023/wordml/word16du" xmlns:w16sdtdh="http://schemas.microsoft.com/office/word/2020/wordml/sdtdatahash" xmlns:w16sdtfl="http://schemas.microsoft.com/office/word/2024/wordml/sdtformatlock" xmlns:w16se="http://schemas.microsoft.com/office/word/2015/wordml/symex" xmlns:wpg="http://schemas.microsoft.com/office/word/2010/wordprocessingGroup" xmlns:wpi="http://schemas.microsoft.com/office/word/2010/wordprocessingInk" xmlns:wne="http://schemas.microsoft.com/office/word/2006/wordml" xmlns:wps="http://schemas.microsoft.com/office/word/2010/wordprocessingShape" mc:Ignorable="w14 w15 w16se w16cid w16 w16cex w16sdtdh w16sdtfl w16du wp14">
+<w:document xmlns:wpc="http://schemas.microsoft.com/office/word/2010/wordprocessingCanvas" xmlns:cx="http://schemas.microsoft.com/office/drawing/2014/chartex" xmlns:cx1="http://schemas.microsoft.com/office/drawing/2015/9/8/chartex" xmlns:cx2="http://schemas.microsoft.com/office/drawing/2015/10/21/chartex" xmlns:cx3="http://schemas.microsoft.com/office/drawing/2016/5/9/chartex" xmlns:cx4="http://schemas.microsoft.com/office/drawing/2016/5/10/chartex" xmlns:cx5="http://schemas.microsoft.com/office/drawing/2016/5/11/chartex" xmlns:cx6="http://schemas.microsoft.com/office/drawing/2016/5/12/chartex" xmlns:cx7="http://schemas.microsoft.com/office/drawing/2016/5/13/chartex" xmlns:cx8="http://schemas.microsoft.com/office/drawing/2016/5/14/chartex" xmlns:mc="http://schemas.openxmlformats.org/markup-compatibility/2006" xmlns:aink="http://schemas.microsoft.com/office/drawing/2016/ink" xmlns:am3d="http://schemas.microsoft.com/office/drawing/2017/model3d" xmlns:o="urn:schemas-microsoft-com:office:office" xmlns:r="http://schemas.openxmlformats.org/officeDocument/2006/relationships" xmlns:m="http://schemas.openxmlformats.org/officeDocument/2006/math" xmlns:v="urn:schemas-microsoft-com:vml" xmlns:wp14="http://schemas.microsoft.com/office/word/2010/wordprocessingDrawing" xmlns:wp="http://schemas.openxmlformats.org/drawingml/2006/wordprocessingDrawing" xmlns:w10="urn:schemas-microsoft-com:office:word" xmlns:w="http://schemas.openxmlformats.org/wordprocessingml/2006/main" xmlns:w14="http://schemas.microsoft.com/office/word/2010/wordml" xmlns:w15="http://schemas.microsoft.com/office/word/2012/wordml" xmlns:w16cid="http://schemas.microsoft.com/office/word/2016/wordml/cid" xmlns:w16se="http://schemas.microsoft.com/office/word/2015/wordml/symex" xmlns:wpg="http://schemas.microsoft.com/office/word/2010/wordprocessingGroup" xmlns:wpi="http://schemas.microsoft.com/office/word/2010/wordprocessingInk" xmlns:wne="http://schemas.microsoft.com/office/word/2006/wordml" xmlns:wps="http://schemas.microsoft.com/office/word/2010/wordprocessingShape" mc:Ignorable="w14 w15 w16se w16cid wp14">
   <w:body>
     <w:p>
       <w:pPr>
@@ -49,7 +49,7 @@
     </w:p>
     <w:p>
       <w:pPr>
-        <w:pStyle w:val="ListParagraph"/>
+        <w:pStyle w:val="Listenabsatz"/>
         <w:numPr>
           <w:ilvl w:val="0"/>
           <w:numId w:val="1"/>
@@ -93,7 +93,7 @@
     </w:p>
     <w:p>
       <w:pPr>
-        <w:pStyle w:val="ListParagraph"/>
+        <w:pStyle w:val="Listenabsatz"/>
         <w:numPr>
           <w:ilvl w:val="0"/>
           <w:numId w:val="1"/>
@@ -107,19 +107,30 @@
           <w:lang w:val="en-US"/>
         </w:rPr>
       </w:pPr>
-      <w:r>
-        <w:rPr>
-          <w:rFonts w:ascii="Times New Roman" w:hAnsi="Times New Roman" w:cs="Times New Roman"/>
-          <w:sz w:val="32"/>
-          <w:szCs w:val="32"/>
-          <w:lang w:val="en-US"/>
-        </w:rPr>
-        <w:t>TikZ -&gt; a medium of getting well integrated vector graphics within LaTeX</w:t>
-      </w:r>
-    </w:p>
-    <w:p>
-      <w:pPr>
-        <w:pStyle w:val="ListParagraph"/>
+      <w:proofErr w:type="spellStart"/>
+      <w:r>
+        <w:rPr>
+          <w:rFonts w:ascii="Times New Roman" w:hAnsi="Times New Roman" w:cs="Times New Roman"/>
+          <w:sz w:val="32"/>
+          <w:szCs w:val="32"/>
+          <w:lang w:val="en-US"/>
+        </w:rPr>
+        <w:t>TikZ</w:t>
+      </w:r>
+      <w:proofErr w:type="spellEnd"/>
+      <w:r>
+        <w:rPr>
+          <w:rFonts w:ascii="Times New Roman" w:hAnsi="Times New Roman" w:cs="Times New Roman"/>
+          <w:sz w:val="32"/>
+          <w:szCs w:val="32"/>
+          <w:lang w:val="en-US"/>
+        </w:rPr>
+        <w:t xml:space="preserve"> -&gt; a medium of getting well integrated vector graphics within LaTeX</w:t>
+      </w:r>
+    </w:p>
+    <w:p>
+      <w:pPr>
+        <w:pStyle w:val="Listenabsatz"/>
         <w:numPr>
           <w:ilvl w:val="0"/>
           <w:numId w:val="1"/>
@@ -140,7 +151,27 @@
           <w:szCs w:val="32"/>
           <w:lang w:val="en-US"/>
         </w:rPr>
-        <w:t>Why TikZ over other vector graphic</w:t>
+        <w:t xml:space="preserve">Why </w:t>
+      </w:r>
+      <w:proofErr w:type="spellStart"/>
+      <w:r>
+        <w:rPr>
+          <w:rFonts w:ascii="Times New Roman" w:hAnsi="Times New Roman" w:cs="Times New Roman"/>
+          <w:sz w:val="32"/>
+          <w:szCs w:val="32"/>
+          <w:lang w:val="en-US"/>
+        </w:rPr>
+        <w:t>TikZ</w:t>
+      </w:r>
+      <w:proofErr w:type="spellEnd"/>
+      <w:r>
+        <w:rPr>
+          <w:rFonts w:ascii="Times New Roman" w:hAnsi="Times New Roman" w:cs="Times New Roman"/>
+          <w:sz w:val="32"/>
+          <w:szCs w:val="32"/>
+          <w:lang w:val="en-US"/>
+        </w:rPr>
+        <w:t xml:space="preserve"> over other vector graphic</w:t>
       </w:r>
       <w:r>
         <w:rPr>
@@ -158,12 +189,32 @@
           <w:szCs w:val="32"/>
           <w:lang w:val="en-US"/>
         </w:rPr>
-        <w:t xml:space="preserve"> softwares (Inkscape etc.) &lt;- what this presentation doesn’t try to answer</w:t>
-      </w:r>
-    </w:p>
-    <w:p>
-      <w:pPr>
-        <w:pStyle w:val="ListParagraph"/>
+        <w:t xml:space="preserve"> </w:t>
+      </w:r>
+      <w:proofErr w:type="spellStart"/>
+      <w:r>
+        <w:rPr>
+          <w:rFonts w:ascii="Times New Roman" w:hAnsi="Times New Roman" w:cs="Times New Roman"/>
+          <w:sz w:val="32"/>
+          <w:szCs w:val="32"/>
+          <w:lang w:val="en-US"/>
+        </w:rPr>
+        <w:t>softwares</w:t>
+      </w:r>
+      <w:proofErr w:type="spellEnd"/>
+      <w:r>
+        <w:rPr>
+          <w:rFonts w:ascii="Times New Roman" w:hAnsi="Times New Roman" w:cs="Times New Roman"/>
+          <w:sz w:val="32"/>
+          <w:szCs w:val="32"/>
+          <w:lang w:val="en-US"/>
+        </w:rPr>
+        <w:t xml:space="preserve"> (Inkscape etc.) &lt;- what this presentation doesn’t try to answer</w:t>
+      </w:r>
+    </w:p>
+    <w:p>
+      <w:pPr>
+        <w:pStyle w:val="Listenabsatz"/>
         <w:numPr>
           <w:ilvl w:val="1"/>
           <w:numId w:val="1"/>
@@ -184,12 +235,32 @@
           <w:szCs w:val="32"/>
           <w:lang w:val="en-US"/>
         </w:rPr>
-        <w:t xml:space="preserve">Reason: never used anything other than TikZ </w:t>
-      </w:r>
-    </w:p>
-    <w:p>
-      <w:pPr>
-        <w:pStyle w:val="ListParagraph"/>
+        <w:t xml:space="preserve">Reason: never used anything other than </w:t>
+      </w:r>
+      <w:proofErr w:type="spellStart"/>
+      <w:r>
+        <w:rPr>
+          <w:rFonts w:ascii="Times New Roman" w:hAnsi="Times New Roman" w:cs="Times New Roman"/>
+          <w:sz w:val="32"/>
+          <w:szCs w:val="32"/>
+          <w:lang w:val="en-US"/>
+        </w:rPr>
+        <w:t>TikZ</w:t>
+      </w:r>
+      <w:proofErr w:type="spellEnd"/>
+      <w:r>
+        <w:rPr>
+          <w:rFonts w:ascii="Times New Roman" w:hAnsi="Times New Roman" w:cs="Times New Roman"/>
+          <w:sz w:val="32"/>
+          <w:szCs w:val="32"/>
+          <w:lang w:val="en-US"/>
+        </w:rPr>
+        <w:t xml:space="preserve"> </w:t>
+      </w:r>
+    </w:p>
+    <w:p>
+      <w:pPr>
+        <w:pStyle w:val="Listenabsatz"/>
         <w:numPr>
           <w:ilvl w:val="0"/>
           <w:numId w:val="1"/>
@@ -210,12 +281,32 @@
           <w:szCs w:val="32"/>
           <w:lang w:val="en-US"/>
         </w:rPr>
-        <w:t xml:space="preserve">Some examples of TikZ figures I am quite proud of from my career till now </w:t>
-      </w:r>
-    </w:p>
-    <w:p>
-      <w:pPr>
-        <w:pStyle w:val="ListParagraph"/>
+        <w:t xml:space="preserve">Some examples of </w:t>
+      </w:r>
+      <w:proofErr w:type="spellStart"/>
+      <w:r>
+        <w:rPr>
+          <w:rFonts w:ascii="Times New Roman" w:hAnsi="Times New Roman" w:cs="Times New Roman"/>
+          <w:sz w:val="32"/>
+          <w:szCs w:val="32"/>
+          <w:lang w:val="en-US"/>
+        </w:rPr>
+        <w:t>TikZ</w:t>
+      </w:r>
+      <w:proofErr w:type="spellEnd"/>
+      <w:r>
+        <w:rPr>
+          <w:rFonts w:ascii="Times New Roman" w:hAnsi="Times New Roman" w:cs="Times New Roman"/>
+          <w:sz w:val="32"/>
+          <w:szCs w:val="32"/>
+          <w:lang w:val="en-US"/>
+        </w:rPr>
+        <w:t xml:space="preserve"> figures I am quite proud of from my career till now </w:t>
+      </w:r>
+    </w:p>
+    <w:p>
+      <w:pPr>
+        <w:pStyle w:val="Listenabsatz"/>
         <w:numPr>
           <w:ilvl w:val="0"/>
           <w:numId w:val="1"/>
@@ -241,7 +332,7 @@
     </w:p>
     <w:p>
       <w:pPr>
-        <w:pStyle w:val="ListParagraph"/>
+        <w:pStyle w:val="Listenabsatz"/>
         <w:numPr>
           <w:ilvl w:val="0"/>
           <w:numId w:val="1"/>
@@ -262,12 +353,32 @@
           <w:szCs w:val="32"/>
           <w:lang w:val="en-US"/>
         </w:rPr>
-        <w:t>Special cases -&gt; block diagrams, matlab plots</w:t>
-      </w:r>
-    </w:p>
-    <w:p>
-      <w:pPr>
-        <w:pStyle w:val="ListParagraph"/>
+        <w:t xml:space="preserve">Special cases -&gt; block diagrams, </w:t>
+      </w:r>
+      <w:proofErr w:type="spellStart"/>
+      <w:r>
+        <w:rPr>
+          <w:rFonts w:ascii="Times New Roman" w:hAnsi="Times New Roman" w:cs="Times New Roman"/>
+          <w:sz w:val="32"/>
+          <w:szCs w:val="32"/>
+          <w:lang w:val="en-US"/>
+        </w:rPr>
+        <w:t>matlab</w:t>
+      </w:r>
+      <w:proofErr w:type="spellEnd"/>
+      <w:r>
+        <w:rPr>
+          <w:rFonts w:ascii="Times New Roman" w:hAnsi="Times New Roman" w:cs="Times New Roman"/>
+          <w:sz w:val="32"/>
+          <w:szCs w:val="32"/>
+          <w:lang w:val="en-US"/>
+        </w:rPr>
+        <w:t xml:space="preserve"> plots</w:t>
+      </w:r>
+    </w:p>
+    <w:p>
+      <w:pPr>
+        <w:pStyle w:val="Listenabsatz"/>
         <w:numPr>
           <w:ilvl w:val="0"/>
           <w:numId w:val="1"/>
@@ -293,7 +404,7 @@
     </w:p>
     <w:p>
       <w:pPr>
-        <w:pStyle w:val="ListParagraph"/>
+        <w:pStyle w:val="Listenabsatz"/>
         <w:numPr>
           <w:ilvl w:val="0"/>
           <w:numId w:val="1"/>
@@ -314,7 +425,27 @@
           <w:szCs w:val="32"/>
           <w:lang w:val="en-US"/>
         </w:rPr>
-        <w:t>Discussion (what do others use, workflow, suggestions with using TikZ)</w:t>
+        <w:t xml:space="preserve">Discussion (what do others use, workflow, suggestions with using </w:t>
+      </w:r>
+      <w:proofErr w:type="spellStart"/>
+      <w:r>
+        <w:rPr>
+          <w:rFonts w:ascii="Times New Roman" w:hAnsi="Times New Roman" w:cs="Times New Roman"/>
+          <w:sz w:val="32"/>
+          <w:szCs w:val="32"/>
+          <w:lang w:val="en-US"/>
+        </w:rPr>
+        <w:t>TikZ</w:t>
+      </w:r>
+      <w:proofErr w:type="spellEnd"/>
+      <w:r>
+        <w:rPr>
+          <w:rFonts w:ascii="Times New Roman" w:hAnsi="Times New Roman" w:cs="Times New Roman"/>
+          <w:sz w:val="32"/>
+          <w:szCs w:val="32"/>
+          <w:lang w:val="en-US"/>
+        </w:rPr>
+        <w:t>)</w:t>
       </w:r>
     </w:p>
     <w:p>
@@ -353,7 +484,7 @@
     </w:p>
     <w:p>
       <w:pPr>
-        <w:pStyle w:val="ListParagraph"/>
+        <w:pStyle w:val="Listenabsatz"/>
         <w:numPr>
           <w:ilvl w:val="0"/>
           <w:numId w:val="2"/>
@@ -379,7 +510,7 @@
     </w:p>
     <w:p>
       <w:pPr>
-        <w:pStyle w:val="ListParagraph"/>
+        <w:pStyle w:val="Listenabsatz"/>
         <w:numPr>
           <w:ilvl w:val="0"/>
           <w:numId w:val="2"/>
@@ -405,7 +536,7 @@
     </w:p>
     <w:p>
       <w:pPr>
-        <w:pStyle w:val="ListParagraph"/>
+        <w:pStyle w:val="Listenabsatz"/>
         <w:numPr>
           <w:ilvl w:val="0"/>
           <w:numId w:val="2"/>
@@ -431,7 +562,7 @@
     </w:p>
     <w:p>
       <w:pPr>
-        <w:pStyle w:val="ListParagraph"/>
+        <w:pStyle w:val="Listenabsatz"/>
         <w:numPr>
           <w:ilvl w:val="0"/>
           <w:numId w:val="2"/>
@@ -457,7 +588,7 @@
     </w:p>
     <w:p>
       <w:pPr>
-        <w:pStyle w:val="ListParagraph"/>
+        <w:pStyle w:val="Listenabsatz"/>
         <w:numPr>
           <w:ilvl w:val="0"/>
           <w:numId w:val="2"/>
@@ -483,7 +614,7 @@
     </w:p>
     <w:p>
       <w:pPr>
-        <w:pStyle w:val="ListParagraph"/>
+        <w:pStyle w:val="Listenabsatz"/>
         <w:numPr>
           <w:ilvl w:val="0"/>
           <w:numId w:val="2"/>
@@ -527,12 +658,23 @@
           <w:szCs w:val="32"/>
           <w:lang w:val="en-US"/>
         </w:rPr>
+        <w:t xml:space="preserve">1). </w:t>
+      </w:r>
+      <w:r>
+        <w:rPr>
+          <w:rFonts w:ascii="Times New Roman" w:hAnsi="Times New Roman" w:cs="Times New Roman"/>
+          <w:b/>
+          <w:bCs/>
+          <w:sz w:val="32"/>
+          <w:szCs w:val="32"/>
+          <w:lang w:val="en-US"/>
+        </w:rPr>
         <w:t>Why Vector Graphics</w:t>
       </w:r>
     </w:p>
     <w:p>
       <w:pPr>
-        <w:pStyle w:val="ListParagraph"/>
+        <w:pStyle w:val="Listenabsatz"/>
         <w:numPr>
           <w:ilvl w:val="0"/>
           <w:numId w:val="3"/>
@@ -553,12 +695,32 @@
           <w:szCs w:val="32"/>
           <w:lang w:val="en-US"/>
         </w:rPr>
-        <w:t>Raster vs Vector Graphics (.jpeg,.png v/s .svg)</w:t>
-      </w:r>
-    </w:p>
-    <w:p>
-      <w:pPr>
-        <w:pStyle w:val="ListParagraph"/>
+        <w:t>Raster vs Vector Graphics (.jpeg,.png v/s .</w:t>
+      </w:r>
+      <w:proofErr w:type="spellStart"/>
+      <w:r>
+        <w:rPr>
+          <w:rFonts w:ascii="Times New Roman" w:hAnsi="Times New Roman" w:cs="Times New Roman"/>
+          <w:sz w:val="32"/>
+          <w:szCs w:val="32"/>
+          <w:lang w:val="en-US"/>
+        </w:rPr>
+        <w:t>svg</w:t>
+      </w:r>
+      <w:proofErr w:type="spellEnd"/>
+      <w:r>
+        <w:rPr>
+          <w:rFonts w:ascii="Times New Roman" w:hAnsi="Times New Roman" w:cs="Times New Roman"/>
+          <w:sz w:val="32"/>
+          <w:szCs w:val="32"/>
+          <w:lang w:val="en-US"/>
+        </w:rPr>
+        <w:t>)</w:t>
+      </w:r>
+    </w:p>
+    <w:p>
+      <w:pPr>
+        <w:pStyle w:val="Listenabsatz"/>
         <w:numPr>
           <w:ilvl w:val="0"/>
           <w:numId w:val="3"/>
@@ -588,12 +750,32 @@
           <w:szCs w:val="32"/>
           <w:lang w:val="en-US"/>
         </w:rPr>
-        <w:t xml:space="preserve"> (mekf)</w:t>
-      </w:r>
-    </w:p>
-    <w:p>
-      <w:pPr>
-        <w:pStyle w:val="ListParagraph"/>
+        <w:t xml:space="preserve"> (</w:t>
+      </w:r>
+      <w:proofErr w:type="spellStart"/>
+      <w:r>
+        <w:rPr>
+          <w:rFonts w:ascii="Times New Roman" w:hAnsi="Times New Roman" w:cs="Times New Roman"/>
+          <w:sz w:val="32"/>
+          <w:szCs w:val="32"/>
+          <w:lang w:val="en-US"/>
+        </w:rPr>
+        <w:t>mekf</w:t>
+      </w:r>
+      <w:proofErr w:type="spellEnd"/>
+      <w:r>
+        <w:rPr>
+          <w:rFonts w:ascii="Times New Roman" w:hAnsi="Times New Roman" w:cs="Times New Roman"/>
+          <w:sz w:val="32"/>
+          <w:szCs w:val="32"/>
+          <w:lang w:val="en-US"/>
+        </w:rPr>
+        <w:t>)</w:t>
+      </w:r>
+    </w:p>
+    <w:p>
+      <w:pPr>
+        <w:pStyle w:val="Listenabsatz"/>
         <w:numPr>
           <w:ilvl w:val="1"/>
           <w:numId w:val="3"/>
@@ -614,12 +796,43 @@
           <w:szCs w:val="32"/>
           <w:lang w:val="en-US"/>
         </w:rPr>
-        <w:t>.png vs .svg</w:t>
-      </w:r>
-    </w:p>
-    <w:p>
-      <w:pPr>
-        <w:pStyle w:val="ListParagraph"/>
+        <w:t>.</w:t>
+      </w:r>
+      <w:proofErr w:type="spellStart"/>
+      <w:r>
+        <w:rPr>
+          <w:rFonts w:ascii="Times New Roman" w:hAnsi="Times New Roman" w:cs="Times New Roman"/>
+          <w:sz w:val="32"/>
+          <w:szCs w:val="32"/>
+          <w:lang w:val="en-US"/>
+        </w:rPr>
+        <w:t>png</w:t>
+      </w:r>
+      <w:proofErr w:type="spellEnd"/>
+      <w:r>
+        <w:rPr>
+          <w:rFonts w:ascii="Times New Roman" w:hAnsi="Times New Roman" w:cs="Times New Roman"/>
+          <w:sz w:val="32"/>
+          <w:szCs w:val="32"/>
+          <w:lang w:val="en-US"/>
+        </w:rPr>
+        <w:t xml:space="preserve"> vs .</w:t>
+      </w:r>
+      <w:proofErr w:type="spellStart"/>
+      <w:r>
+        <w:rPr>
+          <w:rFonts w:ascii="Times New Roman" w:hAnsi="Times New Roman" w:cs="Times New Roman"/>
+          <w:sz w:val="32"/>
+          <w:szCs w:val="32"/>
+          <w:lang w:val="en-US"/>
+        </w:rPr>
+        <w:t>svg</w:t>
+      </w:r>
+      <w:proofErr w:type="spellEnd"/>
+    </w:p>
+    <w:p>
+      <w:pPr>
+        <w:pStyle w:val="Listenabsatz"/>
         <w:numPr>
           <w:ilvl w:val="1"/>
           <w:numId w:val="3"/>
@@ -645,7 +858,7 @@
     </w:p>
     <w:p>
       <w:pPr>
-        <w:pStyle w:val="ListParagraph"/>
+        <w:pStyle w:val="Listenabsatz"/>
         <w:numPr>
           <w:ilvl w:val="1"/>
           <w:numId w:val="3"/>
@@ -698,12 +911,36 @@
           <w:szCs w:val="32"/>
           <w:lang w:val="en-US"/>
         </w:rPr>
-        <w:t>TikZ:</w:t>
-      </w:r>
-    </w:p>
-    <w:p>
-      <w:pPr>
-        <w:pStyle w:val="ListParagraph"/>
+        <w:t xml:space="preserve">2). </w:t>
+      </w:r>
+      <w:proofErr w:type="spellStart"/>
+      <w:r>
+        <w:rPr>
+          <w:rFonts w:ascii="Times New Roman" w:hAnsi="Times New Roman" w:cs="Times New Roman"/>
+          <w:b/>
+          <w:bCs/>
+          <w:sz w:val="32"/>
+          <w:szCs w:val="32"/>
+          <w:lang w:val="en-US"/>
+        </w:rPr>
+        <w:t>TikZ</w:t>
+      </w:r>
+      <w:proofErr w:type="spellEnd"/>
+      <w:r>
+        <w:rPr>
+          <w:rFonts w:ascii="Times New Roman" w:hAnsi="Times New Roman" w:cs="Times New Roman"/>
+          <w:b/>
+          <w:bCs/>
+          <w:sz w:val="32"/>
+          <w:szCs w:val="32"/>
+          <w:lang w:val="en-US"/>
+        </w:rPr>
+        <w:t>:</w:t>
+      </w:r>
+    </w:p>
+    <w:p>
+      <w:pPr>
+        <w:pStyle w:val="Listenabsatz"/>
         <w:numPr>
           <w:ilvl w:val="0"/>
           <w:numId w:val="5"/>
@@ -730,7 +967,7 @@
     </w:p>
     <w:p>
       <w:pPr>
-        <w:pStyle w:val="ListParagraph"/>
+        <w:pStyle w:val="Listenabsatz"/>
         <w:numPr>
           <w:ilvl w:val="0"/>
           <w:numId w:val="5"/>
@@ -756,7 +993,7 @@
     </w:p>
     <w:p>
       <w:pPr>
-        <w:pStyle w:val="ListParagraph"/>
+        <w:pStyle w:val="Listenabsatz"/>
         <w:numPr>
           <w:ilvl w:val="0"/>
           <w:numId w:val="5"/>
@@ -777,12 +1014,52 @@
           <w:szCs w:val="32"/>
           <w:lang w:val="en-US"/>
         </w:rPr>
-        <w:t>Code file: figSource.tex -&gt; integrated directly into the Latex document with \input{figSource.tex}</w:t>
-      </w:r>
-    </w:p>
-    <w:p>
-      <w:pPr>
-        <w:pStyle w:val="ListParagraph"/>
+        <w:t xml:space="preserve">Code file: </w:t>
+      </w:r>
+      <w:proofErr w:type="spellStart"/>
+      <w:r>
+        <w:rPr>
+          <w:rFonts w:ascii="Times New Roman" w:hAnsi="Times New Roman" w:cs="Times New Roman"/>
+          <w:sz w:val="32"/>
+          <w:szCs w:val="32"/>
+          <w:lang w:val="en-US"/>
+        </w:rPr>
+        <w:t>figSource.tex</w:t>
+      </w:r>
+      <w:proofErr w:type="spellEnd"/>
+      <w:r>
+        <w:rPr>
+          <w:rFonts w:ascii="Times New Roman" w:hAnsi="Times New Roman" w:cs="Times New Roman"/>
+          <w:sz w:val="32"/>
+          <w:szCs w:val="32"/>
+          <w:lang w:val="en-US"/>
+        </w:rPr>
+        <w:t xml:space="preserve"> -&gt; integrated directly into the Latex document with \input{</w:t>
+      </w:r>
+      <w:proofErr w:type="spellStart"/>
+      <w:r>
+        <w:rPr>
+          <w:rFonts w:ascii="Times New Roman" w:hAnsi="Times New Roman" w:cs="Times New Roman"/>
+          <w:sz w:val="32"/>
+          <w:szCs w:val="32"/>
+          <w:lang w:val="en-US"/>
+        </w:rPr>
+        <w:t>figSource.tex</w:t>
+      </w:r>
+      <w:proofErr w:type="spellEnd"/>
+      <w:r>
+        <w:rPr>
+          <w:rFonts w:ascii="Times New Roman" w:hAnsi="Times New Roman" w:cs="Times New Roman"/>
+          <w:sz w:val="32"/>
+          <w:szCs w:val="32"/>
+          <w:lang w:val="en-US"/>
+        </w:rPr>
+        <w:t>}</w:t>
+      </w:r>
+    </w:p>
+    <w:p>
+      <w:pPr>
+        <w:pStyle w:val="Listenabsatz"/>
         <w:numPr>
           <w:ilvl w:val="0"/>
           <w:numId w:val="5"/>
@@ -803,12 +1080,72 @@
           <w:szCs w:val="32"/>
           <w:lang w:val="en-US"/>
         </w:rPr>
-        <w:t>\usepackage{tikz}-&gt; accessing the TikZ package</w:t>
-      </w:r>
-    </w:p>
-    <w:p>
-      <w:pPr>
-        <w:pStyle w:val="ListParagraph"/>
+        <w:t>\</w:t>
+      </w:r>
+      <w:proofErr w:type="spellStart"/>
+      <w:r>
+        <w:rPr>
+          <w:rFonts w:ascii="Times New Roman" w:hAnsi="Times New Roman" w:cs="Times New Roman"/>
+          <w:sz w:val="32"/>
+          <w:szCs w:val="32"/>
+          <w:lang w:val="en-US"/>
+        </w:rPr>
+        <w:t>usepackage</w:t>
+      </w:r>
+      <w:proofErr w:type="spellEnd"/>
+      <w:r>
+        <w:rPr>
+          <w:rFonts w:ascii="Times New Roman" w:hAnsi="Times New Roman" w:cs="Times New Roman"/>
+          <w:sz w:val="32"/>
+          <w:szCs w:val="32"/>
+          <w:lang w:val="en-US"/>
+        </w:rPr>
+        <w:t>{</w:t>
+      </w:r>
+      <w:proofErr w:type="spellStart"/>
+      <w:r>
+        <w:rPr>
+          <w:rFonts w:ascii="Times New Roman" w:hAnsi="Times New Roman" w:cs="Times New Roman"/>
+          <w:sz w:val="32"/>
+          <w:szCs w:val="32"/>
+          <w:lang w:val="en-US"/>
+        </w:rPr>
+        <w:t>tikz</w:t>
+      </w:r>
+      <w:proofErr w:type="spellEnd"/>
+      <w:r>
+        <w:rPr>
+          <w:rFonts w:ascii="Times New Roman" w:hAnsi="Times New Roman" w:cs="Times New Roman"/>
+          <w:sz w:val="32"/>
+          <w:szCs w:val="32"/>
+          <w:lang w:val="en-US"/>
+        </w:rPr>
+        <w:t xml:space="preserve">}-&gt; accessing the </w:t>
+      </w:r>
+      <w:proofErr w:type="spellStart"/>
+      <w:r>
+        <w:rPr>
+          <w:rFonts w:ascii="Times New Roman" w:hAnsi="Times New Roman" w:cs="Times New Roman"/>
+          <w:sz w:val="32"/>
+          <w:szCs w:val="32"/>
+          <w:lang w:val="en-US"/>
+        </w:rPr>
+        <w:t>TikZ</w:t>
+      </w:r>
+      <w:proofErr w:type="spellEnd"/>
+      <w:r>
+        <w:rPr>
+          <w:rFonts w:ascii="Times New Roman" w:hAnsi="Times New Roman" w:cs="Times New Roman"/>
+          <w:sz w:val="32"/>
+          <w:szCs w:val="32"/>
+          <w:lang w:val="en-US"/>
+        </w:rPr>
+        <w:t xml:space="preserve"> package</w:t>
+      </w:r>
+    </w:p>
+    <w:p>
+      <w:pPr>
+        <w:pStyle w:val="Listenabsatz"/>
         <w:numPr>
           <w:ilvl w:val="0"/>
           <w:numId w:val="5"/>
@@ -829,12 +1166,52 @@
           <w:szCs w:val="32"/>
           <w:lang w:val="en-US"/>
         </w:rPr>
-        <w:t>\begin{tikzpicture} &lt;Code Body&gt; \end{tikzpicture}</w:t>
-      </w:r>
-    </w:p>
-    <w:p>
-      <w:pPr>
-        <w:pStyle w:val="ListParagraph"/>
+        <w:t>\begin{</w:t>
+      </w:r>
+      <w:proofErr w:type="spellStart"/>
+      <w:r>
+        <w:rPr>
+          <w:rFonts w:ascii="Times New Roman" w:hAnsi="Times New Roman" w:cs="Times New Roman"/>
+          <w:sz w:val="32"/>
+          <w:szCs w:val="32"/>
+          <w:lang w:val="en-US"/>
+        </w:rPr>
+        <w:t>tikzpicture</w:t>
+      </w:r>
+      <w:proofErr w:type="spellEnd"/>
+      <w:r>
+        <w:rPr>
+          <w:rFonts w:ascii="Times New Roman" w:hAnsi="Times New Roman" w:cs="Times New Roman"/>
+          <w:sz w:val="32"/>
+          <w:szCs w:val="32"/>
+          <w:lang w:val="en-US"/>
+        </w:rPr>
+        <w:t>} &lt;Code Body&gt; \end{</w:t>
+      </w:r>
+      <w:proofErr w:type="spellStart"/>
+      <w:r>
+        <w:rPr>
+          <w:rFonts w:ascii="Times New Roman" w:hAnsi="Times New Roman" w:cs="Times New Roman"/>
+          <w:sz w:val="32"/>
+          <w:szCs w:val="32"/>
+          <w:lang w:val="en-US"/>
+        </w:rPr>
+        <w:t>tikzpicture</w:t>
+      </w:r>
+      <w:proofErr w:type="spellEnd"/>
+      <w:r>
+        <w:rPr>
+          <w:rFonts w:ascii="Times New Roman" w:hAnsi="Times New Roman" w:cs="Times New Roman"/>
+          <w:sz w:val="32"/>
+          <w:szCs w:val="32"/>
+          <w:lang w:val="en-US"/>
+        </w:rPr>
+        <w:t>}</w:t>
+      </w:r>
+    </w:p>
+    <w:p>
+      <w:pPr>
+        <w:pStyle w:val="Listenabsatz"/>
         <w:numPr>
           <w:ilvl w:val="0"/>
           <w:numId w:val="5"/>
@@ -848,14 +1225,25 @@
           <w:lang w:val="en-US"/>
         </w:rPr>
       </w:pPr>
-      <w:r>
-        <w:rPr>
-          <w:rFonts w:ascii="Times New Roman" w:hAnsi="Times New Roman" w:cs="Times New Roman"/>
-          <w:sz w:val="32"/>
-          <w:szCs w:val="32"/>
-          <w:lang w:val="en-US"/>
-        </w:rPr>
-        <w:t xml:space="preserve">TikZ official documentation </w:t>
+      <w:proofErr w:type="spellStart"/>
+      <w:r>
+        <w:rPr>
+          <w:rFonts w:ascii="Times New Roman" w:hAnsi="Times New Roman" w:cs="Times New Roman"/>
+          <w:sz w:val="32"/>
+          <w:szCs w:val="32"/>
+          <w:lang w:val="en-US"/>
+        </w:rPr>
+        <w:t>TikZ</w:t>
+      </w:r>
+      <w:proofErr w:type="spellEnd"/>
+      <w:r>
+        <w:rPr>
+          <w:rFonts w:ascii="Times New Roman" w:hAnsi="Times New Roman" w:cs="Times New Roman"/>
+          <w:sz w:val="32"/>
+          <w:szCs w:val="32"/>
+          <w:lang w:val="en-US"/>
+        </w:rPr>
+        <w:t xml:space="preserve"> official documentation </w:t>
       </w:r>
       <w:r>
         <w:rPr>
@@ -869,30 +1257,167 @@
     </w:p>
     <w:p>
       <w:pPr>
-        <w:rPr>
-          <w:rFonts w:ascii="Times New Roman" w:hAnsi="Times New Roman" w:cs="Times New Roman"/>
-          <w:b/>
-          <w:bCs/>
-          <w:sz w:val="32"/>
-          <w:szCs w:val="32"/>
-          <w:lang w:val="en-US"/>
-        </w:rPr>
-      </w:pPr>
-      <w:r>
-        <w:rPr>
-          <w:rFonts w:ascii="Times New Roman" w:hAnsi="Times New Roman" w:cs="Times New Roman"/>
-          <w:b/>
-          <w:bCs/>
-          <w:sz w:val="32"/>
-          <w:szCs w:val="32"/>
-          <w:lang w:val="en-US"/>
-        </w:rPr>
-        <w:t>Other Vectoral Graphical Softwares</w:t>
-      </w:r>
-    </w:p>
-    <w:p>
-      <w:pPr>
-        <w:pStyle w:val="ListParagraph"/>
+        <w:pStyle w:val="Listenabsatz"/>
+        <w:numPr>
+          <w:ilvl w:val="0"/>
+          <w:numId w:val="5"/>
+        </w:numPr>
+        <w:rPr>
+          <w:rFonts w:ascii="Times New Roman" w:hAnsi="Times New Roman" w:cs="Times New Roman"/>
+          <w:b/>
+          <w:bCs/>
+          <w:sz w:val="32"/>
+          <w:szCs w:val="32"/>
+          <w:lang w:val="en-US"/>
+        </w:rPr>
+      </w:pPr>
+      <w:r>
+        <w:rPr>
+          <w:rFonts w:ascii="Times New Roman" w:hAnsi="Times New Roman" w:cs="Times New Roman"/>
+          <w:b/>
+          <w:bCs/>
+          <w:sz w:val="32"/>
+          <w:szCs w:val="32"/>
+          <w:lang w:val="en-US"/>
+        </w:rPr>
+        <w:t>Not a lot of focus into syntax:</w:t>
+      </w:r>
+      <w:r>
+        <w:rPr>
+          <w:rFonts w:ascii="Times New Roman" w:hAnsi="Times New Roman" w:cs="Times New Roman"/>
+          <w:b/>
+          <w:bCs/>
+          <w:sz w:val="32"/>
+          <w:szCs w:val="32"/>
+          <w:lang w:val="en-US"/>
+        </w:rPr>
+        <w:tab/>
+      </w:r>
+    </w:p>
+    <w:p>
+      <w:pPr>
+        <w:pStyle w:val="Listenabsatz"/>
+        <w:numPr>
+          <w:ilvl w:val="1"/>
+          <w:numId w:val="5"/>
+        </w:numPr>
+        <w:rPr>
+          <w:rFonts w:ascii="Times New Roman" w:hAnsi="Times New Roman" w:cs="Times New Roman"/>
+          <w:bCs/>
+          <w:sz w:val="32"/>
+          <w:szCs w:val="32"/>
+          <w:lang w:val="en-US"/>
+        </w:rPr>
+      </w:pPr>
+      <w:r>
+        <w:rPr>
+          <w:rFonts w:ascii="Times New Roman" w:hAnsi="Times New Roman" w:cs="Times New Roman"/>
+          <w:bCs/>
+          <w:sz w:val="32"/>
+          <w:szCs w:val="32"/>
+          <w:lang w:val="en-US"/>
+        </w:rPr>
+        <w:t>Millions of packages, no standard syntax across all packages</w:t>
+      </w:r>
+    </w:p>
+    <w:p>
+      <w:pPr>
+        <w:pStyle w:val="Listenabsatz"/>
+        <w:numPr>
+          <w:ilvl w:val="1"/>
+          <w:numId w:val="5"/>
+        </w:numPr>
+        <w:rPr>
+          <w:rFonts w:ascii="Times New Roman" w:hAnsi="Times New Roman" w:cs="Times New Roman"/>
+          <w:bCs/>
+          <w:sz w:val="32"/>
+          <w:szCs w:val="32"/>
+          <w:lang w:val="en-US"/>
+        </w:rPr>
+      </w:pPr>
+      <w:r>
+        <w:rPr>
+          <w:rFonts w:ascii="Times New Roman" w:hAnsi="Times New Roman" w:cs="Times New Roman"/>
+          <w:bCs/>
+          <w:sz w:val="32"/>
+          <w:szCs w:val="32"/>
+          <w:lang w:val="en-US"/>
+        </w:rPr>
+        <w:t xml:space="preserve">Best way to deal with </w:t>
+      </w:r>
+      <w:proofErr w:type="spellStart"/>
+      <w:r>
+        <w:rPr>
+          <w:rFonts w:ascii="Times New Roman" w:hAnsi="Times New Roman" w:cs="Times New Roman"/>
+          <w:bCs/>
+          <w:sz w:val="32"/>
+          <w:szCs w:val="32"/>
+          <w:lang w:val="en-US"/>
+        </w:rPr>
+        <w:t>TikZ</w:t>
+      </w:r>
+      <w:proofErr w:type="spellEnd"/>
+      <w:r>
+        <w:rPr>
+          <w:rFonts w:ascii="Times New Roman" w:hAnsi="Times New Roman" w:cs="Times New Roman"/>
+          <w:bCs/>
+          <w:sz w:val="32"/>
+          <w:szCs w:val="32"/>
+          <w:lang w:val="en-US"/>
+        </w:rPr>
+        <w:t>: Learn by doing</w:t>
+      </w:r>
+    </w:p>
+    <w:p>
+      <w:pPr>
+        <w:rPr>
+          <w:rFonts w:ascii="Times New Roman" w:hAnsi="Times New Roman" w:cs="Times New Roman"/>
+          <w:b/>
+          <w:bCs/>
+          <w:sz w:val="32"/>
+          <w:szCs w:val="32"/>
+          <w:lang w:val="en-US"/>
+        </w:rPr>
+      </w:pPr>
+      <w:r>
+        <w:rPr>
+          <w:rFonts w:ascii="Times New Roman" w:hAnsi="Times New Roman" w:cs="Times New Roman"/>
+          <w:b/>
+          <w:bCs/>
+          <w:sz w:val="32"/>
+          <w:szCs w:val="32"/>
+          <w:lang w:val="en-US"/>
+        </w:rPr>
+        <w:t xml:space="preserve">3). </w:t>
+      </w:r>
+      <w:r>
+        <w:rPr>
+          <w:rFonts w:ascii="Times New Roman" w:hAnsi="Times New Roman" w:cs="Times New Roman"/>
+          <w:b/>
+          <w:bCs/>
+          <w:sz w:val="32"/>
+          <w:szCs w:val="32"/>
+          <w:lang w:val="en-US"/>
+        </w:rPr>
+        <w:t xml:space="preserve">Other Vectoral Graphical </w:t>
+      </w:r>
+      <w:proofErr w:type="spellStart"/>
+      <w:r>
+        <w:rPr>
+          <w:rFonts w:ascii="Times New Roman" w:hAnsi="Times New Roman" w:cs="Times New Roman"/>
+          <w:b/>
+          <w:bCs/>
+          <w:sz w:val="32"/>
+          <w:szCs w:val="32"/>
+          <w:lang w:val="en-US"/>
+        </w:rPr>
+        <w:t>Softwares</w:t>
+      </w:r>
+      <w:proofErr w:type="spellEnd"/>
+    </w:p>
+    <w:p>
+      <w:pPr>
+        <w:pStyle w:val="Listenabsatz"/>
         <w:numPr>
           <w:ilvl w:val="0"/>
           <w:numId w:val="6"/>
@@ -918,7 +1443,7 @@
     </w:p>
     <w:p>
       <w:pPr>
-        <w:pStyle w:val="ListParagraph"/>
+        <w:pStyle w:val="Listenabsatz"/>
         <w:numPr>
           <w:ilvl w:val="0"/>
           <w:numId w:val="6"/>
@@ -944,7 +1469,7 @@
     </w:p>
     <w:p>
       <w:pPr>
-        <w:pStyle w:val="ListParagraph"/>
+        <w:pStyle w:val="Listenabsatz"/>
         <w:numPr>
           <w:ilvl w:val="0"/>
           <w:numId w:val="6"/>
@@ -963,12 +1488,23 @@
           <w:szCs w:val="32"/>
           <w:lang w:val="en-US"/>
         </w:rPr>
-        <w:t>Some advantages of TikZ</w:t>
-      </w:r>
-    </w:p>
-    <w:p>
-      <w:pPr>
-        <w:pStyle w:val="ListParagraph"/>
+        <w:t xml:space="preserve">Some advantages of </w:t>
+      </w:r>
+      <w:proofErr w:type="spellStart"/>
+      <w:r>
+        <w:rPr>
+          <w:rFonts w:ascii="Times New Roman" w:hAnsi="Times New Roman" w:cs="Times New Roman"/>
+          <w:sz w:val="32"/>
+          <w:szCs w:val="32"/>
+          <w:lang w:val="en-US"/>
+        </w:rPr>
+        <w:t>TikZ</w:t>
+      </w:r>
+      <w:proofErr w:type="spellEnd"/>
+    </w:p>
+    <w:p>
+      <w:pPr>
+        <w:pStyle w:val="Listenabsatz"/>
         <w:numPr>
           <w:ilvl w:val="1"/>
           <w:numId w:val="6"/>
@@ -996,12 +1532,32 @@
           <w:szCs w:val="32"/>
           <w:lang w:val="en-US"/>
         </w:rPr>
-        <w:t xml:space="preserve"> advantage of TikZ: is much more deeply integrated than any other tools -&gt; because it is essentially LaTeX</w:t>
-      </w:r>
-    </w:p>
-    <w:p>
-      <w:pPr>
-        <w:pStyle w:val="ListParagraph"/>
+        <w:t xml:space="preserve"> advantage of </w:t>
+      </w:r>
+      <w:proofErr w:type="spellStart"/>
+      <w:r>
+        <w:rPr>
+          <w:rFonts w:ascii="Times New Roman" w:hAnsi="Times New Roman" w:cs="Times New Roman"/>
+          <w:sz w:val="32"/>
+          <w:szCs w:val="32"/>
+          <w:lang w:val="en-US"/>
+        </w:rPr>
+        <w:t>TikZ</w:t>
+      </w:r>
+      <w:proofErr w:type="spellEnd"/>
+      <w:r>
+        <w:rPr>
+          <w:rFonts w:ascii="Times New Roman" w:hAnsi="Times New Roman" w:cs="Times New Roman"/>
+          <w:sz w:val="32"/>
+          <w:szCs w:val="32"/>
+          <w:lang w:val="en-US"/>
+        </w:rPr>
+        <w:t>: is much more deeply integrated than any other tools -&gt; because it is essentially LaTeX</w:t>
+      </w:r>
+    </w:p>
+    <w:p>
+      <w:pPr>
+        <w:pStyle w:val="Listenabsatz"/>
         <w:numPr>
           <w:ilvl w:val="2"/>
           <w:numId w:val="6"/>
@@ -1020,7 +1576,27 @@
           <w:szCs w:val="32"/>
           <w:lang w:val="en-US"/>
         </w:rPr>
-        <w:t xml:space="preserve">Example: Maintaining consistent fonts and format between figures and document text (eg. during creating exam questions) </w:t>
+        <w:t>Example: Maintaining consistent fonts and format between figures and document text (</w:t>
+      </w:r>
+      <w:proofErr w:type="spellStart"/>
+      <w:r>
+        <w:rPr>
+          <w:rFonts w:ascii="Times New Roman" w:hAnsi="Times New Roman" w:cs="Times New Roman"/>
+          <w:sz w:val="32"/>
+          <w:szCs w:val="32"/>
+          <w:lang w:val="en-US"/>
+        </w:rPr>
+        <w:t>eg.</w:t>
+      </w:r>
+      <w:proofErr w:type="spellEnd"/>
+      <w:r>
+        <w:rPr>
+          <w:rFonts w:ascii="Times New Roman" w:hAnsi="Times New Roman" w:cs="Times New Roman"/>
+          <w:sz w:val="32"/>
+          <w:szCs w:val="32"/>
+          <w:lang w:val="en-US"/>
+        </w:rPr>
+        <w:t xml:space="preserve"> during creating exam questions) </w:t>
       </w:r>
       <w:r>
         <w:rPr>
@@ -1034,7 +1610,7 @@
     </w:p>
     <w:p>
       <w:pPr>
-        <w:pStyle w:val="ListParagraph"/>
+        <w:pStyle w:val="Listenabsatz"/>
         <w:numPr>
           <w:ilvl w:val="1"/>
           <w:numId w:val="6"/>
@@ -1089,8 +1665,19 @@
           <w:szCs w:val="32"/>
           <w:lang w:val="en-US"/>
         </w:rPr>
-        <w:t xml:space="preserve"> vs XML/Binary file diffs for other softwares</w:t>
-      </w:r>
+        <w:t xml:space="preserve"> vs XML/Binary file diffs for other </w:t>
+      </w:r>
+      <w:proofErr w:type="spellStart"/>
+      <w:r>
+        <w:rPr>
+          <w:rFonts w:ascii="Times New Roman" w:hAnsi="Times New Roman" w:cs="Times New Roman"/>
+          <w:sz w:val="32"/>
+          <w:szCs w:val="32"/>
+          <w:lang w:val="en-US"/>
+        </w:rPr>
+        <w:t>softwares</w:t>
+      </w:r>
+      <w:proofErr w:type="spellEnd"/>
       <w:r>
         <w:rPr>
           <w:rFonts w:ascii="Times New Roman" w:hAnsi="Times New Roman" w:cs="Times New Roman"/>
@@ -1116,8 +1703,292 @@
           <w:szCs w:val="32"/>
           <w:lang w:val="en-US"/>
         </w:rPr>
-        <w:t xml:space="preserve"> -&gt; GitHub allows visual diffs for .svg files (not as reliable: example provided)</w:t>
-      </w:r>
+        <w:t xml:space="preserve"> -&gt; GitHub allows visual diffs for .</w:t>
+      </w:r>
+      <w:proofErr w:type="spellStart"/>
+      <w:r>
+        <w:rPr>
+          <w:rFonts w:ascii="Times New Roman" w:hAnsi="Times New Roman" w:cs="Times New Roman"/>
+          <w:sz w:val="32"/>
+          <w:szCs w:val="32"/>
+          <w:lang w:val="en-US"/>
+        </w:rPr>
+        <w:t>svg</w:t>
+      </w:r>
+      <w:proofErr w:type="spellEnd"/>
+      <w:r>
+        <w:rPr>
+          <w:rFonts w:ascii="Times New Roman" w:hAnsi="Times New Roman" w:cs="Times New Roman"/>
+          <w:sz w:val="32"/>
+          <w:szCs w:val="32"/>
+          <w:lang w:val="en-US"/>
+        </w:rPr>
+        <w:t xml:space="preserve"> files (not as reliable: example provided)</w:t>
+      </w:r>
+    </w:p>
+    <w:p>
+      <w:pPr>
+        <w:rPr>
+          <w:rFonts w:ascii="Times New Roman" w:hAnsi="Times New Roman" w:cs="Times New Roman"/>
+          <w:b/>
+          <w:bCs/>
+          <w:sz w:val="32"/>
+          <w:szCs w:val="32"/>
+          <w:lang w:val="en-US"/>
+        </w:rPr>
+      </w:pPr>
+    </w:p>
+    <w:p>
+      <w:pPr>
+        <w:rPr>
+          <w:rFonts w:ascii="Times New Roman" w:hAnsi="Times New Roman" w:cs="Times New Roman"/>
+          <w:b/>
+          <w:bCs/>
+          <w:sz w:val="32"/>
+          <w:szCs w:val="32"/>
+          <w:lang w:val="en-US"/>
+        </w:rPr>
+      </w:pPr>
+      <w:r>
+        <w:rPr>
+          <w:rFonts w:ascii="Times New Roman" w:hAnsi="Times New Roman" w:cs="Times New Roman"/>
+          <w:b/>
+          <w:bCs/>
+          <w:sz w:val="32"/>
+          <w:szCs w:val="32"/>
+          <w:lang w:val="en-US"/>
+        </w:rPr>
+        <w:t>4). Some favorite examples and related important packages</w:t>
+      </w:r>
+    </w:p>
+    <w:p>
+      <w:pPr>
+        <w:pStyle w:val="Listenabsatz"/>
+        <w:numPr>
+          <w:ilvl w:val="0"/>
+          <w:numId w:val="7"/>
+        </w:numPr>
+        <w:rPr>
+          <w:rFonts w:ascii="Times New Roman" w:hAnsi="Times New Roman" w:cs="Times New Roman"/>
+          <w:bCs/>
+          <w:sz w:val="32"/>
+          <w:szCs w:val="32"/>
+          <w:lang w:val="en-US"/>
+        </w:rPr>
+      </w:pPr>
+      <w:r>
+        <w:rPr>
+          <w:rFonts w:ascii="Times New Roman" w:hAnsi="Times New Roman" w:cs="Times New Roman"/>
+          <w:bCs/>
+          <w:sz w:val="32"/>
+          <w:szCs w:val="32"/>
+          <w:lang w:val="en-US"/>
+        </w:rPr>
+        <w:t>Reference frames for drone navigation</w:t>
+      </w:r>
+    </w:p>
+    <w:p>
+      <w:pPr>
+        <w:pStyle w:val="Listenabsatz"/>
+        <w:numPr>
+          <w:ilvl w:val="1"/>
+          <w:numId w:val="7"/>
+        </w:numPr>
+        <w:rPr>
+          <w:rFonts w:ascii="Times New Roman" w:hAnsi="Times New Roman" w:cs="Times New Roman"/>
+          <w:bCs/>
+          <w:sz w:val="32"/>
+          <w:szCs w:val="32"/>
+          <w:lang w:val="en-US"/>
+        </w:rPr>
+      </w:pPr>
+      <w:r>
+        <w:rPr>
+          <w:rFonts w:ascii="Times New Roman" w:hAnsi="Times New Roman" w:cs="Times New Roman"/>
+          <w:bCs/>
+          <w:sz w:val="32"/>
+          <w:szCs w:val="32"/>
+          <w:lang w:val="en-US"/>
+        </w:rPr>
+        <w:t>Code modularity -&gt; Drone graphic made separately and simply imported using \input</w:t>
+      </w:r>
+    </w:p>
+    <w:p>
+      <w:pPr>
+        <w:pStyle w:val="Listenabsatz"/>
+        <w:numPr>
+          <w:ilvl w:val="1"/>
+          <w:numId w:val="7"/>
+        </w:numPr>
+        <w:rPr>
+          <w:rFonts w:ascii="Times New Roman" w:hAnsi="Times New Roman" w:cs="Times New Roman"/>
+          <w:bCs/>
+          <w:sz w:val="32"/>
+          <w:szCs w:val="32"/>
+          <w:lang w:val="en-US"/>
+        </w:rPr>
+      </w:pPr>
+      <w:r>
+        <w:rPr>
+          <w:rFonts w:ascii="Times New Roman" w:hAnsi="Times New Roman" w:cs="Times New Roman"/>
+          <w:bCs/>
+          <w:sz w:val="32"/>
+          <w:szCs w:val="32"/>
+          <w:lang w:val="en-US"/>
+        </w:rPr>
+        <w:lastRenderedPageBreak/>
+        <w:t xml:space="preserve">The importance of the package </w:t>
+      </w:r>
+      <w:r>
+        <w:rPr>
+          <w:rFonts w:ascii="Times New Roman" w:hAnsi="Times New Roman" w:cs="Times New Roman"/>
+          <w:bCs/>
+          <w:sz w:val="32"/>
+          <w:szCs w:val="32"/>
+          <w:lang w:val="en-US"/>
+        </w:rPr>
+        <w:t>tikz-3dplot</w:t>
+      </w:r>
+      <w:r>
+        <w:rPr>
+          <w:rFonts w:ascii="Times New Roman" w:hAnsi="Times New Roman" w:cs="Times New Roman"/>
+          <w:bCs/>
+          <w:sz w:val="32"/>
+          <w:szCs w:val="32"/>
+          <w:lang w:val="en-US"/>
+        </w:rPr>
+        <w:t xml:space="preserve"> -&gt; </w:t>
+      </w:r>
+      <w:r>
+        <w:rPr>
+          <w:rFonts w:ascii="Times New Roman" w:hAnsi="Times New Roman" w:cs="Times New Roman"/>
+          <w:bCs/>
+          <w:sz w:val="32"/>
+          <w:szCs w:val="32"/>
+          <w:lang w:val="en-US"/>
+        </w:rPr>
+        <w:t>allows three-dimensional rotation and translation of graphical elements</w:t>
+      </w:r>
+    </w:p>
+    <w:p>
+      <w:pPr>
+        <w:pStyle w:val="Listenabsatz"/>
+        <w:numPr>
+          <w:ilvl w:val="2"/>
+          <w:numId w:val="7"/>
+        </w:numPr>
+        <w:rPr>
+          <w:rFonts w:ascii="Times New Roman" w:hAnsi="Times New Roman" w:cs="Times New Roman"/>
+          <w:bCs/>
+          <w:sz w:val="32"/>
+          <w:szCs w:val="32"/>
+          <w:lang w:val="en-US"/>
+        </w:rPr>
+      </w:pPr>
+      <w:r>
+        <w:rPr>
+          <w:rFonts w:ascii="Times New Roman" w:hAnsi="Times New Roman" w:cs="Times New Roman"/>
+          <w:bCs/>
+          <w:sz w:val="32"/>
+          <w:szCs w:val="32"/>
+          <w:lang w:val="en-US"/>
+        </w:rPr>
+        <w:t xml:space="preserve">The various reference frames (having a particular orientation </w:t>
+      </w:r>
+      <w:proofErr w:type="spellStart"/>
+      <w:r>
+        <w:rPr>
+          <w:rFonts w:ascii="Times New Roman" w:hAnsi="Times New Roman" w:cs="Times New Roman"/>
+          <w:bCs/>
+          <w:sz w:val="32"/>
+          <w:szCs w:val="32"/>
+          <w:lang w:val="en-US"/>
+        </w:rPr>
+        <w:t>wrt</w:t>
+      </w:r>
+      <w:proofErr w:type="spellEnd"/>
+      <w:r>
+        <w:rPr>
+          <w:rFonts w:ascii="Times New Roman" w:hAnsi="Times New Roman" w:cs="Times New Roman"/>
+          <w:bCs/>
+          <w:sz w:val="32"/>
+          <w:szCs w:val="32"/>
+          <w:lang w:val="en-US"/>
+        </w:rPr>
+        <w:t xml:space="preserve"> one another -&gt; the same orientation pattern followed while making the graphics)</w:t>
+      </w:r>
+    </w:p>
+    <w:p>
+      <w:pPr>
+        <w:pStyle w:val="Listenabsatz"/>
+        <w:numPr>
+          <w:ilvl w:val="2"/>
+          <w:numId w:val="7"/>
+        </w:numPr>
+        <w:rPr>
+          <w:rFonts w:ascii="Times New Roman" w:hAnsi="Times New Roman" w:cs="Times New Roman"/>
+          <w:bCs/>
+          <w:sz w:val="32"/>
+          <w:szCs w:val="32"/>
+          <w:lang w:val="en-US"/>
+        </w:rPr>
+      </w:pPr>
+      <w:r>
+        <w:rPr>
+          <w:rFonts w:ascii="Times New Roman" w:hAnsi="Times New Roman" w:cs="Times New Roman"/>
+          <w:bCs/>
+          <w:sz w:val="32"/>
+          <w:szCs w:val="32"/>
+          <w:lang w:val="en-US"/>
+        </w:rPr>
+        <w:t>The drone, created separately</w:t>
+      </w:r>
+      <w:r>
+        <w:rPr>
+          <w:rFonts w:ascii="Times New Roman" w:hAnsi="Times New Roman" w:cs="Times New Roman"/>
+          <w:bCs/>
+          <w:sz w:val="32"/>
+          <w:szCs w:val="32"/>
+          <w:lang w:val="en-US"/>
+        </w:rPr>
+        <w:t xml:space="preserve"> in another .</w:t>
+      </w:r>
+      <w:proofErr w:type="spellStart"/>
+      <w:r>
+        <w:rPr>
+          <w:rFonts w:ascii="Times New Roman" w:hAnsi="Times New Roman" w:cs="Times New Roman"/>
+          <w:bCs/>
+          <w:sz w:val="32"/>
+          <w:szCs w:val="32"/>
+          <w:lang w:val="en-US"/>
+        </w:rPr>
+        <w:t>tex</w:t>
+      </w:r>
+      <w:proofErr w:type="spellEnd"/>
+      <w:r>
+        <w:rPr>
+          <w:rFonts w:ascii="Times New Roman" w:hAnsi="Times New Roman" w:cs="Times New Roman"/>
+          <w:bCs/>
+          <w:sz w:val="32"/>
+          <w:szCs w:val="32"/>
+          <w:lang w:val="en-US"/>
+        </w:rPr>
+        <w:t xml:space="preserve"> file, can be imported and rotated with respect to the main coordinate system</w:t>
+      </w:r>
+      <w:bookmarkStart w:id="0" w:name="_GoBack"/>
+      <w:bookmarkEnd w:id="0"/>
+    </w:p>
+    <w:p>
+      <w:pPr>
+        <w:rPr>
+          <w:rFonts w:ascii="Times New Roman" w:hAnsi="Times New Roman" w:cs="Times New Roman"/>
+          <w:b/>
+          <w:bCs/>
+          <w:sz w:val="32"/>
+          <w:szCs w:val="32"/>
+          <w:lang w:val="en-US"/>
+        </w:rPr>
+      </w:pPr>
     </w:p>
     <w:p>
       <w:pPr>
@@ -1156,7 +2027,7 @@
     </w:p>
     <w:p>
       <w:pPr>
-        <w:pStyle w:val="ListParagraph"/>
+        <w:pStyle w:val="Listenabsatz"/>
         <w:numPr>
           <w:ilvl w:val="0"/>
           <w:numId w:val="4"/>
@@ -1170,14 +2041,25 @@
           <w:lang w:val="en-US"/>
         </w:rPr>
       </w:pPr>
-      <w:r>
-        <w:rPr>
-          <w:rFonts w:ascii="Times New Roman" w:hAnsi="Times New Roman" w:cs="Times New Roman"/>
-          <w:sz w:val="32"/>
-          <w:szCs w:val="32"/>
-          <w:lang w:val="en-US"/>
-        </w:rPr>
-        <w:t xml:space="preserve">TikZ official documentation: </w:t>
+      <w:proofErr w:type="spellStart"/>
+      <w:r>
+        <w:rPr>
+          <w:rFonts w:ascii="Times New Roman" w:hAnsi="Times New Roman" w:cs="Times New Roman"/>
+          <w:sz w:val="32"/>
+          <w:szCs w:val="32"/>
+          <w:lang w:val="en-US"/>
+        </w:rPr>
+        <w:t>TikZ</w:t>
+      </w:r>
+      <w:proofErr w:type="spellEnd"/>
+      <w:r>
+        <w:rPr>
+          <w:rFonts w:ascii="Times New Roman" w:hAnsi="Times New Roman" w:cs="Times New Roman"/>
+          <w:sz w:val="32"/>
+          <w:szCs w:val="32"/>
+          <w:lang w:val="en-US"/>
+        </w:rPr>
+        <w:t xml:space="preserve"> official documentation: </w:t>
       </w:r>
       <w:hyperlink r:id="rId5" w:history="1">
         <w:r>
@@ -1194,7 +2076,7 @@
     </w:p>
     <w:p>
       <w:pPr>
-        <w:pStyle w:val="ListParagraph"/>
+        <w:pStyle w:val="Listenabsatz"/>
         <w:numPr>
           <w:ilvl w:val="0"/>
           <w:numId w:val="4"/>
@@ -1208,14 +2090,25 @@
           <w:lang w:val="en-US"/>
         </w:rPr>
       </w:pPr>
-      <w:r>
-        <w:rPr>
-          <w:rFonts w:ascii="Times New Roman" w:hAnsi="Times New Roman" w:cs="Times New Roman"/>
-          <w:sz w:val="32"/>
-          <w:szCs w:val="32"/>
-          <w:lang w:val="en-US"/>
-        </w:rPr>
-        <w:t xml:space="preserve">TikZ based Website: </w:t>
+      <w:proofErr w:type="spellStart"/>
+      <w:r>
+        <w:rPr>
+          <w:rFonts w:ascii="Times New Roman" w:hAnsi="Times New Roman" w:cs="Times New Roman"/>
+          <w:sz w:val="32"/>
+          <w:szCs w:val="32"/>
+          <w:lang w:val="en-US"/>
+        </w:rPr>
+        <w:t>TikZ</w:t>
+      </w:r>
+      <w:proofErr w:type="spellEnd"/>
+      <w:r>
+        <w:rPr>
+          <w:rFonts w:ascii="Times New Roman" w:hAnsi="Times New Roman" w:cs="Times New Roman"/>
+          <w:sz w:val="32"/>
+          <w:szCs w:val="32"/>
+          <w:lang w:val="en-US"/>
+        </w:rPr>
+        <w:t xml:space="preserve"> based Website: </w:t>
       </w:r>
       <w:hyperlink r:id="rId6" w:history="1">
         <w:r>
@@ -1232,7 +2125,7 @@
     </w:p>
     <w:p>
       <w:pPr>
-        <w:pStyle w:val="ListParagraph"/>
+        <w:pStyle w:val="Listenabsatz"/>
         <w:numPr>
           <w:ilvl w:val="0"/>
           <w:numId w:val="4"/>
@@ -1279,7 +2172,7 @@
     </w:p>
     <w:p>
       <w:pPr>
-        <w:pStyle w:val="ListParagraph"/>
+        <w:pStyle w:val="Listenabsatz"/>
         <w:numPr>
           <w:ilvl w:val="0"/>
           <w:numId w:val="4"/>
@@ -1300,7 +2193,27 @@
           <w:szCs w:val="32"/>
           <w:lang w:val="en-US"/>
         </w:rPr>
-        <w:t>Repository consisting of numerous TikZ e</w:t>
+        <w:t xml:space="preserve">Repository consisting of numerous </w:t>
+      </w:r>
+      <w:proofErr w:type="spellStart"/>
+      <w:r>
+        <w:rPr>
+          <w:rFonts w:ascii="Times New Roman" w:hAnsi="Times New Roman" w:cs="Times New Roman"/>
+          <w:sz w:val="32"/>
+          <w:szCs w:val="32"/>
+          <w:lang w:val="en-US"/>
+        </w:rPr>
+        <w:t>TikZ</w:t>
+      </w:r>
+      <w:proofErr w:type="spellEnd"/>
+      <w:r>
+        <w:rPr>
+          <w:rFonts w:ascii="Times New Roman" w:hAnsi="Times New Roman" w:cs="Times New Roman"/>
+          <w:sz w:val="32"/>
+          <w:szCs w:val="32"/>
+          <w:lang w:val="en-US"/>
+        </w:rPr>
+        <w:t xml:space="preserve"> e</w:t>
       </w:r>
       <w:r>
         <w:rPr>
@@ -1326,7 +2239,7 @@
     </w:p>
     <w:p>
       <w:pPr>
-        <w:pStyle w:val="ListParagraph"/>
+        <w:pStyle w:val="Listenabsatz"/>
         <w:numPr>
           <w:ilvl w:val="0"/>
           <w:numId w:val="4"/>
@@ -1352,8 +2265,121 @@
 </file>
 
 <file path=word/numbering.xml><?xml version="1.0" encoding="utf-8"?>
-<w:numbering xmlns:wpc="http://schemas.microsoft.com/office/word/2010/wordprocessingCanvas" xmlns:cx="http://schemas.microsoft.com/office/drawing/2014/chartex" xmlns:cx1="http://schemas.microsoft.com/office/drawing/2015/9/8/chartex" xmlns:cx2="http://schemas.microsoft.com/office/drawing/2015/10/21/chartex" xmlns:cx3="http://schemas.microsoft.com/office/drawing/2016/5/9/chartex" xmlns:cx4="http://schemas.microsoft.com/office/drawing/2016/5/10/chartex" xmlns:cx5="http://schemas.microsoft.com/office/drawing/2016/5/11/chartex" xmlns:cx6="http://schemas.microsoft.com/office/drawing/2016/5/12/chartex" xmlns:cx7="http://schemas.microsoft.com/office/drawing/2016/5/13/chartex" xmlns:cx8="http://schemas.microsoft.com/office/drawing/2016/5/14/chartex" xmlns:mc="http://schemas.openxmlformats.org/markup-compatibility/2006" xmlns:aink="http://schemas.microsoft.com/office/drawing/2016/ink" xmlns:am3d="http://schemas.microsoft.com/office/drawing/2017/model3d" xmlns:o="urn:schemas-microsoft-com:office:office" xmlns:oel="http://schemas.microsoft.com/office/2019/extlst" xmlns:r="http://schemas.openxmlformats.org/officeDocument/2006/relationships" xmlns:m="http://schemas.openxmlformats.org/officeDocument/2006/math" xmlns:v="urn:schemas-microsoft-com:vml" xmlns:wp14="http://schemas.microsoft.com/office/word/2010/wordprocessingDrawing" xmlns:wp="http://schemas.openxmlformats.org/drawingml/2006/wordprocessingDrawing" xmlns:w10="urn:schemas-microsoft-com:office:word" xmlns:w="http://schemas.openxmlformats.org/wordprocessingml/2006/main" xmlns:w14="http://schemas.microsoft.com/office/word/2010/wordml" xmlns:w15="http://schemas.microsoft.com/office/word/2012/wordml" xmlns:w16cex="http://schemas.microsoft.com/office/word/2018/wordml/cex" xmlns:w16cid="http://schemas.microsoft.com/office/word/2016/wordml/cid" xmlns:w16="http://schemas.microsoft.com/office/word/2018/wordml" xmlns:w16du="http://schemas.microsoft.com/office/word/2023/wordml/word16du" xmlns:w16sdtdh="http://schemas.microsoft.com/office/word/2020/wordml/sdtdatahash" xmlns:w16sdtfl="http://schemas.microsoft.com/office/word/2024/wordml/sdtformatlock" xmlns:w16se="http://schemas.microsoft.com/office/word/2015/wordml/symex" xmlns:wpg="http://schemas.microsoft.com/office/word/2010/wordprocessingGroup" xmlns:wpi="http://schemas.microsoft.com/office/word/2010/wordprocessingInk" xmlns:wne="http://schemas.microsoft.com/office/word/2006/wordml" xmlns:wps="http://schemas.microsoft.com/office/word/2010/wordprocessingShape" mc:Ignorable="w14 w15 w16se w16cid w16 w16cex w16sdtdh w16sdtfl w16du wp14">
+<w:numbering xmlns:wpc="http://schemas.microsoft.com/office/word/2010/wordprocessingCanvas" xmlns:cx="http://schemas.microsoft.com/office/drawing/2014/chartex" xmlns:cx1="http://schemas.microsoft.com/office/drawing/2015/9/8/chartex" xmlns:cx2="http://schemas.microsoft.com/office/drawing/2015/10/21/chartex" xmlns:cx3="http://schemas.microsoft.com/office/drawing/2016/5/9/chartex" xmlns:cx4="http://schemas.microsoft.com/office/drawing/2016/5/10/chartex" xmlns:cx5="http://schemas.microsoft.com/office/drawing/2016/5/11/chartex" xmlns:cx6="http://schemas.microsoft.com/office/drawing/2016/5/12/chartex" xmlns:cx7="http://schemas.microsoft.com/office/drawing/2016/5/13/chartex" xmlns:cx8="http://schemas.microsoft.com/office/drawing/2016/5/14/chartex" xmlns:mc="http://schemas.openxmlformats.org/markup-compatibility/2006" xmlns:aink="http://schemas.microsoft.com/office/drawing/2016/ink" xmlns:am3d="http://schemas.microsoft.com/office/drawing/2017/model3d" xmlns:o="urn:schemas-microsoft-com:office:office" xmlns:r="http://schemas.openxmlformats.org/officeDocument/2006/relationships" xmlns:m="http://schemas.openxmlformats.org/officeDocument/2006/math" xmlns:v="urn:schemas-microsoft-com:vml" xmlns:wp14="http://schemas.microsoft.com/office/word/2010/wordprocessingDrawing" xmlns:wp="http://schemas.openxmlformats.org/drawingml/2006/wordprocessingDrawing" xmlns:w10="urn:schemas-microsoft-com:office:word" xmlns:w="http://schemas.openxmlformats.org/wordprocessingml/2006/main" xmlns:w14="http://schemas.microsoft.com/office/word/2010/wordml" xmlns:w15="http://schemas.microsoft.com/office/word/2012/wordml" xmlns:w16cid="http://schemas.microsoft.com/office/word/2016/wordml/cid" xmlns:w16se="http://schemas.microsoft.com/office/word/2015/wordml/symex" xmlns:wpg="http://schemas.microsoft.com/office/word/2010/wordprocessingGroup" xmlns:wpi="http://schemas.microsoft.com/office/word/2010/wordprocessingInk" xmlns:wne="http://schemas.microsoft.com/office/word/2006/wordml" xmlns:wps="http://schemas.microsoft.com/office/word/2010/wordprocessingShape" mc:Ignorable="w14 w15 w16se w16cid wp14">
   <w:abstractNum w:abstractNumId="0" w15:restartNumberingAfterBreak="0">
+    <w:nsid w:val="08096C5A"/>
+    <w:multiLevelType w:val="hybridMultilevel"/>
+    <w:tmpl w:val="F134FEBE"/>
+    <w:lvl w:ilvl="0" w:tplc="04070001">
+      <w:start w:val="1"/>
+      <w:numFmt w:val="bullet"/>
+      <w:lvlText w:val=""/>
+      <w:lvlJc w:val="left"/>
+      <w:pPr>
+        <w:ind w:left="720" w:hanging="360"/>
+      </w:pPr>
+      <w:rPr>
+        <w:rFonts w:ascii="Symbol" w:hAnsi="Symbol" w:hint="default"/>
+      </w:rPr>
+    </w:lvl>
+    <w:lvl w:ilvl="1" w:tplc="04070003">
+      <w:start w:val="1"/>
+      <w:numFmt w:val="bullet"/>
+      <w:lvlText w:val="o"/>
+      <w:lvlJc w:val="left"/>
+      <w:pPr>
+        <w:ind w:left="1440" w:hanging="360"/>
+      </w:pPr>
+      <w:rPr>
+        <w:rFonts w:ascii="Courier New" w:hAnsi="Courier New" w:cs="Courier New" w:hint="default"/>
+      </w:rPr>
+    </w:lvl>
+    <w:lvl w:ilvl="2" w:tplc="04070005">
+      <w:start w:val="1"/>
+      <w:numFmt w:val="bullet"/>
+      <w:lvlText w:val=""/>
+      <w:lvlJc w:val="left"/>
+      <w:pPr>
+        <w:ind w:left="2160" w:hanging="360"/>
+      </w:pPr>
+      <w:rPr>
+        <w:rFonts w:ascii="Wingdings" w:hAnsi="Wingdings" w:hint="default"/>
+      </w:rPr>
+    </w:lvl>
+    <w:lvl w:ilvl="3" w:tplc="04070001" w:tentative="1">
+      <w:start w:val="1"/>
+      <w:numFmt w:val="bullet"/>
+      <w:lvlText w:val=""/>
+      <w:lvlJc w:val="left"/>
+      <w:pPr>
+        <w:ind w:left="2880" w:hanging="360"/>
+      </w:pPr>
+      <w:rPr>
+        <w:rFonts w:ascii="Symbol" w:hAnsi="Symbol" w:hint="default"/>
+      </w:rPr>
+    </w:lvl>
+    <w:lvl w:ilvl="4" w:tplc="04070003" w:tentative="1">
+      <w:start w:val="1"/>
+      <w:numFmt w:val="bullet"/>
+      <w:lvlText w:val="o"/>
+      <w:lvlJc w:val="left"/>
+      <w:pPr>
+        <w:ind w:left="3600" w:hanging="360"/>
+      </w:pPr>
+      <w:rPr>
+        <w:rFonts w:ascii="Courier New" w:hAnsi="Courier New" w:cs="Courier New" w:hint="default"/>
+      </w:rPr>
+    </w:lvl>
+    <w:lvl w:ilvl="5" w:tplc="04070005" w:tentative="1">
+      <w:start w:val="1"/>
+      <w:numFmt w:val="bullet"/>
+      <w:lvlText w:val=""/>
+      <w:lvlJc w:val="left"/>
+      <w:pPr>
+        <w:ind w:left="4320" w:hanging="360"/>
+      </w:pPr>
+      <w:rPr>
+        <w:rFonts w:ascii="Wingdings" w:hAnsi="Wingdings" w:hint="default"/>
+      </w:rPr>
+    </w:lvl>
+    <w:lvl w:ilvl="6" w:tplc="04070001" w:tentative="1">
+      <w:start w:val="1"/>
+      <w:numFmt w:val="bullet"/>
+      <w:lvlText w:val=""/>
+      <w:lvlJc w:val="left"/>
+      <w:pPr>
+        <w:ind w:left="5040" w:hanging="360"/>
+      </w:pPr>
+      <w:rPr>
+        <w:rFonts w:ascii="Symbol" w:hAnsi="Symbol" w:hint="default"/>
+      </w:rPr>
+    </w:lvl>
+    <w:lvl w:ilvl="7" w:tplc="04070003" w:tentative="1">
+      <w:start w:val="1"/>
+      <w:numFmt w:val="bullet"/>
+      <w:lvlText w:val="o"/>
+      <w:lvlJc w:val="left"/>
+      <w:pPr>
+        <w:ind w:left="5760" w:hanging="360"/>
+      </w:pPr>
+      <w:rPr>
+        <w:rFonts w:ascii="Courier New" w:hAnsi="Courier New" w:cs="Courier New" w:hint="default"/>
+      </w:rPr>
+    </w:lvl>
+    <w:lvl w:ilvl="8" w:tplc="04070005" w:tentative="1">
+      <w:start w:val="1"/>
+      <w:numFmt w:val="bullet"/>
+      <w:lvlText w:val=""/>
+      <w:lvlJc w:val="left"/>
+      <w:pPr>
+        <w:ind w:left="6480" w:hanging="360"/>
+      </w:pPr>
+      <w:rPr>
+        <w:rFonts w:ascii="Wingdings" w:hAnsi="Wingdings" w:hint="default"/>
+      </w:rPr>
+    </w:lvl>
+  </w:abstractNum>
+  <w:abstractNum w:abstractNumId="1" w15:restartNumberingAfterBreak="0">
     <w:nsid w:val="29B07E2A"/>
     <w:multiLevelType w:val="hybridMultilevel"/>
     <w:tmpl w:val="D310BCD8"/>
@@ -1466,7 +2492,7 @@
       </w:rPr>
     </w:lvl>
   </w:abstractNum>
-  <w:abstractNum w:abstractNumId="1" w15:restartNumberingAfterBreak="0">
+  <w:abstractNum w:abstractNumId="2" w15:restartNumberingAfterBreak="0">
     <w:nsid w:val="31664C74"/>
     <w:multiLevelType w:val="hybridMultilevel"/>
     <w:tmpl w:val="8D7AF09A"/>
@@ -1579,7 +2605,7 @@
       </w:rPr>
     </w:lvl>
   </w:abstractNum>
-  <w:abstractNum w:abstractNumId="2" w15:restartNumberingAfterBreak="0">
+  <w:abstractNum w:abstractNumId="3" w15:restartNumberingAfterBreak="0">
     <w:nsid w:val="562C1856"/>
     <w:multiLevelType w:val="hybridMultilevel"/>
     <w:tmpl w:val="941EB15A"/>
@@ -1692,7 +2718,7 @@
       </w:rPr>
     </w:lvl>
   </w:abstractNum>
-  <w:abstractNum w:abstractNumId="3" w15:restartNumberingAfterBreak="0">
+  <w:abstractNum w:abstractNumId="4" w15:restartNumberingAfterBreak="0">
     <w:nsid w:val="689C7968"/>
     <w:multiLevelType w:val="hybridMultilevel"/>
     <w:tmpl w:val="D5CA3E72"/>
@@ -1805,7 +2831,7 @@
       </w:rPr>
     </w:lvl>
   </w:abstractNum>
-  <w:abstractNum w:abstractNumId="4" w15:restartNumberingAfterBreak="0">
+  <w:abstractNum w:abstractNumId="5" w15:restartNumberingAfterBreak="0">
     <w:nsid w:val="6BEA3E14"/>
     <w:multiLevelType w:val="hybridMultilevel"/>
     <w:tmpl w:val="83F60A3E"/>
@@ -1821,7 +2847,7 @@
         <w:rFonts w:ascii="Symbol" w:hAnsi="Symbol" w:hint="default"/>
       </w:rPr>
     </w:lvl>
-    <w:lvl w:ilvl="1" w:tplc="04070003" w:tentative="1">
+    <w:lvl w:ilvl="1" w:tplc="04070003">
       <w:start w:val="1"/>
       <w:numFmt w:val="bullet"/>
       <w:lvlText w:val="o"/>
@@ -1918,7 +2944,7 @@
       </w:rPr>
     </w:lvl>
   </w:abstractNum>
-  <w:abstractNum w:abstractNumId="5" w15:restartNumberingAfterBreak="0">
+  <w:abstractNum w:abstractNumId="6" w15:restartNumberingAfterBreak="0">
     <w:nsid w:val="748432E8"/>
     <w:multiLevelType w:val="hybridMultilevel"/>
     <w:tmpl w:val="6C72E7F8"/>
@@ -2031,29 +3057,32 @@
       </w:rPr>
     </w:lvl>
   </w:abstractNum>
-  <w:num w:numId="1" w16cid:durableId="128254372">
-    <w:abstractNumId w:val="0"/>
+  <w:num w:numId="1">
+    <w:abstractNumId w:val="1"/>
   </w:num>
-  <w:num w:numId="2" w16cid:durableId="1842044816">
+  <w:num w:numId="2">
+    <w:abstractNumId w:val="4"/>
+  </w:num>
+  <w:num w:numId="3">
     <w:abstractNumId w:val="3"/>
   </w:num>
-  <w:num w:numId="3" w16cid:durableId="1700619933">
+  <w:num w:numId="4">
     <w:abstractNumId w:val="2"/>
   </w:num>
-  <w:num w:numId="4" w16cid:durableId="2086804395">
-    <w:abstractNumId w:val="1"/>
+  <w:num w:numId="5">
+    <w:abstractNumId w:val="5"/>
   </w:num>
-  <w:num w:numId="5" w16cid:durableId="1966888668">
-    <w:abstractNumId w:val="4"/>
+  <w:num w:numId="6">
+    <w:abstractNumId w:val="6"/>
   </w:num>
-  <w:num w:numId="6" w16cid:durableId="722601109">
-    <w:abstractNumId w:val="5"/>
+  <w:num w:numId="7">
+    <w:abstractNumId w:val="0"/>
   </w:num>
 </w:numbering>
 </file>
 
 <file path=word/styles.xml><?xml version="1.0" encoding="utf-8"?>
-<w:styles xmlns:mc="http://schemas.openxmlformats.org/markup-compatibility/2006" xmlns:r="http://schemas.openxmlformats.org/officeDocument/2006/relationships" xmlns:w="http://schemas.openxmlformats.org/wordprocessingml/2006/main" xmlns:w14="http://schemas.microsoft.com/office/word/2010/wordml" xmlns:w15="http://schemas.microsoft.com/office/word/2012/wordml" xmlns:w16cex="http://schemas.microsoft.com/office/word/2018/wordml/cex" xmlns:w16cid="http://schemas.microsoft.com/office/word/2016/wordml/cid" xmlns:w16="http://schemas.microsoft.com/office/word/2018/wordml" xmlns:w16du="http://schemas.microsoft.com/office/word/2023/wordml/word16du" xmlns:w16sdtdh="http://schemas.microsoft.com/office/word/2020/wordml/sdtdatahash" xmlns:w16sdtfl="http://schemas.microsoft.com/office/word/2024/wordml/sdtformatlock" xmlns:w16se="http://schemas.microsoft.com/office/word/2015/wordml/symex" mc:Ignorable="w14 w15 w16se w16cid w16 w16cex w16sdtdh w16sdtfl w16du">
+<w:styles xmlns:mc="http://schemas.openxmlformats.org/markup-compatibility/2006" xmlns:r="http://schemas.openxmlformats.org/officeDocument/2006/relationships" xmlns:w="http://schemas.openxmlformats.org/wordprocessingml/2006/main" xmlns:w14="http://schemas.microsoft.com/office/word/2010/wordml" xmlns:w15="http://schemas.microsoft.com/office/word/2012/wordml" xmlns:w16cid="http://schemas.microsoft.com/office/word/2016/wordml/cid" xmlns:w16se="http://schemas.microsoft.com/office/word/2015/wordml/symex" mc:Ignorable="w14 w15 w16se w16cid">
   <w:docDefaults>
     <w:rPrDefault>
       <w:rPr>
@@ -2070,7 +3099,7 @@
       </w:pPr>
     </w:pPrDefault>
   </w:docDefaults>
-  <w:latentStyles w:defLockedState="0" w:defUIPriority="99" w:defSemiHidden="0" w:defUnhideWhenUsed="0" w:defQFormat="0" w:count="376">
+  <w:latentStyles w:defLockedState="0" w:defUIPriority="99" w:defSemiHidden="0" w:defUnhideWhenUsed="0" w:defQFormat="0" w:count="375">
     <w:lsdException w:name="Normal" w:uiPriority="0" w:qFormat="1"/>
     <w:lsdException w:name="heading 1" w:uiPriority="9" w:qFormat="1"/>
     <w:lsdException w:name="heading 2" w:semiHidden="1" w:uiPriority="9" w:unhideWhenUsed="1" w:qFormat="1"/>
@@ -2446,17 +3475,16 @@
     <w:lsdException w:name="Smart Hyperlink" w:semiHidden="1" w:unhideWhenUsed="1"/>
     <w:lsdException w:name="Hashtag" w:semiHidden="1" w:unhideWhenUsed="1"/>
     <w:lsdException w:name="Unresolved Mention" w:semiHidden="1" w:unhideWhenUsed="1"/>
-    <w:lsdException w:name="Smart Link" w:semiHidden="1" w:unhideWhenUsed="1"/>
   </w:latentStyles>
-  <w:style w:type="paragraph" w:default="1" w:styleId="Normal">
+  <w:style w:type="paragraph" w:default="1" w:styleId="Standard">
     <w:name w:val="Normal"/>
     <w:qFormat/>
   </w:style>
-  <w:style w:type="paragraph" w:styleId="Heading1">
+  <w:style w:type="paragraph" w:styleId="berschrift1">
     <w:name w:val="heading 1"/>
-    <w:basedOn w:val="Normal"/>
-    <w:next w:val="Normal"/>
-    <w:link w:val="Heading1Char"/>
+    <w:basedOn w:val="Standard"/>
+    <w:next w:val="Standard"/>
+    <w:link w:val="berschrift1Zchn"/>
     <w:uiPriority w:val="9"/>
     <w:qFormat/>
     <w:rsid w:val="00D93FF9"/>
@@ -2473,11 +3501,11 @@
       <w:szCs w:val="40"/>
     </w:rPr>
   </w:style>
-  <w:style w:type="paragraph" w:styleId="Heading2">
+  <w:style w:type="paragraph" w:styleId="berschrift2">
     <w:name w:val="heading 2"/>
-    <w:basedOn w:val="Normal"/>
-    <w:next w:val="Normal"/>
-    <w:link w:val="Heading2Char"/>
+    <w:basedOn w:val="Standard"/>
+    <w:next w:val="Standard"/>
+    <w:link w:val="berschrift2Zchn"/>
     <w:uiPriority w:val="9"/>
     <w:semiHidden/>
     <w:unhideWhenUsed/>
@@ -2496,11 +3524,11 @@
       <w:szCs w:val="32"/>
     </w:rPr>
   </w:style>
-  <w:style w:type="paragraph" w:styleId="Heading3">
+  <w:style w:type="paragraph" w:styleId="berschrift3">
     <w:name w:val="heading 3"/>
-    <w:basedOn w:val="Normal"/>
-    <w:next w:val="Normal"/>
-    <w:link w:val="Heading3Char"/>
+    <w:basedOn w:val="Standard"/>
+    <w:next w:val="Standard"/>
+    <w:link w:val="berschrift3Zchn"/>
     <w:uiPriority w:val="9"/>
     <w:semiHidden/>
     <w:unhideWhenUsed/>
@@ -2519,11 +3547,11 @@
       <w:szCs w:val="28"/>
     </w:rPr>
   </w:style>
-  <w:style w:type="paragraph" w:styleId="Heading4">
+  <w:style w:type="paragraph" w:styleId="berschrift4">
     <w:name w:val="heading 4"/>
-    <w:basedOn w:val="Normal"/>
-    <w:next w:val="Normal"/>
-    <w:link w:val="Heading4Char"/>
+    <w:basedOn w:val="Standard"/>
+    <w:next w:val="Standard"/>
+    <w:link w:val="berschrift4Zchn"/>
     <w:uiPriority w:val="9"/>
     <w:semiHidden/>
     <w:unhideWhenUsed/>
@@ -2542,11 +3570,11 @@
       <w:color w:val="0F4761" w:themeColor="accent1" w:themeShade="BF"/>
     </w:rPr>
   </w:style>
-  <w:style w:type="paragraph" w:styleId="Heading5">
+  <w:style w:type="paragraph" w:styleId="berschrift5">
     <w:name w:val="heading 5"/>
-    <w:basedOn w:val="Normal"/>
-    <w:next w:val="Normal"/>
-    <w:link w:val="Heading5Char"/>
+    <w:basedOn w:val="Standard"/>
+    <w:next w:val="Standard"/>
+    <w:link w:val="berschrift5Zchn"/>
     <w:uiPriority w:val="9"/>
     <w:semiHidden/>
     <w:unhideWhenUsed/>
@@ -2563,11 +3591,11 @@
       <w:color w:val="0F4761" w:themeColor="accent1" w:themeShade="BF"/>
     </w:rPr>
   </w:style>
-  <w:style w:type="paragraph" w:styleId="Heading6">
+  <w:style w:type="paragraph" w:styleId="berschrift6">
     <w:name w:val="heading 6"/>
-    <w:basedOn w:val="Normal"/>
-    <w:next w:val="Normal"/>
-    <w:link w:val="Heading6Char"/>
+    <w:basedOn w:val="Standard"/>
+    <w:next w:val="Standard"/>
+    <w:link w:val="berschrift6Zchn"/>
     <w:uiPriority w:val="9"/>
     <w:semiHidden/>
     <w:unhideWhenUsed/>
@@ -2586,11 +3614,11 @@
       <w:color w:val="595959" w:themeColor="text1" w:themeTint="A6"/>
     </w:rPr>
   </w:style>
-  <w:style w:type="paragraph" w:styleId="Heading7">
+  <w:style w:type="paragraph" w:styleId="berschrift7">
     <w:name w:val="heading 7"/>
-    <w:basedOn w:val="Normal"/>
-    <w:next w:val="Normal"/>
-    <w:link w:val="Heading7Char"/>
+    <w:basedOn w:val="Standard"/>
+    <w:next w:val="Standard"/>
+    <w:link w:val="berschrift7Zchn"/>
     <w:uiPriority w:val="9"/>
     <w:semiHidden/>
     <w:unhideWhenUsed/>
@@ -2607,11 +3635,11 @@
       <w:color w:val="595959" w:themeColor="text1" w:themeTint="A6"/>
     </w:rPr>
   </w:style>
-  <w:style w:type="paragraph" w:styleId="Heading8">
+  <w:style w:type="paragraph" w:styleId="berschrift8">
     <w:name w:val="heading 8"/>
-    <w:basedOn w:val="Normal"/>
-    <w:next w:val="Normal"/>
-    <w:link w:val="Heading8Char"/>
+    <w:basedOn w:val="Standard"/>
+    <w:next w:val="Standard"/>
+    <w:link w:val="berschrift8Zchn"/>
     <w:uiPriority w:val="9"/>
     <w:semiHidden/>
     <w:unhideWhenUsed/>
@@ -2630,11 +3658,11 @@
       <w:color w:val="272727" w:themeColor="text1" w:themeTint="D8"/>
     </w:rPr>
   </w:style>
-  <w:style w:type="paragraph" w:styleId="Heading9">
+  <w:style w:type="paragraph" w:styleId="berschrift9">
     <w:name w:val="heading 9"/>
-    <w:basedOn w:val="Normal"/>
-    <w:next w:val="Normal"/>
-    <w:link w:val="Heading9Char"/>
+    <w:basedOn w:val="Standard"/>
+    <w:next w:val="Standard"/>
+    <w:link w:val="berschrift9Zchn"/>
     <w:uiPriority w:val="9"/>
     <w:semiHidden/>
     <w:unhideWhenUsed/>
@@ -2651,13 +3679,13 @@
       <w:color w:val="272727" w:themeColor="text1" w:themeTint="D8"/>
     </w:rPr>
   </w:style>
-  <w:style w:type="character" w:default="1" w:styleId="DefaultParagraphFont">
+  <w:style w:type="character" w:default="1" w:styleId="Absatz-Standardschriftart">
     <w:name w:val="Default Paragraph Font"/>
     <w:uiPriority w:val="1"/>
     <w:semiHidden/>
     <w:unhideWhenUsed/>
   </w:style>
-  <w:style w:type="table" w:default="1" w:styleId="TableNormal">
+  <w:style w:type="table" w:default="1" w:styleId="NormaleTabelle">
     <w:name w:val="Normal Table"/>
     <w:uiPriority w:val="99"/>
     <w:semiHidden/>
@@ -2672,16 +3700,16 @@
       </w:tblCellMar>
     </w:tblPr>
   </w:style>
-  <w:style w:type="numbering" w:default="1" w:styleId="NoList">
+  <w:style w:type="numbering" w:default="1" w:styleId="KeineListe">
     <w:name w:val="No List"/>
     <w:uiPriority w:val="99"/>
     <w:semiHidden/>
     <w:unhideWhenUsed/>
   </w:style>
-  <w:style w:type="character" w:customStyle="1" w:styleId="Heading1Char">
-    <w:name w:val="Heading 1 Char"/>
-    <w:basedOn w:val="DefaultParagraphFont"/>
-    <w:link w:val="Heading1"/>
+  <w:style w:type="character" w:customStyle="1" w:styleId="berschrift1Zchn">
+    <w:name w:val="Überschrift 1 Zchn"/>
+    <w:basedOn w:val="Absatz-Standardschriftart"/>
+    <w:link w:val="berschrift1"/>
     <w:uiPriority w:val="9"/>
     <w:rsid w:val="00D93FF9"/>
     <w:rPr>
@@ -2691,10 +3719,10 @@
       <w:szCs w:val="40"/>
     </w:rPr>
   </w:style>
-  <w:style w:type="character" w:customStyle="1" w:styleId="Heading2Char">
-    <w:name w:val="Heading 2 Char"/>
-    <w:basedOn w:val="DefaultParagraphFont"/>
-    <w:link w:val="Heading2"/>
+  <w:style w:type="character" w:customStyle="1" w:styleId="berschrift2Zchn">
+    <w:name w:val="Überschrift 2 Zchn"/>
+    <w:basedOn w:val="Absatz-Standardschriftart"/>
+    <w:link w:val="berschrift2"/>
     <w:uiPriority w:val="9"/>
     <w:semiHidden/>
     <w:rsid w:val="00D93FF9"/>
@@ -2705,10 +3733,10 @@
       <w:szCs w:val="32"/>
     </w:rPr>
   </w:style>
-  <w:style w:type="character" w:customStyle="1" w:styleId="Heading3Char">
-    <w:name w:val="Heading 3 Char"/>
-    <w:basedOn w:val="DefaultParagraphFont"/>
-    <w:link w:val="Heading3"/>
+  <w:style w:type="character" w:customStyle="1" w:styleId="berschrift3Zchn">
+    <w:name w:val="Überschrift 3 Zchn"/>
+    <w:basedOn w:val="Absatz-Standardschriftart"/>
+    <w:link w:val="berschrift3"/>
     <w:uiPriority w:val="9"/>
     <w:semiHidden/>
     <w:rsid w:val="00D93FF9"/>
@@ -2719,10 +3747,10 @@
       <w:szCs w:val="28"/>
     </w:rPr>
   </w:style>
-  <w:style w:type="character" w:customStyle="1" w:styleId="Heading4Char">
-    <w:name w:val="Heading 4 Char"/>
-    <w:basedOn w:val="DefaultParagraphFont"/>
-    <w:link w:val="Heading4"/>
+  <w:style w:type="character" w:customStyle="1" w:styleId="berschrift4Zchn">
+    <w:name w:val="Überschrift 4 Zchn"/>
+    <w:basedOn w:val="Absatz-Standardschriftart"/>
+    <w:link w:val="berschrift4"/>
     <w:uiPriority w:val="9"/>
     <w:semiHidden/>
     <w:rsid w:val="00D93FF9"/>
@@ -2733,10 +3761,10 @@
       <w:color w:val="0F4761" w:themeColor="accent1" w:themeShade="BF"/>
     </w:rPr>
   </w:style>
-  <w:style w:type="character" w:customStyle="1" w:styleId="Heading5Char">
-    <w:name w:val="Heading 5 Char"/>
-    <w:basedOn w:val="DefaultParagraphFont"/>
-    <w:link w:val="Heading5"/>
+  <w:style w:type="character" w:customStyle="1" w:styleId="berschrift5Zchn">
+    <w:name w:val="Überschrift 5 Zchn"/>
+    <w:basedOn w:val="Absatz-Standardschriftart"/>
+    <w:link w:val="berschrift5"/>
     <w:uiPriority w:val="9"/>
     <w:semiHidden/>
     <w:rsid w:val="00D93FF9"/>
@@ -2745,10 +3773,10 @@
       <w:color w:val="0F4761" w:themeColor="accent1" w:themeShade="BF"/>
     </w:rPr>
   </w:style>
-  <w:style w:type="character" w:customStyle="1" w:styleId="Heading6Char">
-    <w:name w:val="Heading 6 Char"/>
-    <w:basedOn w:val="DefaultParagraphFont"/>
-    <w:link w:val="Heading6"/>
+  <w:style w:type="character" w:customStyle="1" w:styleId="berschrift6Zchn">
+    <w:name w:val="Überschrift 6 Zchn"/>
+    <w:basedOn w:val="Absatz-Standardschriftart"/>
+    <w:link w:val="berschrift6"/>
     <w:uiPriority w:val="9"/>
     <w:semiHidden/>
     <w:rsid w:val="00D93FF9"/>
@@ -2759,10 +3787,10 @@
       <w:color w:val="595959" w:themeColor="text1" w:themeTint="A6"/>
     </w:rPr>
   </w:style>
-  <w:style w:type="character" w:customStyle="1" w:styleId="Heading7Char">
-    <w:name w:val="Heading 7 Char"/>
-    <w:basedOn w:val="DefaultParagraphFont"/>
-    <w:link w:val="Heading7"/>
+  <w:style w:type="character" w:customStyle="1" w:styleId="berschrift7Zchn">
+    <w:name w:val="Überschrift 7 Zchn"/>
+    <w:basedOn w:val="Absatz-Standardschriftart"/>
+    <w:link w:val="berschrift7"/>
     <w:uiPriority w:val="9"/>
     <w:semiHidden/>
     <w:rsid w:val="00D93FF9"/>
@@ -2771,10 +3799,10 @@
       <w:color w:val="595959" w:themeColor="text1" w:themeTint="A6"/>
     </w:rPr>
   </w:style>
-  <w:style w:type="character" w:customStyle="1" w:styleId="Heading8Char">
-    <w:name w:val="Heading 8 Char"/>
-    <w:basedOn w:val="DefaultParagraphFont"/>
-    <w:link w:val="Heading8"/>
+  <w:style w:type="character" w:customStyle="1" w:styleId="berschrift8Zchn">
+    <w:name w:val="Überschrift 8 Zchn"/>
+    <w:basedOn w:val="Absatz-Standardschriftart"/>
+    <w:link w:val="berschrift8"/>
     <w:uiPriority w:val="9"/>
     <w:semiHidden/>
     <w:rsid w:val="00D93FF9"/>
@@ -2785,10 +3813,10 @@
       <w:color w:val="272727" w:themeColor="text1" w:themeTint="D8"/>
     </w:rPr>
   </w:style>
-  <w:style w:type="character" w:customStyle="1" w:styleId="Heading9Char">
-    <w:name w:val="Heading 9 Char"/>
-    <w:basedOn w:val="DefaultParagraphFont"/>
-    <w:link w:val="Heading9"/>
+  <w:style w:type="character" w:customStyle="1" w:styleId="berschrift9Zchn">
+    <w:name w:val="Überschrift 9 Zchn"/>
+    <w:basedOn w:val="Absatz-Standardschriftart"/>
+    <w:link w:val="berschrift9"/>
     <w:uiPriority w:val="9"/>
     <w:semiHidden/>
     <w:rsid w:val="00D93FF9"/>
@@ -2797,11 +3825,11 @@
       <w:color w:val="272727" w:themeColor="text1" w:themeTint="D8"/>
     </w:rPr>
   </w:style>
-  <w:style w:type="paragraph" w:styleId="Title">
+  <w:style w:type="paragraph" w:styleId="Titel">
     <w:name w:val="Title"/>
-    <w:basedOn w:val="Normal"/>
-    <w:next w:val="Normal"/>
-    <w:link w:val="TitleChar"/>
+    <w:basedOn w:val="Standard"/>
+    <w:next w:val="Standard"/>
+    <w:link w:val="TitelZchn"/>
     <w:uiPriority w:val="10"/>
     <w:qFormat/>
     <w:rsid w:val="00D93FF9"/>
@@ -2817,10 +3845,10 @@
       <w:szCs w:val="56"/>
     </w:rPr>
   </w:style>
-  <w:style w:type="character" w:customStyle="1" w:styleId="TitleChar">
-    <w:name w:val="Title Char"/>
-    <w:basedOn w:val="DefaultParagraphFont"/>
-    <w:link w:val="Title"/>
+  <w:style w:type="character" w:customStyle="1" w:styleId="TitelZchn">
+    <w:name w:val="Titel Zchn"/>
+    <w:basedOn w:val="Absatz-Standardschriftart"/>
+    <w:link w:val="Titel"/>
     <w:uiPriority w:val="10"/>
     <w:rsid w:val="00D93FF9"/>
     <w:rPr>
@@ -2831,11 +3859,11 @@
       <w:szCs w:val="56"/>
     </w:rPr>
   </w:style>
-  <w:style w:type="paragraph" w:styleId="Subtitle">
+  <w:style w:type="paragraph" w:styleId="Untertitel">
     <w:name w:val="Subtitle"/>
-    <w:basedOn w:val="Normal"/>
-    <w:next w:val="Normal"/>
-    <w:link w:val="SubtitleChar"/>
+    <w:basedOn w:val="Standard"/>
+    <w:next w:val="Standard"/>
+    <w:link w:val="UntertitelZchn"/>
     <w:uiPriority w:val="11"/>
     <w:qFormat/>
     <w:rsid w:val="00D93FF9"/>
@@ -2852,10 +3880,10 @@
       <w:szCs w:val="28"/>
     </w:rPr>
   </w:style>
-  <w:style w:type="character" w:customStyle="1" w:styleId="SubtitleChar">
-    <w:name w:val="Subtitle Char"/>
-    <w:basedOn w:val="DefaultParagraphFont"/>
-    <w:link w:val="Subtitle"/>
+  <w:style w:type="character" w:customStyle="1" w:styleId="UntertitelZchn">
+    <w:name w:val="Untertitel Zchn"/>
+    <w:basedOn w:val="Absatz-Standardschriftart"/>
+    <w:link w:val="Untertitel"/>
     <w:uiPriority w:val="11"/>
     <w:rsid w:val="00D93FF9"/>
     <w:rPr>
@@ -2866,11 +3894,11 @@
       <w:szCs w:val="28"/>
     </w:rPr>
   </w:style>
-  <w:style w:type="paragraph" w:styleId="Quote">
+  <w:style w:type="paragraph" w:styleId="Zitat">
     <w:name w:val="Quote"/>
-    <w:basedOn w:val="Normal"/>
-    <w:next w:val="Normal"/>
-    <w:link w:val="QuoteChar"/>
+    <w:basedOn w:val="Standard"/>
+    <w:next w:val="Standard"/>
+    <w:link w:val="ZitatZchn"/>
     <w:uiPriority w:val="29"/>
     <w:qFormat/>
     <w:rsid w:val="00D93FF9"/>
@@ -2884,10 +3912,10 @@
       <w:color w:val="404040" w:themeColor="text1" w:themeTint="BF"/>
     </w:rPr>
   </w:style>
-  <w:style w:type="character" w:customStyle="1" w:styleId="QuoteChar">
-    <w:name w:val="Quote Char"/>
-    <w:basedOn w:val="DefaultParagraphFont"/>
-    <w:link w:val="Quote"/>
+  <w:style w:type="character" w:customStyle="1" w:styleId="ZitatZchn">
+    <w:name w:val="Zitat Zchn"/>
+    <w:basedOn w:val="Absatz-Standardschriftart"/>
+    <w:link w:val="Zitat"/>
     <w:uiPriority w:val="29"/>
     <w:rsid w:val="00D93FF9"/>
     <w:rPr>
@@ -2896,9 +3924,9 @@
       <w:color w:val="404040" w:themeColor="text1" w:themeTint="BF"/>
     </w:rPr>
   </w:style>
-  <w:style w:type="paragraph" w:styleId="ListParagraph">
+  <w:style w:type="paragraph" w:styleId="Listenabsatz">
     <w:name w:val="List Paragraph"/>
-    <w:basedOn w:val="Normal"/>
+    <w:basedOn w:val="Standard"/>
     <w:uiPriority w:val="34"/>
     <w:qFormat/>
     <w:rsid w:val="00D93FF9"/>
@@ -2907,9 +3935,9 @@
       <w:contextualSpacing/>
     </w:pPr>
   </w:style>
-  <w:style w:type="character" w:styleId="IntenseEmphasis">
+  <w:style w:type="character" w:styleId="IntensiveHervorhebung">
     <w:name w:val="Intense Emphasis"/>
-    <w:basedOn w:val="DefaultParagraphFont"/>
+    <w:basedOn w:val="Absatz-Standardschriftart"/>
     <w:uiPriority w:val="21"/>
     <w:qFormat/>
     <w:rsid w:val="00D93FF9"/>
@@ -2919,11 +3947,11 @@
       <w:color w:val="0F4761" w:themeColor="accent1" w:themeShade="BF"/>
     </w:rPr>
   </w:style>
-  <w:style w:type="paragraph" w:styleId="IntenseQuote">
+  <w:style w:type="paragraph" w:styleId="IntensivesZitat">
     <w:name w:val="Intense Quote"/>
-    <w:basedOn w:val="Normal"/>
-    <w:next w:val="Normal"/>
-    <w:link w:val="IntenseQuoteChar"/>
+    <w:basedOn w:val="Standard"/>
+    <w:next w:val="Standard"/>
+    <w:link w:val="IntensivesZitatZchn"/>
     <w:uiPriority w:val="30"/>
     <w:qFormat/>
     <w:rsid w:val="00D93FF9"/>
@@ -2942,10 +3970,10 @@
       <w:color w:val="0F4761" w:themeColor="accent1" w:themeShade="BF"/>
     </w:rPr>
   </w:style>
-  <w:style w:type="character" w:customStyle="1" w:styleId="IntenseQuoteChar">
-    <w:name w:val="Intense Quote Char"/>
-    <w:basedOn w:val="DefaultParagraphFont"/>
-    <w:link w:val="IntenseQuote"/>
+  <w:style w:type="character" w:customStyle="1" w:styleId="IntensivesZitatZchn">
+    <w:name w:val="Intensives Zitat Zchn"/>
+    <w:basedOn w:val="Absatz-Standardschriftart"/>
+    <w:link w:val="IntensivesZitat"/>
     <w:uiPriority w:val="30"/>
     <w:rsid w:val="00D93FF9"/>
     <w:rPr>
@@ -2954,9 +3982,9 @@
       <w:color w:val="0F4761" w:themeColor="accent1" w:themeShade="BF"/>
     </w:rPr>
   </w:style>
-  <w:style w:type="character" w:styleId="IntenseReference">
+  <w:style w:type="character" w:styleId="IntensiverVerweis">
     <w:name w:val="Intense Reference"/>
-    <w:basedOn w:val="DefaultParagraphFont"/>
+    <w:basedOn w:val="Absatz-Standardschriftart"/>
     <w:uiPriority w:val="32"/>
     <w:qFormat/>
     <w:rsid w:val="00D93FF9"/>
@@ -2970,7 +3998,7 @@
   </w:style>
   <w:style w:type="character" w:styleId="Hyperlink">
     <w:name w:val="Hyperlink"/>
-    <w:basedOn w:val="DefaultParagraphFont"/>
+    <w:basedOn w:val="Absatz-Standardschriftart"/>
     <w:uiPriority w:val="99"/>
     <w:unhideWhenUsed/>
     <w:rsid w:val="007C4E61"/>
@@ -2979,9 +4007,9 @@
       <w:u w:val="single"/>
     </w:rPr>
   </w:style>
-  <w:style w:type="character" w:styleId="UnresolvedMention">
+  <w:style w:type="character" w:styleId="NichtaufgelsteErwhnung">
     <w:name w:val="Unresolved Mention"/>
-    <w:basedOn w:val="DefaultParagraphFont"/>
+    <w:basedOn w:val="Absatz-Standardschriftart"/>
     <w:uiPriority w:val="99"/>
     <w:semiHidden/>
     <w:unhideWhenUsed/>

</xml_diff>

<commit_message>
added illustrtation of block diagrams
</commit_message>
<xml_diff>
--- a/Skeleton.docx
+++ b/Skeleton.docx
@@ -1056,6 +1056,15 @@
         </w:rPr>
         <w:t>}</w:t>
       </w:r>
+      <w:r>
+        <w:rPr>
+          <w:rFonts w:ascii="Times New Roman" w:hAnsi="Times New Roman" w:cs="Times New Roman"/>
+          <w:sz w:val="32"/>
+          <w:szCs w:val="32"/>
+          <w:lang w:val="en-US"/>
+        </w:rPr>
+        <w:t xml:space="preserve"> -&gt; Code Modularity</w:t>
+      </w:r>
     </w:p>
     <w:p>
       <w:pPr>
@@ -1837,37 +1846,7 @@
           <w:lang w:val="en-US"/>
         </w:rPr>
         <w:lastRenderedPageBreak/>
-        <w:t xml:space="preserve">The importance of the package </w:t>
-      </w:r>
-      <w:r>
-        <w:rPr>
-          <w:rFonts w:ascii="Times New Roman" w:hAnsi="Times New Roman" w:cs="Times New Roman"/>
-          <w:bCs/>
-          <w:sz w:val="32"/>
-          <w:szCs w:val="32"/>
-          <w:lang w:val="en-US"/>
-        </w:rPr>
-        <w:t>tikz-3dplot</w:t>
-      </w:r>
-      <w:r>
-        <w:rPr>
-          <w:rFonts w:ascii="Times New Roman" w:hAnsi="Times New Roman" w:cs="Times New Roman"/>
-          <w:bCs/>
-          <w:sz w:val="32"/>
-          <w:szCs w:val="32"/>
-          <w:lang w:val="en-US"/>
-        </w:rPr>
-        <w:t xml:space="preserve"> -&gt; </w:t>
-      </w:r>
-      <w:r>
-        <w:rPr>
-          <w:rFonts w:ascii="Times New Roman" w:hAnsi="Times New Roman" w:cs="Times New Roman"/>
-          <w:bCs/>
-          <w:sz w:val="32"/>
-          <w:szCs w:val="32"/>
-          <w:lang w:val="en-US"/>
-        </w:rPr>
-        <w:t>allows three-dimensional rotation and translation of graphical elements</w:t>
+        <w:t>The importance of the package tikz-3dplot -&gt; allows three-dimensional rotation and translation of graphical elements</w:t>
       </w:r>
     </w:p>
     <w:p>
@@ -1975,20 +1954,204 @@
         </w:rPr>
         <w:t xml:space="preserve"> file, can be imported and rotated with respect to the main coordinate system</w:t>
       </w:r>
+    </w:p>
+    <w:p>
+      <w:pPr>
+        <w:pStyle w:val="Listenabsatz"/>
+        <w:numPr>
+          <w:ilvl w:val="0"/>
+          <w:numId w:val="7"/>
+        </w:numPr>
+        <w:rPr>
+          <w:rFonts w:ascii="Times New Roman" w:hAnsi="Times New Roman" w:cs="Times New Roman"/>
+          <w:bCs/>
+          <w:sz w:val="32"/>
+          <w:szCs w:val="32"/>
+          <w:lang w:val="en-US"/>
+        </w:rPr>
+      </w:pPr>
+      <w:r>
+        <w:rPr>
+          <w:rFonts w:ascii="Times New Roman" w:hAnsi="Times New Roman" w:cs="Times New Roman"/>
+          <w:bCs/>
+          <w:sz w:val="32"/>
+          <w:szCs w:val="32"/>
+          <w:lang w:val="en-US"/>
+        </w:rPr>
+        <w:t>Allan-Variance plots (matlab2tikz)</w:t>
+      </w:r>
+    </w:p>
+    <w:p>
+      <w:pPr>
+        <w:pStyle w:val="Listenabsatz"/>
+        <w:numPr>
+          <w:ilvl w:val="1"/>
+          <w:numId w:val="7"/>
+        </w:numPr>
+        <w:rPr>
+          <w:rFonts w:ascii="Times New Roman" w:hAnsi="Times New Roman" w:cs="Times New Roman"/>
+          <w:bCs/>
+          <w:sz w:val="32"/>
+          <w:szCs w:val="32"/>
+          <w:lang w:val="en-US"/>
+        </w:rPr>
+      </w:pPr>
+      <w:r>
+        <w:rPr>
+          <w:rFonts w:ascii="Times New Roman" w:hAnsi="Times New Roman" w:cs="Times New Roman"/>
+          <w:bCs/>
+          <w:sz w:val="32"/>
+          <w:szCs w:val="32"/>
+          <w:lang w:val="en-US"/>
+        </w:rPr>
+        <w:t xml:space="preserve">Generating </w:t>
+      </w:r>
+      <w:proofErr w:type="spellStart"/>
+      <w:r>
+        <w:rPr>
+          <w:rFonts w:ascii="Times New Roman" w:hAnsi="Times New Roman" w:cs="Times New Roman"/>
+          <w:bCs/>
+          <w:sz w:val="32"/>
+          <w:szCs w:val="32"/>
+          <w:lang w:val="en-US"/>
+        </w:rPr>
+        <w:t>pgfplots</w:t>
+      </w:r>
+      <w:proofErr w:type="spellEnd"/>
+      <w:r>
+        <w:rPr>
+          <w:rFonts w:ascii="Times New Roman" w:hAnsi="Times New Roman" w:cs="Times New Roman"/>
+          <w:bCs/>
+          <w:sz w:val="32"/>
+          <w:szCs w:val="32"/>
+          <w:lang w:val="en-US"/>
+        </w:rPr>
+        <w:t xml:space="preserve"> from </w:t>
+      </w:r>
+      <w:proofErr w:type="spellStart"/>
+      <w:r>
+        <w:rPr>
+          <w:rFonts w:ascii="Times New Roman" w:hAnsi="Times New Roman" w:cs="Times New Roman"/>
+          <w:bCs/>
+          <w:sz w:val="32"/>
+          <w:szCs w:val="32"/>
+          <w:lang w:val="en-US"/>
+        </w:rPr>
+        <w:t>matlab</w:t>
+      </w:r>
+      <w:proofErr w:type="spellEnd"/>
+      <w:r>
+        <w:rPr>
+          <w:rFonts w:ascii="Times New Roman" w:hAnsi="Times New Roman" w:cs="Times New Roman"/>
+          <w:bCs/>
+          <w:sz w:val="32"/>
+          <w:szCs w:val="32"/>
+          <w:lang w:val="en-US"/>
+        </w:rPr>
+        <w:t xml:space="preserve"> plots/figures automatically</w:t>
+      </w:r>
+    </w:p>
+    <w:p>
+      <w:pPr>
+        <w:pStyle w:val="Listenabsatz"/>
+        <w:numPr>
+          <w:ilvl w:val="1"/>
+          <w:numId w:val="7"/>
+        </w:numPr>
+        <w:rPr>
+          <w:rFonts w:ascii="Times New Roman" w:hAnsi="Times New Roman" w:cs="Times New Roman"/>
+          <w:bCs/>
+          <w:sz w:val="32"/>
+          <w:szCs w:val="32"/>
+          <w:lang w:val="en-US"/>
+        </w:rPr>
+      </w:pPr>
+      <w:r>
+        <w:rPr>
+          <w:rFonts w:ascii="Times New Roman" w:hAnsi="Times New Roman" w:cs="Times New Roman"/>
+          <w:bCs/>
+          <w:sz w:val="32"/>
+          <w:szCs w:val="32"/>
+          <w:lang w:val="en-US"/>
+        </w:rPr>
+        <w:t>Introduce repository for matlab2tikz</w:t>
+      </w:r>
+    </w:p>
+    <w:p>
+      <w:pPr>
+        <w:pStyle w:val="Listenabsatz"/>
+        <w:numPr>
+          <w:ilvl w:val="1"/>
+          <w:numId w:val="7"/>
+        </w:numPr>
+        <w:rPr>
+          <w:rFonts w:ascii="Times New Roman" w:hAnsi="Times New Roman" w:cs="Times New Roman"/>
+          <w:bCs/>
+          <w:sz w:val="32"/>
+          <w:szCs w:val="32"/>
+          <w:lang w:val="en-US"/>
+        </w:rPr>
+      </w:pPr>
+      <w:r>
+        <w:rPr>
+          <w:rFonts w:ascii="Times New Roman" w:hAnsi="Times New Roman" w:cs="Times New Roman"/>
+          <w:bCs/>
+          <w:sz w:val="32"/>
+          <w:szCs w:val="32"/>
+          <w:lang w:val="en-US"/>
+        </w:rPr>
+        <w:t xml:space="preserve">Emphasize the use of </w:t>
+      </w:r>
+      <w:proofErr w:type="spellStart"/>
+      <w:r>
+        <w:rPr>
+          <w:rFonts w:ascii="Times New Roman" w:hAnsi="Times New Roman" w:cs="Times New Roman"/>
+          <w:bCs/>
+          <w:sz w:val="32"/>
+          <w:szCs w:val="32"/>
+          <w:lang w:val="en-US"/>
+        </w:rPr>
+        <w:t>cleanfigure</w:t>
+      </w:r>
+      <w:proofErr w:type="spellEnd"/>
+      <w:r>
+        <w:rPr>
+          <w:rFonts w:ascii="Times New Roman" w:hAnsi="Times New Roman" w:cs="Times New Roman"/>
+          <w:bCs/>
+          <w:sz w:val="32"/>
+          <w:szCs w:val="32"/>
+          <w:lang w:val="en-US"/>
+        </w:rPr>
+        <w:t>;</w:t>
+      </w:r>
+    </w:p>
+    <w:p>
+      <w:pPr>
+        <w:pStyle w:val="Listenabsatz"/>
+        <w:numPr>
+          <w:ilvl w:val="1"/>
+          <w:numId w:val="7"/>
+        </w:numPr>
+        <w:rPr>
+          <w:rFonts w:ascii="Times New Roman" w:hAnsi="Times New Roman" w:cs="Times New Roman"/>
+          <w:bCs/>
+          <w:sz w:val="32"/>
+          <w:szCs w:val="32"/>
+          <w:lang w:val="en-US"/>
+        </w:rPr>
+      </w:pPr>
+      <w:r>
+        <w:rPr>
+          <w:rFonts w:ascii="Times New Roman" w:hAnsi="Times New Roman" w:cs="Times New Roman"/>
+          <w:bCs/>
+          <w:sz w:val="32"/>
+          <w:szCs w:val="32"/>
+          <w:lang w:val="en-US"/>
+        </w:rPr>
+        <w:t>Similar tools for other programming languages</w:t>
+      </w:r>
       <w:bookmarkStart w:id="0" w:name="_GoBack"/>
       <w:bookmarkEnd w:id="0"/>
-    </w:p>
-    <w:p>
-      <w:pPr>
-        <w:rPr>
-          <w:rFonts w:ascii="Times New Roman" w:hAnsi="Times New Roman" w:cs="Times New Roman"/>
-          <w:b/>
-          <w:bCs/>
-          <w:sz w:val="32"/>
-          <w:szCs w:val="32"/>
-          <w:lang w:val="en-US"/>
-        </w:rPr>
-      </w:pPr>
     </w:p>
     <w:p>
       <w:pPr>
@@ -2246,7 +2409,55 @@
         </w:numPr>
         <w:rPr>
           <w:rFonts w:ascii="Times New Roman" w:hAnsi="Times New Roman" w:cs="Times New Roman"/>
-          <w:b/>
+          <w:bCs/>
+          <w:sz w:val="32"/>
+          <w:szCs w:val="32"/>
+          <w:lang w:val="en-US"/>
+        </w:rPr>
+      </w:pPr>
+      <w:r>
+        <w:rPr>
+          <w:rFonts w:ascii="Times New Roman" w:hAnsi="Times New Roman" w:cs="Times New Roman"/>
+          <w:bCs/>
+          <w:sz w:val="32"/>
+          <w:szCs w:val="32"/>
+          <w:lang w:val="en-US"/>
+        </w:rPr>
+        <w:t>Matlab2tikz</w:t>
+      </w:r>
+      <w:r>
+        <w:rPr>
+          <w:rFonts w:ascii="Times New Roman" w:hAnsi="Times New Roman" w:cs="Times New Roman"/>
+          <w:bCs/>
+          <w:sz w:val="32"/>
+          <w:szCs w:val="32"/>
+          <w:lang w:val="en-US"/>
+        </w:rPr>
+        <w:t xml:space="preserve">: </w:t>
+      </w:r>
+      <w:hyperlink r:id="rId9" w:history="1">
+        <w:r>
+          <w:rPr>
+            <w:rStyle w:val="Hyperlink"/>
+            <w:rFonts w:ascii="Times New Roman" w:hAnsi="Times New Roman" w:cs="Times New Roman"/>
+            <w:bCs/>
+            <w:sz w:val="32"/>
+            <w:szCs w:val="32"/>
+            <w:lang w:val="en-US"/>
+          </w:rPr>
+          <w:t>https://de.mathworks.com/matlabcentral/fileexchange/22022-matlab2tikz-matlab2tikz</w:t>
+        </w:r>
+      </w:hyperlink>
+    </w:p>
+    <w:p>
+      <w:pPr>
+        <w:pStyle w:val="Listenabsatz"/>
+        <w:numPr>
+          <w:ilvl w:val="0"/>
+          <w:numId w:val="4"/>
+        </w:numPr>
+        <w:rPr>
+          <w:rFonts w:ascii="Times New Roman" w:hAnsi="Times New Roman" w:cs="Times New Roman"/>
           <w:bCs/>
           <w:sz w:val="32"/>
           <w:szCs w:val="32"/>
@@ -2269,7 +2480,7 @@
   <w:abstractNum w:abstractNumId="0" w15:restartNumberingAfterBreak="0">
     <w:nsid w:val="08096C5A"/>
     <w:multiLevelType w:val="hybridMultilevel"/>
-    <w:tmpl w:val="F134FEBE"/>
+    <w:tmpl w:val="9F4EDBE8"/>
     <w:lvl w:ilvl="0" w:tplc="04070001">
       <w:start w:val="1"/>
       <w:numFmt w:val="bullet"/>

</xml_diff>

<commit_message>
added qr code to the repo
</commit_message>
<xml_diff>
--- a/Skeleton.docx
+++ b/Skeleton.docx
@@ -375,6 +375,8 @@
         </w:rPr>
         <w:t xml:space="preserve"> plots</w:t>
       </w:r>
+      <w:bookmarkStart w:id="0" w:name="_GoBack"/>
+      <w:bookmarkEnd w:id="0"/>
     </w:p>
     <w:p>
       <w:pPr>
@@ -2491,31 +2493,6 @@
         </w:rPr>
         <w:t xml:space="preserve"> -&gt; build on that starting point</w:t>
       </w:r>
-      <w:bookmarkStart w:id="0" w:name="_GoBack"/>
-      <w:bookmarkEnd w:id="0"/>
-    </w:p>
-    <w:p>
-      <w:pPr>
-        <w:rPr>
-          <w:rFonts w:ascii="Times New Roman" w:hAnsi="Times New Roman" w:cs="Times New Roman"/>
-          <w:b/>
-          <w:bCs/>
-          <w:sz w:val="32"/>
-          <w:szCs w:val="32"/>
-          <w:lang w:val="en-US"/>
-        </w:rPr>
-      </w:pPr>
-      <w:r>
-        <w:rPr>
-          <w:rFonts w:ascii="Times New Roman" w:hAnsi="Times New Roman" w:cs="Times New Roman"/>
-          <w:b/>
-          <w:bCs/>
-          <w:sz w:val="32"/>
-          <w:szCs w:val="32"/>
-          <w:lang w:val="en-US"/>
-        </w:rPr>
-        <w:t>Important Links</w:t>
-      </w:r>
     </w:p>
     <w:p>
       <w:pPr>
@@ -2526,245 +2503,33 @@
         </w:numPr>
         <w:rPr>
           <w:rFonts w:ascii="Times New Roman" w:hAnsi="Times New Roman" w:cs="Times New Roman"/>
-          <w:b/>
-          <w:bCs/>
-          <w:sz w:val="32"/>
-          <w:szCs w:val="32"/>
-          <w:lang w:val="en-US"/>
-        </w:rPr>
-      </w:pPr>
-      <w:proofErr w:type="spellStart"/>
-      <w:r>
-        <w:rPr>
-          <w:rFonts w:ascii="Times New Roman" w:hAnsi="Times New Roman" w:cs="Times New Roman"/>
-          <w:sz w:val="32"/>
-          <w:szCs w:val="32"/>
-          <w:lang w:val="en-US"/>
-        </w:rPr>
-        <w:t>TikZ</w:t>
-      </w:r>
-      <w:proofErr w:type="spellEnd"/>
-      <w:r>
-        <w:rPr>
-          <w:rFonts w:ascii="Times New Roman" w:hAnsi="Times New Roman" w:cs="Times New Roman"/>
-          <w:sz w:val="32"/>
-          <w:szCs w:val="32"/>
-          <w:lang w:val="en-US"/>
-        </w:rPr>
-        <w:t xml:space="preserve"> official documentation: </w:t>
+          <w:bCs/>
+          <w:sz w:val="32"/>
+          <w:szCs w:val="32"/>
+          <w:lang w:val="en-US"/>
+        </w:rPr>
+      </w:pPr>
+      <w:r>
+        <w:rPr>
+          <w:rFonts w:ascii="Times New Roman" w:hAnsi="Times New Roman" w:cs="Times New Roman"/>
+          <w:bCs/>
+          <w:sz w:val="32"/>
+          <w:szCs w:val="32"/>
+          <w:lang w:val="en-US"/>
+        </w:rPr>
+        <w:t>Matlab2tikz</w:t>
+      </w:r>
+      <w:r>
+        <w:rPr>
+          <w:rFonts w:ascii="Times New Roman" w:hAnsi="Times New Roman" w:cs="Times New Roman"/>
+          <w:bCs/>
+          <w:sz w:val="32"/>
+          <w:szCs w:val="32"/>
+          <w:lang w:val="en-US"/>
+        </w:rPr>
+        <w:t xml:space="preserve">: </w:t>
       </w:r>
       <w:hyperlink r:id="rId5" w:history="1">
-        <w:r>
-          <w:rPr>
-            <w:rStyle w:val="Hyperlink"/>
-            <w:rFonts w:ascii="Times New Roman" w:hAnsi="Times New Roman" w:cs="Times New Roman"/>
-            <w:sz w:val="32"/>
-            <w:szCs w:val="32"/>
-            <w:lang w:val="en-US"/>
-          </w:rPr>
-          <w:t>https://tikz.dev/</w:t>
-        </w:r>
-      </w:hyperlink>
-    </w:p>
-    <w:p>
-      <w:pPr>
-        <w:pStyle w:val="Listenabsatz"/>
-        <w:numPr>
-          <w:ilvl w:val="0"/>
-          <w:numId w:val="4"/>
-        </w:numPr>
-        <w:rPr>
-          <w:rFonts w:ascii="Times New Roman" w:hAnsi="Times New Roman" w:cs="Times New Roman"/>
-          <w:b/>
-          <w:bCs/>
-          <w:sz w:val="32"/>
-          <w:szCs w:val="32"/>
-          <w:lang w:val="en-US"/>
-        </w:rPr>
-      </w:pPr>
-      <w:proofErr w:type="spellStart"/>
-      <w:r>
-        <w:rPr>
-          <w:rFonts w:ascii="Times New Roman" w:hAnsi="Times New Roman" w:cs="Times New Roman"/>
-          <w:sz w:val="32"/>
-          <w:szCs w:val="32"/>
-          <w:lang w:val="en-US"/>
-        </w:rPr>
-        <w:t>TikZ</w:t>
-      </w:r>
-      <w:proofErr w:type="spellEnd"/>
-      <w:r>
-        <w:rPr>
-          <w:rFonts w:ascii="Times New Roman" w:hAnsi="Times New Roman" w:cs="Times New Roman"/>
-          <w:sz w:val="32"/>
-          <w:szCs w:val="32"/>
-          <w:lang w:val="en-US"/>
-        </w:rPr>
-        <w:t xml:space="preserve"> based Website: </w:t>
-      </w:r>
-      <w:hyperlink r:id="rId6" w:history="1">
-        <w:r>
-          <w:rPr>
-            <w:rStyle w:val="Hyperlink"/>
-            <w:rFonts w:ascii="Times New Roman" w:hAnsi="Times New Roman" w:cs="Times New Roman"/>
-            <w:sz w:val="32"/>
-            <w:szCs w:val="32"/>
-            <w:lang w:val="en-US"/>
-          </w:rPr>
-          <w:t>https://tikz.net/</w:t>
-        </w:r>
-      </w:hyperlink>
-    </w:p>
-    <w:p>
-      <w:pPr>
-        <w:pStyle w:val="Listenabsatz"/>
-        <w:numPr>
-          <w:ilvl w:val="0"/>
-          <w:numId w:val="4"/>
-        </w:numPr>
-        <w:rPr>
-          <w:rFonts w:ascii="Times New Roman" w:hAnsi="Times New Roman" w:cs="Times New Roman"/>
-          <w:b/>
-          <w:bCs/>
-          <w:sz w:val="32"/>
-          <w:szCs w:val="32"/>
-          <w:lang w:val="nl-NL"/>
-        </w:rPr>
-      </w:pPr>
-      <w:r>
-        <w:rPr>
-          <w:rFonts w:ascii="Times New Roman" w:hAnsi="Times New Roman" w:cs="Times New Roman"/>
-          <w:sz w:val="32"/>
-          <w:szCs w:val="32"/>
-          <w:lang w:val="nl-NL"/>
-        </w:rPr>
-        <w:t>Overleaf TikZ:</w:t>
-      </w:r>
-      <w:r>
-        <w:rPr>
-          <w:rFonts w:ascii="Times New Roman" w:hAnsi="Times New Roman" w:cs="Times New Roman"/>
-          <w:sz w:val="32"/>
-          <w:szCs w:val="32"/>
-          <w:lang w:val="nl-NL"/>
-        </w:rPr>
-        <w:t xml:space="preserve"> </w:t>
-      </w:r>
-      <w:hyperlink r:id="rId7" w:history="1">
-        <w:r>
-          <w:rPr>
-            <w:rStyle w:val="Hyperlink"/>
-            <w:rFonts w:ascii="Times New Roman" w:hAnsi="Times New Roman" w:cs="Times New Roman"/>
-            <w:sz w:val="32"/>
-            <w:szCs w:val="32"/>
-            <w:lang w:val="nl-NL"/>
-          </w:rPr>
-          <w:t>https://www.overleaf.com/learn/latex/TikZ_package</w:t>
-        </w:r>
-      </w:hyperlink>
-    </w:p>
-    <w:p>
-      <w:pPr>
-        <w:pStyle w:val="Listenabsatz"/>
-        <w:numPr>
-          <w:ilvl w:val="0"/>
-          <w:numId w:val="4"/>
-        </w:numPr>
-        <w:rPr>
-          <w:rFonts w:ascii="Times New Roman" w:hAnsi="Times New Roman" w:cs="Times New Roman"/>
-          <w:b/>
-          <w:bCs/>
-          <w:sz w:val="32"/>
-          <w:szCs w:val="32"/>
-          <w:lang w:val="en-US"/>
-        </w:rPr>
-      </w:pPr>
-      <w:r>
-        <w:rPr>
-          <w:rFonts w:ascii="Times New Roman" w:hAnsi="Times New Roman" w:cs="Times New Roman"/>
-          <w:sz w:val="32"/>
-          <w:szCs w:val="32"/>
-          <w:lang w:val="en-US"/>
-        </w:rPr>
-        <w:t xml:space="preserve">Repository consisting of numerous </w:t>
-      </w:r>
-      <w:proofErr w:type="spellStart"/>
-      <w:r>
-        <w:rPr>
-          <w:rFonts w:ascii="Times New Roman" w:hAnsi="Times New Roman" w:cs="Times New Roman"/>
-          <w:sz w:val="32"/>
-          <w:szCs w:val="32"/>
-          <w:lang w:val="en-US"/>
-        </w:rPr>
-        <w:t>TikZ</w:t>
-      </w:r>
-      <w:proofErr w:type="spellEnd"/>
-      <w:r>
-        <w:rPr>
-          <w:rFonts w:ascii="Times New Roman" w:hAnsi="Times New Roman" w:cs="Times New Roman"/>
-          <w:sz w:val="32"/>
-          <w:szCs w:val="32"/>
-          <w:lang w:val="en-US"/>
-        </w:rPr>
-        <w:t xml:space="preserve"> e</w:t>
-      </w:r>
-      <w:r>
-        <w:rPr>
-          <w:rFonts w:ascii="Times New Roman" w:hAnsi="Times New Roman" w:cs="Times New Roman"/>
-          <w:sz w:val="32"/>
-          <w:szCs w:val="32"/>
-          <w:lang w:val="en-US"/>
-        </w:rPr>
-        <w:t xml:space="preserve">xamples: </w:t>
-      </w:r>
-      <w:hyperlink r:id="rId8" w:history="1">
-        <w:r>
-          <w:rPr>
-            <w:rStyle w:val="Hyperlink"/>
-            <w:rFonts w:ascii="Times New Roman" w:hAnsi="Times New Roman" w:cs="Times New Roman"/>
-            <w:sz w:val="32"/>
-            <w:szCs w:val="32"/>
-            <w:lang w:val="en-US"/>
-          </w:rPr>
-          <w:t>https://github.com/f0nzie/tikz_favorites</w:t>
-        </w:r>
-      </w:hyperlink>
-    </w:p>
-    <w:p>
-      <w:pPr>
-        <w:pStyle w:val="Listenabsatz"/>
-        <w:numPr>
-          <w:ilvl w:val="0"/>
-          <w:numId w:val="4"/>
-        </w:numPr>
-        <w:rPr>
-          <w:rFonts w:ascii="Times New Roman" w:hAnsi="Times New Roman" w:cs="Times New Roman"/>
-          <w:bCs/>
-          <w:sz w:val="32"/>
-          <w:szCs w:val="32"/>
-          <w:lang w:val="en-US"/>
-        </w:rPr>
-      </w:pPr>
-      <w:r>
-        <w:rPr>
-          <w:rFonts w:ascii="Times New Roman" w:hAnsi="Times New Roman" w:cs="Times New Roman"/>
-          <w:bCs/>
-          <w:sz w:val="32"/>
-          <w:szCs w:val="32"/>
-          <w:lang w:val="en-US"/>
-        </w:rPr>
-        <w:t>Matlab2tikz</w:t>
-      </w:r>
-      <w:r>
-        <w:rPr>
-          <w:rFonts w:ascii="Times New Roman" w:hAnsi="Times New Roman" w:cs="Times New Roman"/>
-          <w:bCs/>
-          <w:sz w:val="32"/>
-          <w:szCs w:val="32"/>
-          <w:lang w:val="en-US"/>
-        </w:rPr>
-        <w:t xml:space="preserve">: </w:t>
-      </w:r>
-      <w:hyperlink r:id="rId9" w:history="1">
         <w:r>
           <w:rPr>
             <w:rStyle w:val="Hyperlink"/>
@@ -2777,22 +2542,6 @@
           <w:t>https://de.mathworks.com/matlabcentral/fileexchange/22022-matlab2tikz-matlab2tikz</w:t>
         </w:r>
       </w:hyperlink>
-    </w:p>
-    <w:p>
-      <w:pPr>
-        <w:pStyle w:val="Listenabsatz"/>
-        <w:numPr>
-          <w:ilvl w:val="0"/>
-          <w:numId w:val="4"/>
-        </w:numPr>
-        <w:rPr>
-          <w:rFonts w:ascii="Times New Roman" w:hAnsi="Times New Roman" w:cs="Times New Roman"/>
-          <w:bCs/>
-          <w:sz w:val="32"/>
-          <w:szCs w:val="32"/>
-          <w:lang w:val="en-US"/>
-        </w:rPr>
-      </w:pPr>
     </w:p>
     <w:sectPr>
       <w:pgSz w:w="11906" w:h="16838"/>

</xml_diff>